<commit_message>
Doku schreiben & Datenmodell Ordner eröffnen
Ich habe ein wenig die Dokumentation nachgeschrieben und de Datenmodell Ordner hinzugefügt, das modell kommt erst morgen hinein.
</commit_message>
<xml_diff>
--- a/Back-end/SkiService-Backend/Dokumentation/Projektdokumentation.docx
+++ b/Back-end/SkiService-Backend/Dokumentation/Projektdokumentation.docx
@@ -169,7 +169,6 @@
             <w:dataBinding w:prefixMappings="xmlns:ns0='http://purl.org/dc/elements/1.1/' xmlns:ns1='http://schemas.openxmlformats.org/package/2006/metadata/core-properties' " w:xpath="/ns1:coreProperties[1]/ns0:subject[1]" w:storeItemID="{6C3C8BC8-F283-45AE-878A-BAB7291924A1}"/>
             <w:text/>
           </w:sdtPr>
-          <w:sdtEndPr/>
           <w:sdtContent>
             <w:p>
               <w:pPr>
@@ -284,7 +283,6 @@
                                     <w:calendar w:val="gregorian"/>
                                   </w:date>
                                 </w:sdtPr>
-                                <w:sdtEndPr/>
                                 <w:sdtContent>
                                   <w:p>
                                     <w:pPr>
@@ -331,7 +329,6 @@
                                     <w:dataBinding w:prefixMappings="xmlns:ns0='http://schemas.openxmlformats.org/officeDocument/2006/extended-properties' " w:xpath="/ns0:Properties[1]/ns0:Company[1]" w:storeItemID="{6668398D-A668-4E3E-A5EB-62B293D839F1}"/>
                                     <w:text/>
                                   </w:sdtPr>
-                                  <w:sdtEndPr/>
                                   <w:sdtContent>
                                     <w:r>
                                       <w:rPr>
@@ -362,7 +359,6 @@
                                     <w:dataBinding w:prefixMappings="xmlns:ns0='http://schemas.microsoft.com/office/2006/coverPageProps' " w:xpath="/ns0:CoverPageProperties[1]/ns0:CompanyAddress[1]" w:storeItemID="{55AF091B-3C7A-41E3-B477-F2FDAA23CFDA}"/>
                                     <w:text/>
                                   </w:sdtPr>
-                                  <w:sdtEndPr/>
                                   <w:sdtContent>
                                     <w:r>
                                       <w:rPr>
@@ -421,7 +417,6 @@
                               <w:calendar w:val="gregorian"/>
                             </w:date>
                           </w:sdtPr>
-                          <w:sdtEndPr/>
                           <w:sdtContent>
                             <w:p>
                               <w:pPr>
@@ -468,7 +463,6 @@
                               <w:dataBinding w:prefixMappings="xmlns:ns0='http://schemas.openxmlformats.org/officeDocument/2006/extended-properties' " w:xpath="/ns0:Properties[1]/ns0:Company[1]" w:storeItemID="{6668398D-A668-4E3E-A5EB-62B293D839F1}"/>
                               <w:text/>
                             </w:sdtPr>
-                            <w:sdtEndPr/>
                             <w:sdtContent>
                               <w:r>
                                 <w:rPr>
@@ -499,7 +493,6 @@
                               <w:dataBinding w:prefixMappings="xmlns:ns0='http://schemas.microsoft.com/office/2006/coverPageProps' " w:xpath="/ns0:CoverPageProperties[1]/ns0:CompanyAddress[1]" w:storeItemID="{55AF091B-3C7A-41E3-B477-F2FDAA23CFDA}"/>
                               <w:text/>
                             </w:sdtPr>
-                            <w:sdtEndPr/>
                             <w:sdtContent>
                               <w:r>
                                 <w:rPr>
@@ -6121,6 +6114,1241 @@
       </w:r>
     </w:p>
     <w:p/>
+    <w:p>
+      <w:pPr>
+        <w:pStyle w:val="berschrift1"/>
+      </w:pPr>
+      <w:r>
+        <w:t>Index – Strukturen</w:t>
+      </w:r>
+    </w:p>
+    <w:tbl>
+      <w:tblPr>
+        <w:tblW w:w="7880" w:type="dxa"/>
+        <w:tblCellMar>
+          <w:left w:w="70" w:type="dxa"/>
+          <w:right w:w="70" w:type="dxa"/>
+        </w:tblCellMar>
+        <w:tblLook w:val="04A0" w:firstRow="1" w:lastRow="0" w:firstColumn="1" w:lastColumn="0" w:noHBand="0" w:noVBand="1"/>
+      </w:tblPr>
+      <w:tblGrid>
+        <w:gridCol w:w="3620"/>
+        <w:gridCol w:w="4260"/>
+      </w:tblGrid>
+      <w:tr>
+        <w:trPr>
+          <w:trHeight w:val="290"/>
+        </w:trPr>
+        <w:tc>
+          <w:tcPr>
+            <w:tcW w:w="3620" w:type="dxa"/>
+            <w:tcBorders>
+              <w:top w:val="nil"/>
+              <w:left w:val="nil"/>
+              <w:bottom w:val="nil"/>
+              <w:right w:val="nil"/>
+            </w:tcBorders>
+            <w:shd w:val="clear" w:color="000000" w:fill="B4C6E7"/>
+            <w:vAlign w:val="bottom"/>
+            <w:hideMark/>
+          </w:tcPr>
+          <w:p>
+            <w:pPr>
+              <w:spacing w:line="240" w:lineRule="auto"/>
+              <w:rPr>
+                <w:rFonts w:ascii="Calibri" w:eastAsia="Times New Roman" w:hAnsi="Calibri" w:cs="Calibri"/>
+                <w:color w:val="000000"/>
+                <w:sz w:val="22"/>
+                <w:szCs w:val="22"/>
+                <w:lang w:eastAsia="de-CH"/>
+              </w:rPr>
+            </w:pPr>
+            <w:r>
+              <w:rPr>
+                <w:rFonts w:ascii="Calibri" w:eastAsia="Times New Roman" w:hAnsi="Calibri" w:cs="Calibri"/>
+                <w:color w:val="000000"/>
+                <w:sz w:val="22"/>
+                <w:szCs w:val="22"/>
+                <w:lang w:eastAsia="de-CH"/>
+              </w:rPr>
+              <w:t>Code</w:t>
+            </w:r>
+          </w:p>
+        </w:tc>
+        <w:tc>
+          <w:tcPr>
+            <w:tcW w:w="4260" w:type="dxa"/>
+            <w:tcBorders>
+              <w:top w:val="nil"/>
+              <w:left w:val="nil"/>
+              <w:bottom w:val="nil"/>
+              <w:right w:val="nil"/>
+            </w:tcBorders>
+            <w:shd w:val="clear" w:color="000000" w:fill="B4C6E7"/>
+            <w:vAlign w:val="bottom"/>
+            <w:hideMark/>
+          </w:tcPr>
+          <w:p>
+            <w:pPr>
+              <w:spacing w:line="240" w:lineRule="auto"/>
+              <w:rPr>
+                <w:rFonts w:ascii="Calibri" w:eastAsia="Times New Roman" w:hAnsi="Calibri" w:cs="Calibri"/>
+                <w:color w:val="000000"/>
+                <w:sz w:val="22"/>
+                <w:szCs w:val="22"/>
+                <w:lang w:eastAsia="de-CH"/>
+              </w:rPr>
+            </w:pPr>
+            <w:r>
+              <w:rPr>
+                <w:rFonts w:ascii="Calibri" w:eastAsia="Times New Roman" w:hAnsi="Calibri" w:cs="Calibri"/>
+                <w:color w:val="000000"/>
+                <w:sz w:val="22"/>
+                <w:szCs w:val="22"/>
+                <w:lang w:eastAsia="de-CH"/>
+              </w:rPr>
+              <w:t>Beschreibung</w:t>
+            </w:r>
+          </w:p>
+        </w:tc>
+      </w:tr>
+      <w:tr>
+        <w:trPr>
+          <w:trHeight w:val="290"/>
+        </w:trPr>
+        <w:tc>
+          <w:tcPr>
+            <w:tcW w:w="3620" w:type="dxa"/>
+            <w:tcBorders>
+              <w:top w:val="nil"/>
+              <w:left w:val="nil"/>
+              <w:bottom w:val="nil"/>
+              <w:right w:val="nil"/>
+            </w:tcBorders>
+            <w:shd w:val="clear" w:color="auto" w:fill="auto"/>
+            <w:vAlign w:val="center"/>
+            <w:hideMark/>
+          </w:tcPr>
+          <w:p>
+            <w:pPr>
+              <w:spacing w:line="240" w:lineRule="auto"/>
+              <w:rPr>
+                <w:rFonts w:ascii="Tahoma" w:eastAsia="Times New Roman" w:hAnsi="Tahoma" w:cs="Tahoma"/>
+                <w:color w:val="000000"/>
+                <w:lang w:eastAsia="de-CH"/>
+              </w:rPr>
+            </w:pPr>
+            <w:proofErr w:type="spellStart"/>
+            <w:r>
+              <w:rPr>
+                <w:rFonts w:ascii="Tahoma" w:eastAsia="Times New Roman" w:hAnsi="Tahoma" w:cs="Tahoma"/>
+                <w:color w:val="000000"/>
+                <w:lang w:val="de-DE" w:eastAsia="de-CH"/>
+              </w:rPr>
+              <w:t>use</w:t>
+            </w:r>
+            <w:proofErr w:type="spellEnd"/>
+            <w:r>
+              <w:rPr>
+                <w:rFonts w:ascii="Tahoma" w:eastAsia="Times New Roman" w:hAnsi="Tahoma" w:cs="Tahoma"/>
+                <w:color w:val="000000"/>
+                <w:lang w:val="de-DE" w:eastAsia="de-CH"/>
+              </w:rPr>
+              <w:t xml:space="preserve"> M165Azin</w:t>
+            </w:r>
+          </w:p>
+        </w:tc>
+        <w:tc>
+          <w:tcPr>
+            <w:tcW w:w="4260" w:type="dxa"/>
+            <w:tcBorders>
+              <w:top w:val="nil"/>
+              <w:left w:val="nil"/>
+              <w:bottom w:val="nil"/>
+              <w:right w:val="nil"/>
+            </w:tcBorders>
+            <w:shd w:val="clear" w:color="auto" w:fill="auto"/>
+            <w:vAlign w:val="center"/>
+            <w:hideMark/>
+          </w:tcPr>
+          <w:p>
+            <w:pPr>
+              <w:spacing w:line="240" w:lineRule="auto"/>
+              <w:rPr>
+                <w:rFonts w:ascii="Calibri" w:eastAsia="Times New Roman" w:hAnsi="Calibri" w:cs="Calibri"/>
+                <w:color w:val="000000"/>
+                <w:sz w:val="22"/>
+                <w:szCs w:val="22"/>
+                <w:lang w:eastAsia="de-CH"/>
+              </w:rPr>
+            </w:pPr>
+            <w:r>
+              <w:rPr>
+                <w:rFonts w:ascii="Calibri" w:eastAsia="Times New Roman" w:hAnsi="Calibri" w:cs="Calibri"/>
+                <w:color w:val="000000"/>
+                <w:sz w:val="22"/>
+                <w:szCs w:val="22"/>
+                <w:lang w:eastAsia="de-CH"/>
+              </w:rPr>
+              <w:t>Zur Datenbank M165Azin wechseln.</w:t>
+            </w:r>
+          </w:p>
+        </w:tc>
+      </w:tr>
+      <w:tr>
+        <w:trPr>
+          <w:trHeight w:val="580"/>
+        </w:trPr>
+        <w:tc>
+          <w:tcPr>
+            <w:tcW w:w="3620" w:type="dxa"/>
+            <w:tcBorders>
+              <w:top w:val="nil"/>
+              <w:left w:val="nil"/>
+              <w:bottom w:val="nil"/>
+              <w:right w:val="nil"/>
+            </w:tcBorders>
+            <w:shd w:val="clear" w:color="auto" w:fill="auto"/>
+            <w:vAlign w:val="center"/>
+            <w:hideMark/>
+          </w:tcPr>
+          <w:p>
+            <w:pPr>
+              <w:spacing w:line="240" w:lineRule="auto"/>
+              <w:rPr>
+                <w:rFonts w:ascii="Tahoma" w:eastAsia="Times New Roman" w:hAnsi="Tahoma" w:cs="Tahoma"/>
+                <w:color w:val="000000"/>
+                <w:lang w:eastAsia="de-CH"/>
+              </w:rPr>
+            </w:pPr>
+            <w:proofErr w:type="spellStart"/>
+            <w:r>
+              <w:rPr>
+                <w:rFonts w:ascii="Tahoma" w:eastAsia="Times New Roman" w:hAnsi="Tahoma" w:cs="Tahoma"/>
+                <w:color w:val="000000"/>
+                <w:lang w:val="de-DE" w:eastAsia="de-CH"/>
+              </w:rPr>
+              <w:t>show</w:t>
+            </w:r>
+            <w:proofErr w:type="spellEnd"/>
+            <w:r>
+              <w:rPr>
+                <w:rFonts w:ascii="Tahoma" w:eastAsia="Times New Roman" w:hAnsi="Tahoma" w:cs="Tahoma"/>
+                <w:color w:val="000000"/>
+                <w:lang w:val="de-DE" w:eastAsia="de-CH"/>
+              </w:rPr>
+              <w:t xml:space="preserve"> </w:t>
+            </w:r>
+            <w:proofErr w:type="spellStart"/>
+            <w:r>
+              <w:rPr>
+                <w:rFonts w:ascii="Tahoma" w:eastAsia="Times New Roman" w:hAnsi="Tahoma" w:cs="Tahoma"/>
+                <w:color w:val="000000"/>
+                <w:lang w:val="de-DE" w:eastAsia="de-CH"/>
+              </w:rPr>
+              <w:t>collections</w:t>
+            </w:r>
+            <w:proofErr w:type="spellEnd"/>
+          </w:p>
+        </w:tc>
+        <w:tc>
+          <w:tcPr>
+            <w:tcW w:w="4260" w:type="dxa"/>
+            <w:tcBorders>
+              <w:top w:val="nil"/>
+              <w:left w:val="nil"/>
+              <w:bottom w:val="nil"/>
+              <w:right w:val="nil"/>
+            </w:tcBorders>
+            <w:shd w:val="clear" w:color="auto" w:fill="auto"/>
+            <w:vAlign w:val="center"/>
+            <w:hideMark/>
+          </w:tcPr>
+          <w:p>
+            <w:pPr>
+              <w:spacing w:line="240" w:lineRule="auto"/>
+              <w:rPr>
+                <w:rFonts w:ascii="Calibri" w:eastAsia="Times New Roman" w:hAnsi="Calibri" w:cs="Calibri"/>
+                <w:color w:val="000000"/>
+                <w:sz w:val="22"/>
+                <w:szCs w:val="22"/>
+                <w:lang w:eastAsia="de-CH"/>
+              </w:rPr>
+            </w:pPr>
+            <w:r>
+              <w:rPr>
+                <w:rFonts w:ascii="Calibri" w:eastAsia="Times New Roman" w:hAnsi="Calibri" w:cs="Calibri"/>
+                <w:color w:val="000000"/>
+                <w:sz w:val="22"/>
+                <w:szCs w:val="22"/>
+                <w:lang w:eastAsia="de-CH"/>
+              </w:rPr>
+              <w:t>Alle Sammlungen innerhalb der  Datenbank auflisten</w:t>
+            </w:r>
+            <w:r>
+              <w:rPr>
+                <w:rFonts w:ascii="Calibri" w:eastAsia="Times New Roman" w:hAnsi="Calibri" w:cs="Calibri"/>
+                <w:color w:val="000000"/>
+                <w:sz w:val="22"/>
+                <w:szCs w:val="22"/>
+                <w:lang w:eastAsia="de-CH"/>
+              </w:rPr>
+              <w:t>.</w:t>
+            </w:r>
+          </w:p>
+        </w:tc>
+      </w:tr>
+      <w:tr>
+        <w:trPr>
+          <w:trHeight w:val="580"/>
+        </w:trPr>
+        <w:tc>
+          <w:tcPr>
+            <w:tcW w:w="3620" w:type="dxa"/>
+            <w:tcBorders>
+              <w:top w:val="nil"/>
+              <w:left w:val="nil"/>
+              <w:bottom w:val="nil"/>
+              <w:right w:val="nil"/>
+            </w:tcBorders>
+            <w:shd w:val="clear" w:color="auto" w:fill="auto"/>
+            <w:vAlign w:val="center"/>
+            <w:hideMark/>
+          </w:tcPr>
+          <w:p>
+            <w:pPr>
+              <w:spacing w:line="240" w:lineRule="auto"/>
+              <w:rPr>
+                <w:rFonts w:ascii="Tahoma" w:eastAsia="Times New Roman" w:hAnsi="Tahoma" w:cs="Tahoma"/>
+                <w:color w:val="000000"/>
+                <w:lang w:eastAsia="de-CH"/>
+              </w:rPr>
+            </w:pPr>
+            <w:proofErr w:type="spellStart"/>
+            <w:r>
+              <w:rPr>
+                <w:rFonts w:ascii="Tahoma" w:eastAsia="Times New Roman" w:hAnsi="Tahoma" w:cs="Tahoma"/>
+                <w:color w:val="000000"/>
+                <w:lang w:eastAsia="de-CH"/>
+              </w:rPr>
+              <w:t>db.registrations.find</w:t>
+            </w:r>
+            <w:proofErr w:type="spellEnd"/>
+            <w:r>
+              <w:rPr>
+                <w:rFonts w:ascii="Tahoma" w:eastAsia="Times New Roman" w:hAnsi="Tahoma" w:cs="Tahoma"/>
+                <w:color w:val="000000"/>
+                <w:lang w:eastAsia="de-CH"/>
+              </w:rPr>
+              <w:t>()</w:t>
+            </w:r>
+          </w:p>
+        </w:tc>
+        <w:tc>
+          <w:tcPr>
+            <w:tcW w:w="4260" w:type="dxa"/>
+            <w:tcBorders>
+              <w:top w:val="nil"/>
+              <w:left w:val="nil"/>
+              <w:bottom w:val="nil"/>
+              <w:right w:val="nil"/>
+            </w:tcBorders>
+            <w:shd w:val="clear" w:color="auto" w:fill="auto"/>
+            <w:vAlign w:val="center"/>
+            <w:hideMark/>
+          </w:tcPr>
+          <w:p>
+            <w:pPr>
+              <w:spacing w:line="240" w:lineRule="auto"/>
+              <w:rPr>
+                <w:rFonts w:ascii="Calibri" w:eastAsia="Times New Roman" w:hAnsi="Calibri" w:cs="Calibri"/>
+                <w:color w:val="000000"/>
+                <w:sz w:val="22"/>
+                <w:szCs w:val="22"/>
+                <w:lang w:eastAsia="de-CH"/>
+              </w:rPr>
+            </w:pPr>
+            <w:r>
+              <w:rPr>
+                <w:rFonts w:ascii="Calibri" w:eastAsia="Times New Roman" w:hAnsi="Calibri" w:cs="Calibri"/>
+                <w:color w:val="000000"/>
+                <w:sz w:val="22"/>
+                <w:szCs w:val="22"/>
+                <w:lang w:eastAsia="de-CH"/>
+              </w:rPr>
+              <w:t>Gibt alle Dokumente innerhalb der "</w:t>
+            </w:r>
+            <w:proofErr w:type="spellStart"/>
+            <w:r>
+              <w:rPr>
+                <w:rFonts w:ascii="Calibri" w:eastAsia="Times New Roman" w:hAnsi="Calibri" w:cs="Calibri"/>
+                <w:color w:val="000000"/>
+                <w:sz w:val="22"/>
+                <w:szCs w:val="22"/>
+                <w:lang w:eastAsia="de-CH"/>
+              </w:rPr>
+              <w:t>registrations</w:t>
+            </w:r>
+            <w:proofErr w:type="spellEnd"/>
+            <w:r>
+              <w:rPr>
+                <w:rFonts w:ascii="Calibri" w:eastAsia="Times New Roman" w:hAnsi="Calibri" w:cs="Calibri"/>
+                <w:color w:val="000000"/>
+                <w:sz w:val="22"/>
+                <w:szCs w:val="22"/>
+                <w:lang w:eastAsia="de-CH"/>
+              </w:rPr>
+              <w:t>" Collection zurück.</w:t>
+            </w:r>
+          </w:p>
+        </w:tc>
+      </w:tr>
+      <w:tr>
+        <w:trPr>
+          <w:trHeight w:val="580"/>
+        </w:trPr>
+        <w:tc>
+          <w:tcPr>
+            <w:tcW w:w="3620" w:type="dxa"/>
+            <w:tcBorders>
+              <w:top w:val="nil"/>
+              <w:left w:val="nil"/>
+              <w:bottom w:val="nil"/>
+              <w:right w:val="nil"/>
+            </w:tcBorders>
+            <w:shd w:val="clear" w:color="auto" w:fill="auto"/>
+            <w:vAlign w:val="center"/>
+            <w:hideMark/>
+          </w:tcPr>
+          <w:p>
+            <w:pPr>
+              <w:spacing w:line="240" w:lineRule="auto"/>
+              <w:rPr>
+                <w:rFonts w:ascii="Tahoma" w:eastAsia="Times New Roman" w:hAnsi="Tahoma" w:cs="Tahoma"/>
+                <w:color w:val="000000"/>
+                <w:lang w:eastAsia="de-CH"/>
+              </w:rPr>
+            </w:pPr>
+            <w:proofErr w:type="spellStart"/>
+            <w:r>
+              <w:rPr>
+                <w:rFonts w:ascii="Tahoma" w:eastAsia="Times New Roman" w:hAnsi="Tahoma" w:cs="Tahoma"/>
+                <w:color w:val="000000"/>
+                <w:lang w:eastAsia="de-CH"/>
+              </w:rPr>
+              <w:t>db.userInfos.find</w:t>
+            </w:r>
+            <w:proofErr w:type="spellEnd"/>
+            <w:r>
+              <w:rPr>
+                <w:rFonts w:ascii="Tahoma" w:eastAsia="Times New Roman" w:hAnsi="Tahoma" w:cs="Tahoma"/>
+                <w:color w:val="000000"/>
+                <w:lang w:eastAsia="de-CH"/>
+              </w:rPr>
+              <w:t>()</w:t>
+            </w:r>
+          </w:p>
+        </w:tc>
+        <w:tc>
+          <w:tcPr>
+            <w:tcW w:w="4260" w:type="dxa"/>
+            <w:tcBorders>
+              <w:top w:val="nil"/>
+              <w:left w:val="nil"/>
+              <w:bottom w:val="nil"/>
+              <w:right w:val="nil"/>
+            </w:tcBorders>
+            <w:shd w:val="clear" w:color="auto" w:fill="auto"/>
+            <w:vAlign w:val="center"/>
+            <w:hideMark/>
+          </w:tcPr>
+          <w:p>
+            <w:pPr>
+              <w:spacing w:line="240" w:lineRule="auto"/>
+              <w:rPr>
+                <w:rFonts w:ascii="Calibri" w:eastAsia="Times New Roman" w:hAnsi="Calibri" w:cs="Calibri"/>
+                <w:color w:val="000000"/>
+                <w:sz w:val="22"/>
+                <w:szCs w:val="22"/>
+                <w:lang w:eastAsia="de-CH"/>
+              </w:rPr>
+            </w:pPr>
+            <w:r>
+              <w:rPr>
+                <w:rFonts w:ascii="Calibri" w:eastAsia="Times New Roman" w:hAnsi="Calibri" w:cs="Calibri"/>
+                <w:color w:val="000000"/>
+                <w:sz w:val="22"/>
+                <w:szCs w:val="22"/>
+                <w:lang w:eastAsia="de-CH"/>
+              </w:rPr>
+              <w:t>Gibt alle Dokumente in der "</w:t>
+            </w:r>
+            <w:proofErr w:type="spellStart"/>
+            <w:r>
+              <w:rPr>
+                <w:rFonts w:ascii="Calibri" w:eastAsia="Times New Roman" w:hAnsi="Calibri" w:cs="Calibri"/>
+                <w:color w:val="000000"/>
+                <w:sz w:val="22"/>
+                <w:szCs w:val="22"/>
+                <w:lang w:eastAsia="de-CH"/>
+              </w:rPr>
+              <w:t>userInfos</w:t>
+            </w:r>
+            <w:proofErr w:type="spellEnd"/>
+            <w:r>
+              <w:rPr>
+                <w:rFonts w:ascii="Calibri" w:eastAsia="Times New Roman" w:hAnsi="Calibri" w:cs="Calibri"/>
+                <w:color w:val="000000"/>
+                <w:sz w:val="22"/>
+                <w:szCs w:val="22"/>
+                <w:lang w:eastAsia="de-CH"/>
+              </w:rPr>
+              <w:t>" Collection zurück.</w:t>
+            </w:r>
+          </w:p>
+        </w:tc>
+      </w:tr>
+      <w:tr>
+        <w:trPr>
+          <w:trHeight w:val="580"/>
+        </w:trPr>
+        <w:tc>
+          <w:tcPr>
+            <w:tcW w:w="3620" w:type="dxa"/>
+            <w:tcBorders>
+              <w:top w:val="nil"/>
+              <w:left w:val="nil"/>
+              <w:bottom w:val="nil"/>
+              <w:right w:val="nil"/>
+            </w:tcBorders>
+            <w:shd w:val="clear" w:color="auto" w:fill="auto"/>
+            <w:vAlign w:val="center"/>
+            <w:hideMark/>
+          </w:tcPr>
+          <w:p>
+            <w:pPr>
+              <w:spacing w:line="240" w:lineRule="auto"/>
+              <w:rPr>
+                <w:rFonts w:ascii="Tahoma" w:eastAsia="Times New Roman" w:hAnsi="Tahoma" w:cs="Tahoma"/>
+                <w:color w:val="000000"/>
+                <w:lang w:eastAsia="de-CH"/>
+              </w:rPr>
+            </w:pPr>
+            <w:proofErr w:type="spellStart"/>
+            <w:r>
+              <w:rPr>
+                <w:rFonts w:ascii="Tahoma" w:eastAsia="Times New Roman" w:hAnsi="Tahoma" w:cs="Tahoma"/>
+                <w:color w:val="000000"/>
+                <w:lang w:eastAsia="de-CH"/>
+              </w:rPr>
+              <w:t>db.userSessions.find</w:t>
+            </w:r>
+            <w:proofErr w:type="spellEnd"/>
+            <w:r>
+              <w:rPr>
+                <w:rFonts w:ascii="Tahoma" w:eastAsia="Times New Roman" w:hAnsi="Tahoma" w:cs="Tahoma"/>
+                <w:color w:val="000000"/>
+                <w:lang w:eastAsia="de-CH"/>
+              </w:rPr>
+              <w:t>()</w:t>
+            </w:r>
+          </w:p>
+        </w:tc>
+        <w:tc>
+          <w:tcPr>
+            <w:tcW w:w="4260" w:type="dxa"/>
+            <w:tcBorders>
+              <w:top w:val="nil"/>
+              <w:left w:val="nil"/>
+              <w:bottom w:val="nil"/>
+              <w:right w:val="nil"/>
+            </w:tcBorders>
+            <w:shd w:val="clear" w:color="auto" w:fill="auto"/>
+            <w:vAlign w:val="center"/>
+            <w:hideMark/>
+          </w:tcPr>
+          <w:p>
+            <w:pPr>
+              <w:spacing w:line="240" w:lineRule="auto"/>
+              <w:rPr>
+                <w:rFonts w:ascii="Calibri" w:eastAsia="Times New Roman" w:hAnsi="Calibri" w:cs="Calibri"/>
+                <w:color w:val="000000"/>
+                <w:sz w:val="22"/>
+                <w:szCs w:val="22"/>
+                <w:lang w:eastAsia="de-CH"/>
+              </w:rPr>
+            </w:pPr>
+            <w:r>
+              <w:rPr>
+                <w:rFonts w:ascii="Calibri" w:eastAsia="Times New Roman" w:hAnsi="Calibri" w:cs="Calibri"/>
+                <w:color w:val="000000"/>
+                <w:sz w:val="22"/>
+                <w:szCs w:val="22"/>
+                <w:lang w:eastAsia="de-CH"/>
+              </w:rPr>
+              <w:t>Gibt alle Dokumente in der "</w:t>
+            </w:r>
+            <w:proofErr w:type="spellStart"/>
+            <w:r>
+              <w:rPr>
+                <w:rFonts w:ascii="Calibri" w:eastAsia="Times New Roman" w:hAnsi="Calibri" w:cs="Calibri"/>
+                <w:color w:val="000000"/>
+                <w:sz w:val="22"/>
+                <w:szCs w:val="22"/>
+                <w:lang w:eastAsia="de-CH"/>
+              </w:rPr>
+              <w:t>userSessions</w:t>
+            </w:r>
+            <w:proofErr w:type="spellEnd"/>
+            <w:r>
+              <w:rPr>
+                <w:rFonts w:ascii="Calibri" w:eastAsia="Times New Roman" w:hAnsi="Calibri" w:cs="Calibri"/>
+                <w:color w:val="000000"/>
+                <w:sz w:val="22"/>
+                <w:szCs w:val="22"/>
+                <w:lang w:eastAsia="de-CH"/>
+              </w:rPr>
+              <w:t xml:space="preserve">" Collection zurück. </w:t>
+            </w:r>
+          </w:p>
+        </w:tc>
+      </w:tr>
+      <w:tr>
+        <w:trPr>
+          <w:trHeight w:val="500"/>
+        </w:trPr>
+        <w:tc>
+          <w:tcPr>
+            <w:tcW w:w="3620" w:type="dxa"/>
+            <w:tcBorders>
+              <w:top w:val="nil"/>
+              <w:left w:val="nil"/>
+              <w:bottom w:val="nil"/>
+              <w:right w:val="nil"/>
+            </w:tcBorders>
+            <w:shd w:val="clear" w:color="auto" w:fill="auto"/>
+            <w:vAlign w:val="center"/>
+            <w:hideMark/>
+          </w:tcPr>
+          <w:p>
+            <w:pPr>
+              <w:spacing w:line="240" w:lineRule="auto"/>
+              <w:rPr>
+                <w:rFonts w:ascii="Tahoma" w:eastAsia="Times New Roman" w:hAnsi="Tahoma" w:cs="Tahoma"/>
+                <w:color w:val="000000"/>
+                <w:lang w:eastAsia="de-CH"/>
+              </w:rPr>
+            </w:pPr>
+            <w:proofErr w:type="spellStart"/>
+            <w:r>
+              <w:rPr>
+                <w:rFonts w:ascii="Tahoma" w:eastAsia="Times New Roman" w:hAnsi="Tahoma" w:cs="Tahoma"/>
+                <w:color w:val="000000"/>
+                <w:lang w:eastAsia="de-CH"/>
+              </w:rPr>
+              <w:t>db.registrations.find</w:t>
+            </w:r>
+            <w:proofErr w:type="spellEnd"/>
+            <w:r>
+              <w:rPr>
+                <w:rFonts w:ascii="Tahoma" w:eastAsia="Times New Roman" w:hAnsi="Tahoma" w:cs="Tahoma"/>
+                <w:color w:val="000000"/>
+                <w:lang w:eastAsia="de-CH"/>
+              </w:rPr>
+              <w:t xml:space="preserve">({ </w:t>
+            </w:r>
+            <w:proofErr w:type="spellStart"/>
+            <w:r>
+              <w:rPr>
+                <w:rFonts w:ascii="Tahoma" w:eastAsia="Times New Roman" w:hAnsi="Tahoma" w:cs="Tahoma"/>
+                <w:color w:val="000000"/>
+                <w:lang w:eastAsia="de-CH"/>
+              </w:rPr>
+              <w:t>service</w:t>
+            </w:r>
+            <w:proofErr w:type="spellEnd"/>
+            <w:r>
+              <w:rPr>
+                <w:rFonts w:ascii="Tahoma" w:eastAsia="Times New Roman" w:hAnsi="Tahoma" w:cs="Tahoma"/>
+                <w:color w:val="000000"/>
+                <w:lang w:eastAsia="de-CH"/>
+              </w:rPr>
+              <w:t>: "Kleiner Service" })</w:t>
+            </w:r>
+          </w:p>
+        </w:tc>
+        <w:tc>
+          <w:tcPr>
+            <w:tcW w:w="4260" w:type="dxa"/>
+            <w:tcBorders>
+              <w:top w:val="nil"/>
+              <w:left w:val="nil"/>
+              <w:bottom w:val="nil"/>
+              <w:right w:val="nil"/>
+            </w:tcBorders>
+            <w:shd w:val="clear" w:color="auto" w:fill="auto"/>
+            <w:vAlign w:val="center"/>
+            <w:hideMark/>
+          </w:tcPr>
+          <w:p>
+            <w:pPr>
+              <w:spacing w:line="240" w:lineRule="auto"/>
+              <w:rPr>
+                <w:rFonts w:ascii="Tahoma" w:eastAsia="Times New Roman" w:hAnsi="Tahoma" w:cs="Tahoma"/>
+                <w:color w:val="000000"/>
+                <w:lang w:eastAsia="de-CH"/>
+              </w:rPr>
+            </w:pPr>
+            <w:r>
+              <w:rPr>
+                <w:rFonts w:ascii="Tahoma" w:eastAsia="Times New Roman" w:hAnsi="Tahoma" w:cs="Tahoma"/>
+                <w:color w:val="000000"/>
+                <w:lang w:eastAsia="de-CH"/>
+              </w:rPr>
+              <w:t>Um Bestellungen zu finden mit dem Service «Kleiner Service".</w:t>
+            </w:r>
+          </w:p>
+        </w:tc>
+      </w:tr>
+      <w:tr>
+        <w:trPr>
+          <w:trHeight w:val="870"/>
+        </w:trPr>
+        <w:tc>
+          <w:tcPr>
+            <w:tcW w:w="3620" w:type="dxa"/>
+            <w:tcBorders>
+              <w:top w:val="nil"/>
+              <w:left w:val="nil"/>
+              <w:bottom w:val="nil"/>
+              <w:right w:val="nil"/>
+            </w:tcBorders>
+            <w:shd w:val="clear" w:color="auto" w:fill="auto"/>
+            <w:vAlign w:val="center"/>
+            <w:hideMark/>
+          </w:tcPr>
+          <w:p>
+            <w:pPr>
+              <w:spacing w:line="240" w:lineRule="auto"/>
+              <w:rPr>
+                <w:rFonts w:ascii="Tahoma" w:eastAsia="Times New Roman" w:hAnsi="Tahoma" w:cs="Tahoma"/>
+                <w:color w:val="000000"/>
+                <w:lang w:eastAsia="de-CH"/>
+              </w:rPr>
+            </w:pPr>
+            <w:proofErr w:type="spellStart"/>
+            <w:r>
+              <w:rPr>
+                <w:rFonts w:ascii="Tahoma" w:eastAsia="Times New Roman" w:hAnsi="Tahoma" w:cs="Tahoma"/>
+                <w:color w:val="000000"/>
+                <w:lang w:eastAsia="de-CH"/>
+              </w:rPr>
+              <w:t>db.registrations.find</w:t>
+            </w:r>
+            <w:proofErr w:type="spellEnd"/>
+            <w:r>
+              <w:rPr>
+                <w:rFonts w:ascii="Tahoma" w:eastAsia="Times New Roman" w:hAnsi="Tahoma" w:cs="Tahoma"/>
+                <w:color w:val="000000"/>
+                <w:lang w:eastAsia="de-CH"/>
+              </w:rPr>
+              <w:t>().</w:t>
+            </w:r>
+            <w:proofErr w:type="spellStart"/>
+            <w:r>
+              <w:rPr>
+                <w:rFonts w:ascii="Tahoma" w:eastAsia="Times New Roman" w:hAnsi="Tahoma" w:cs="Tahoma"/>
+                <w:color w:val="000000"/>
+                <w:lang w:eastAsia="de-CH"/>
+              </w:rPr>
+              <w:t>sort</w:t>
+            </w:r>
+            <w:proofErr w:type="spellEnd"/>
+            <w:r>
+              <w:rPr>
+                <w:rFonts w:ascii="Tahoma" w:eastAsia="Times New Roman" w:hAnsi="Tahoma" w:cs="Tahoma"/>
+                <w:color w:val="000000"/>
+                <w:lang w:eastAsia="de-CH"/>
+              </w:rPr>
+              <w:t xml:space="preserve">({ </w:t>
+            </w:r>
+            <w:proofErr w:type="spellStart"/>
+            <w:r>
+              <w:rPr>
+                <w:rFonts w:ascii="Tahoma" w:eastAsia="Times New Roman" w:hAnsi="Tahoma" w:cs="Tahoma"/>
+                <w:color w:val="000000"/>
+                <w:lang w:eastAsia="de-CH"/>
+              </w:rPr>
+              <w:t>finishDate</w:t>
+            </w:r>
+            <w:proofErr w:type="spellEnd"/>
+            <w:r>
+              <w:rPr>
+                <w:rFonts w:ascii="Tahoma" w:eastAsia="Times New Roman" w:hAnsi="Tahoma" w:cs="Tahoma"/>
+                <w:color w:val="000000"/>
+                <w:lang w:eastAsia="de-CH"/>
+              </w:rPr>
+              <w:t>: 1 })</w:t>
+            </w:r>
+          </w:p>
+        </w:tc>
+        <w:tc>
+          <w:tcPr>
+            <w:tcW w:w="4260" w:type="dxa"/>
+            <w:tcBorders>
+              <w:top w:val="nil"/>
+              <w:left w:val="nil"/>
+              <w:bottom w:val="nil"/>
+              <w:right w:val="nil"/>
+            </w:tcBorders>
+            <w:shd w:val="clear" w:color="auto" w:fill="auto"/>
+            <w:vAlign w:val="bottom"/>
+            <w:hideMark/>
+          </w:tcPr>
+          <w:p>
+            <w:pPr>
+              <w:spacing w:line="240" w:lineRule="auto"/>
+              <w:rPr>
+                <w:rFonts w:ascii="Calibri" w:eastAsia="Times New Roman" w:hAnsi="Calibri" w:cs="Calibri"/>
+                <w:color w:val="000000"/>
+                <w:sz w:val="22"/>
+                <w:szCs w:val="22"/>
+                <w:lang w:eastAsia="de-CH"/>
+              </w:rPr>
+            </w:pPr>
+            <w:r>
+              <w:rPr>
+                <w:rFonts w:ascii="Calibri" w:eastAsia="Times New Roman" w:hAnsi="Calibri" w:cs="Calibri"/>
+                <w:color w:val="000000"/>
+                <w:sz w:val="22"/>
+                <w:szCs w:val="22"/>
+                <w:lang w:eastAsia="de-CH"/>
+              </w:rPr>
+              <w:t xml:space="preserve">Welche Bestellungen als erstes abgeschlossen werden, also je weiter oben desto weniger Zeit bis zum Abschluss. </w:t>
+            </w:r>
+          </w:p>
+        </w:tc>
+      </w:tr>
+      <w:tr>
+        <w:trPr>
+          <w:trHeight w:val="870"/>
+        </w:trPr>
+        <w:tc>
+          <w:tcPr>
+            <w:tcW w:w="3620" w:type="dxa"/>
+            <w:tcBorders>
+              <w:top w:val="nil"/>
+              <w:left w:val="nil"/>
+              <w:bottom w:val="nil"/>
+              <w:right w:val="nil"/>
+            </w:tcBorders>
+            <w:shd w:val="clear" w:color="auto" w:fill="auto"/>
+            <w:vAlign w:val="bottom"/>
+            <w:hideMark/>
+          </w:tcPr>
+          <w:p>
+            <w:pPr>
+              <w:spacing w:line="240" w:lineRule="auto"/>
+              <w:rPr>
+                <w:rFonts w:ascii="Calibri" w:eastAsia="Times New Roman" w:hAnsi="Calibri" w:cs="Calibri"/>
+                <w:color w:val="000000"/>
+                <w:sz w:val="22"/>
+                <w:szCs w:val="22"/>
+                <w:lang w:eastAsia="de-CH"/>
+              </w:rPr>
+            </w:pPr>
+            <w:proofErr w:type="spellStart"/>
+            <w:r>
+              <w:rPr>
+                <w:rFonts w:ascii="Calibri" w:eastAsia="Times New Roman" w:hAnsi="Calibri" w:cs="Calibri"/>
+                <w:color w:val="000000"/>
+                <w:sz w:val="22"/>
+                <w:szCs w:val="22"/>
+                <w:lang w:eastAsia="de-CH"/>
+              </w:rPr>
+              <w:t>db.registrations.find</w:t>
+            </w:r>
+            <w:proofErr w:type="spellEnd"/>
+            <w:r>
+              <w:rPr>
+                <w:rFonts w:ascii="Calibri" w:eastAsia="Times New Roman" w:hAnsi="Calibri" w:cs="Calibri"/>
+                <w:color w:val="000000"/>
+                <w:sz w:val="22"/>
+                <w:szCs w:val="22"/>
+                <w:lang w:eastAsia="de-CH"/>
+              </w:rPr>
+              <w:t>().</w:t>
+            </w:r>
+            <w:proofErr w:type="spellStart"/>
+            <w:r>
+              <w:rPr>
+                <w:rFonts w:ascii="Calibri" w:eastAsia="Times New Roman" w:hAnsi="Calibri" w:cs="Calibri"/>
+                <w:color w:val="000000"/>
+                <w:sz w:val="22"/>
+                <w:szCs w:val="22"/>
+                <w:lang w:eastAsia="de-CH"/>
+              </w:rPr>
+              <w:t>sort</w:t>
+            </w:r>
+            <w:proofErr w:type="spellEnd"/>
+            <w:r>
+              <w:rPr>
+                <w:rFonts w:ascii="Calibri" w:eastAsia="Times New Roman" w:hAnsi="Calibri" w:cs="Calibri"/>
+                <w:color w:val="000000"/>
+                <w:sz w:val="22"/>
+                <w:szCs w:val="22"/>
+                <w:lang w:eastAsia="de-CH"/>
+              </w:rPr>
+              <w:t xml:space="preserve">({ </w:t>
+            </w:r>
+            <w:proofErr w:type="spellStart"/>
+            <w:r>
+              <w:rPr>
+                <w:rFonts w:ascii="Calibri" w:eastAsia="Times New Roman" w:hAnsi="Calibri" w:cs="Calibri"/>
+                <w:color w:val="000000"/>
+                <w:sz w:val="22"/>
+                <w:szCs w:val="22"/>
+                <w:lang w:eastAsia="de-CH"/>
+              </w:rPr>
+              <w:t>finishDate</w:t>
+            </w:r>
+            <w:proofErr w:type="spellEnd"/>
+            <w:r>
+              <w:rPr>
+                <w:rFonts w:ascii="Calibri" w:eastAsia="Times New Roman" w:hAnsi="Calibri" w:cs="Calibri"/>
+                <w:color w:val="000000"/>
+                <w:sz w:val="22"/>
+                <w:szCs w:val="22"/>
+                <w:lang w:eastAsia="de-CH"/>
+              </w:rPr>
+              <w:t>: -1 })</w:t>
+            </w:r>
+          </w:p>
+        </w:tc>
+        <w:tc>
+          <w:tcPr>
+            <w:tcW w:w="4260" w:type="dxa"/>
+            <w:tcBorders>
+              <w:top w:val="nil"/>
+              <w:left w:val="nil"/>
+              <w:bottom w:val="nil"/>
+              <w:right w:val="nil"/>
+            </w:tcBorders>
+            <w:shd w:val="clear" w:color="auto" w:fill="auto"/>
+            <w:vAlign w:val="bottom"/>
+            <w:hideMark/>
+          </w:tcPr>
+          <w:p>
+            <w:pPr>
+              <w:spacing w:line="240" w:lineRule="auto"/>
+              <w:rPr>
+                <w:rFonts w:ascii="Calibri" w:eastAsia="Times New Roman" w:hAnsi="Calibri" w:cs="Calibri"/>
+                <w:color w:val="000000"/>
+                <w:sz w:val="22"/>
+                <w:szCs w:val="22"/>
+                <w:lang w:eastAsia="de-CH"/>
+              </w:rPr>
+            </w:pPr>
+            <w:r>
+              <w:rPr>
+                <w:rFonts w:ascii="Calibri" w:eastAsia="Times New Roman" w:hAnsi="Calibri" w:cs="Calibri"/>
+                <w:color w:val="000000"/>
+                <w:sz w:val="22"/>
+                <w:szCs w:val="22"/>
+                <w:lang w:eastAsia="de-CH"/>
+              </w:rPr>
+              <w:t xml:space="preserve">Welche Bestellungen als letztes abgeschlossen werden, also je weiter oben desto mehr Zeit bis zum Abschluss. </w:t>
+            </w:r>
+          </w:p>
+        </w:tc>
+      </w:tr>
+      <w:tr>
+        <w:trPr>
+          <w:trHeight w:val="580"/>
+        </w:trPr>
+        <w:tc>
+          <w:tcPr>
+            <w:tcW w:w="3620" w:type="dxa"/>
+            <w:tcBorders>
+              <w:top w:val="nil"/>
+              <w:left w:val="nil"/>
+              <w:bottom w:val="nil"/>
+              <w:right w:val="nil"/>
+            </w:tcBorders>
+            <w:shd w:val="clear" w:color="auto" w:fill="auto"/>
+            <w:vAlign w:val="bottom"/>
+            <w:hideMark/>
+          </w:tcPr>
+          <w:p>
+            <w:pPr>
+              <w:spacing w:line="240" w:lineRule="auto"/>
+              <w:rPr>
+                <w:rFonts w:ascii="Calibri" w:eastAsia="Times New Roman" w:hAnsi="Calibri" w:cs="Calibri"/>
+                <w:color w:val="000000"/>
+                <w:sz w:val="22"/>
+                <w:szCs w:val="22"/>
+                <w:lang w:eastAsia="de-CH"/>
+              </w:rPr>
+            </w:pPr>
+            <w:proofErr w:type="spellStart"/>
+            <w:r>
+              <w:rPr>
+                <w:rFonts w:ascii="Calibri" w:eastAsia="Times New Roman" w:hAnsi="Calibri" w:cs="Calibri"/>
+                <w:color w:val="000000"/>
+                <w:sz w:val="22"/>
+                <w:szCs w:val="22"/>
+                <w:lang w:eastAsia="de-CH"/>
+              </w:rPr>
+              <w:t>db.userSessions.find</w:t>
+            </w:r>
+            <w:proofErr w:type="spellEnd"/>
+            <w:r>
+              <w:rPr>
+                <w:rFonts w:ascii="Calibri" w:eastAsia="Times New Roman" w:hAnsi="Calibri" w:cs="Calibri"/>
+                <w:color w:val="000000"/>
+                <w:sz w:val="22"/>
+                <w:szCs w:val="22"/>
+                <w:lang w:eastAsia="de-CH"/>
+              </w:rPr>
+              <w:t>().</w:t>
+            </w:r>
+            <w:proofErr w:type="spellStart"/>
+            <w:r>
+              <w:rPr>
+                <w:rFonts w:ascii="Calibri" w:eastAsia="Times New Roman" w:hAnsi="Calibri" w:cs="Calibri"/>
+                <w:color w:val="000000"/>
+                <w:sz w:val="22"/>
+                <w:szCs w:val="22"/>
+                <w:lang w:eastAsia="de-CH"/>
+              </w:rPr>
+              <w:t>sort</w:t>
+            </w:r>
+            <w:proofErr w:type="spellEnd"/>
+            <w:r>
+              <w:rPr>
+                <w:rFonts w:ascii="Calibri" w:eastAsia="Times New Roman" w:hAnsi="Calibri" w:cs="Calibri"/>
+                <w:color w:val="000000"/>
+                <w:sz w:val="22"/>
+                <w:szCs w:val="22"/>
+                <w:lang w:eastAsia="de-CH"/>
+              </w:rPr>
+              <w:t>({ ID: 1 })</w:t>
+            </w:r>
+          </w:p>
+        </w:tc>
+        <w:tc>
+          <w:tcPr>
+            <w:tcW w:w="4260" w:type="dxa"/>
+            <w:tcBorders>
+              <w:top w:val="nil"/>
+              <w:left w:val="nil"/>
+              <w:bottom w:val="nil"/>
+              <w:right w:val="nil"/>
+            </w:tcBorders>
+            <w:shd w:val="clear" w:color="auto" w:fill="auto"/>
+            <w:vAlign w:val="bottom"/>
+            <w:hideMark/>
+          </w:tcPr>
+          <w:p>
+            <w:pPr>
+              <w:spacing w:line="240" w:lineRule="auto"/>
+              <w:rPr>
+                <w:rFonts w:ascii="Calibri" w:eastAsia="Times New Roman" w:hAnsi="Calibri" w:cs="Calibri"/>
+                <w:color w:val="000000"/>
+                <w:sz w:val="22"/>
+                <w:szCs w:val="22"/>
+                <w:lang w:eastAsia="de-CH"/>
+              </w:rPr>
+            </w:pPr>
+            <w:r>
+              <w:rPr>
+                <w:rFonts w:ascii="Calibri" w:eastAsia="Times New Roman" w:hAnsi="Calibri" w:cs="Calibri"/>
+                <w:color w:val="000000"/>
+                <w:sz w:val="22"/>
+                <w:szCs w:val="22"/>
+                <w:lang w:eastAsia="de-CH"/>
+              </w:rPr>
+              <w:t>Die Usersessions aufsteigend nach ID auflisten.</w:t>
+            </w:r>
+          </w:p>
+        </w:tc>
+      </w:tr>
+      <w:tr>
+        <w:trPr>
+          <w:trHeight w:val="580"/>
+        </w:trPr>
+        <w:tc>
+          <w:tcPr>
+            <w:tcW w:w="3620" w:type="dxa"/>
+            <w:tcBorders>
+              <w:top w:val="nil"/>
+              <w:left w:val="nil"/>
+              <w:bottom w:val="nil"/>
+              <w:right w:val="nil"/>
+            </w:tcBorders>
+            <w:shd w:val="clear" w:color="auto" w:fill="auto"/>
+            <w:vAlign w:val="bottom"/>
+            <w:hideMark/>
+          </w:tcPr>
+          <w:p>
+            <w:pPr>
+              <w:spacing w:line="240" w:lineRule="auto"/>
+              <w:rPr>
+                <w:rFonts w:ascii="Calibri" w:eastAsia="Times New Roman" w:hAnsi="Calibri" w:cs="Calibri"/>
+                <w:sz w:val="22"/>
+                <w:szCs w:val="22"/>
+                <w:lang w:eastAsia="de-CH"/>
+              </w:rPr>
+            </w:pPr>
+            <w:proofErr w:type="spellStart"/>
+            <w:r>
+              <w:rPr>
+                <w:rFonts w:ascii="Calibri" w:eastAsia="Times New Roman" w:hAnsi="Calibri" w:cs="Calibri"/>
+                <w:sz w:val="22"/>
+                <w:szCs w:val="22"/>
+                <w:lang w:eastAsia="de-CH"/>
+              </w:rPr>
+              <w:t>db.registrations.deleteOne</w:t>
+            </w:r>
+            <w:proofErr w:type="spellEnd"/>
+            <w:r>
+              <w:rPr>
+                <w:rFonts w:ascii="Calibri" w:eastAsia="Times New Roman" w:hAnsi="Calibri" w:cs="Calibri"/>
+                <w:sz w:val="22"/>
+                <w:szCs w:val="22"/>
+                <w:lang w:eastAsia="de-CH"/>
+              </w:rPr>
+              <w:t>({ _</w:t>
+            </w:r>
+            <w:proofErr w:type="spellStart"/>
+            <w:r>
+              <w:rPr>
+                <w:rFonts w:ascii="Calibri" w:eastAsia="Times New Roman" w:hAnsi="Calibri" w:cs="Calibri"/>
+                <w:sz w:val="22"/>
+                <w:szCs w:val="22"/>
+                <w:lang w:eastAsia="de-CH"/>
+              </w:rPr>
+              <w:t>id</w:t>
+            </w:r>
+            <w:proofErr w:type="spellEnd"/>
+            <w:r>
+              <w:rPr>
+                <w:rFonts w:ascii="Calibri" w:eastAsia="Times New Roman" w:hAnsi="Calibri" w:cs="Calibri"/>
+                <w:sz w:val="22"/>
+                <w:szCs w:val="22"/>
+                <w:lang w:eastAsia="de-CH"/>
+              </w:rPr>
+              <w:t xml:space="preserve">: </w:t>
+            </w:r>
+            <w:proofErr w:type="spellStart"/>
+            <w:r>
+              <w:rPr>
+                <w:rFonts w:ascii="Calibri" w:eastAsia="Times New Roman" w:hAnsi="Calibri" w:cs="Calibri"/>
+                <w:sz w:val="22"/>
+                <w:szCs w:val="22"/>
+                <w:lang w:eastAsia="de-CH"/>
+              </w:rPr>
+              <w:t>ObjectId</w:t>
+            </w:r>
+            <w:proofErr w:type="spellEnd"/>
+            <w:r>
+              <w:rPr>
+                <w:rFonts w:ascii="Calibri" w:eastAsia="Times New Roman" w:hAnsi="Calibri" w:cs="Calibri"/>
+                <w:sz w:val="22"/>
+                <w:szCs w:val="22"/>
+                <w:lang w:eastAsia="de-CH"/>
+              </w:rPr>
+              <w:t>('</w:t>
+            </w:r>
+            <w:proofErr w:type="spellStart"/>
+            <w:r>
+              <w:rPr>
+                <w:rFonts w:ascii="Calibri" w:eastAsia="Times New Roman" w:hAnsi="Calibri" w:cs="Calibri"/>
+                <w:sz w:val="22"/>
+                <w:szCs w:val="22"/>
+                <w:lang w:eastAsia="de-CH"/>
+              </w:rPr>
+              <w:t>dieGewünschteObjectId</w:t>
+            </w:r>
+            <w:proofErr w:type="spellEnd"/>
+            <w:r>
+              <w:rPr>
+                <w:rFonts w:ascii="Calibri" w:eastAsia="Times New Roman" w:hAnsi="Calibri" w:cs="Calibri"/>
+                <w:sz w:val="22"/>
+                <w:szCs w:val="22"/>
+                <w:lang w:eastAsia="de-CH"/>
+              </w:rPr>
+              <w:t>') })</w:t>
+            </w:r>
+          </w:p>
+        </w:tc>
+        <w:tc>
+          <w:tcPr>
+            <w:tcW w:w="4260" w:type="dxa"/>
+            <w:tcBorders>
+              <w:top w:val="nil"/>
+              <w:left w:val="nil"/>
+              <w:bottom w:val="nil"/>
+              <w:right w:val="nil"/>
+            </w:tcBorders>
+            <w:shd w:val="clear" w:color="auto" w:fill="auto"/>
+            <w:hideMark/>
+          </w:tcPr>
+          <w:p>
+            <w:pPr>
+              <w:spacing w:line="240" w:lineRule="auto"/>
+              <w:rPr>
+                <w:rFonts w:ascii="Calibri" w:eastAsia="Times New Roman" w:hAnsi="Calibri" w:cs="Calibri"/>
+                <w:color w:val="000000"/>
+                <w:sz w:val="22"/>
+                <w:szCs w:val="22"/>
+                <w:lang w:eastAsia="de-CH"/>
+              </w:rPr>
+            </w:pPr>
+            <w:r>
+              <w:rPr>
+                <w:rFonts w:ascii="Calibri" w:eastAsia="Times New Roman" w:hAnsi="Calibri" w:cs="Calibri"/>
+                <w:color w:val="000000"/>
+                <w:sz w:val="22"/>
+                <w:szCs w:val="22"/>
+                <w:lang w:eastAsia="de-CH"/>
+              </w:rPr>
+              <w:t xml:space="preserve">Eine Bestellung anhand der </w:t>
+            </w:r>
+            <w:proofErr w:type="spellStart"/>
+            <w:r>
+              <w:rPr>
+                <w:rFonts w:ascii="Calibri" w:eastAsia="Times New Roman" w:hAnsi="Calibri" w:cs="Calibri"/>
+                <w:color w:val="000000"/>
+                <w:sz w:val="22"/>
+                <w:szCs w:val="22"/>
+                <w:lang w:eastAsia="de-CH"/>
+              </w:rPr>
+              <w:t>ObjectId</w:t>
+            </w:r>
+            <w:proofErr w:type="spellEnd"/>
+            <w:r>
+              <w:rPr>
+                <w:rFonts w:ascii="Calibri" w:eastAsia="Times New Roman" w:hAnsi="Calibri" w:cs="Calibri"/>
+                <w:color w:val="000000"/>
+                <w:sz w:val="22"/>
+                <w:szCs w:val="22"/>
+                <w:lang w:eastAsia="de-CH"/>
+              </w:rPr>
+              <w:t xml:space="preserve"> löschen.</w:t>
+            </w:r>
+          </w:p>
+        </w:tc>
+      </w:tr>
+    </w:tbl>
+    <w:p/>
+    <w:p/>
+    <w:p/>
+    <w:p/>
+    <w:p/>
+    <w:p/>
+    <w:p/>
+    <w:p/>
     <w:p/>
     <w:p>
       <w:pPr>
@@ -6129,6 +7357,7 @@
       </w:pPr>
       <w:bookmarkStart w:id="5" w:name="_Toc155445454"/>
       <w:r>
+        <w:lastRenderedPageBreak/>
         <w:t>Informieren</w:t>
       </w:r>
       <w:bookmarkEnd w:id="5"/>
@@ -6244,31 +7473,6 @@
         <w:t>Gewährleistung der reibungslosen Zusammenarbeit von Backend und bestehendem Frontend.</w:t>
       </w:r>
     </w:p>
-    <w:p>
-      <w:pPr>
-        <w:pStyle w:val="Listenabsatz"/>
-        <w:ind w:left="720" w:firstLine="0"/>
-      </w:pPr>
-    </w:p>
-    <w:p/>
-    <w:p/>
-    <w:p/>
-    <w:p/>
-    <w:p/>
-    <w:p/>
-    <w:p/>
-    <w:p/>
-    <w:p/>
-    <w:p/>
-    <w:p/>
-    <w:p/>
-    <w:p/>
-    <w:p/>
-    <w:p/>
-    <w:p/>
-    <w:p/>
-    <w:p/>
-    <w:p/>
     <w:p/>
     <w:p/>
     <w:p>
@@ -6278,7 +7482,6 @@
       </w:pPr>
       <w:bookmarkStart w:id="7" w:name="_Toc155445456"/>
       <w:r>
-        <w:lastRenderedPageBreak/>
         <w:t>Planen</w:t>
       </w:r>
       <w:bookmarkEnd w:id="7"/>
@@ -6355,6 +7558,14 @@
         <w:t>Realisieren</w:t>
       </w:r>
       <w:bookmarkEnd w:id="11"/>
+    </w:p>
+    <w:p/>
+    <w:p/>
+    <w:p/>
+    <w:p>
+      <w:r>
+        <w:t>Datenmodell dokumentiert</w:t>
+      </w:r>
     </w:p>
     <w:p/>
     <w:p/>
@@ -6380,11 +7591,6 @@
     <w:p/>
     <w:p/>
     <w:p/>
-    <w:p/>
-    <w:p/>
-    <w:p/>
-    <w:p/>
-    <w:p/>
     <w:p>
       <w:pPr>
         <w:pStyle w:val="berschrift1"/>
@@ -6392,7 +7598,6 @@
       </w:pPr>
       <w:bookmarkStart w:id="12" w:name="_Toc155445482"/>
       <w:r>
-        <w:lastRenderedPageBreak/>
         <w:t>Kontrollieren</w:t>
       </w:r>
       <w:bookmarkEnd w:id="12"/>
@@ -6655,7 +7860,6 @@
       </w:pPr>
       <w:bookmarkStart w:id="18" w:name="_Toc155445488"/>
       <w:r>
-        <w:lastRenderedPageBreak/>
         <w:t>IS</w:t>
       </w:r>
       <w:r>
@@ -6789,7 +7993,7 @@
       <w:fldChar w:fldCharType="separate"/>
     </w:r>
     <w:r>
-      <w:t>30.01.2024</w:t>
+      <w:t>31.01.2024</w:t>
     </w:r>
     <w:r>
       <w:fldChar w:fldCharType="end"/>
@@ -6818,21 +8022,11 @@
     <w:r>
       <w:t>/</w:t>
     </w:r>
-    <w:r>
-      <w:fldChar w:fldCharType="begin"/>
-    </w:r>
-    <w:r>
-      <w:instrText xml:space="preserve"> NUMPAGES   \* MERGEFORMAT </w:instrText>
-    </w:r>
-    <w:r>
-      <w:fldChar w:fldCharType="separate"/>
-    </w:r>
-    <w:r>
-      <w:t>4</w:t>
-    </w:r>
-    <w:r>
-      <w:fldChar w:fldCharType="end"/>
-    </w:r>
+    <w:fldSimple w:instr=" NUMPAGES   \* MERGEFORMAT ">
+      <w:r>
+        <w:t>4</w:t>
+      </w:r>
+    </w:fldSimple>
   </w:p>
 </w:ftr>
 </file>
@@ -12968,6 +14162,97 @@
       </w:tcPr>
     </w:tblStylePr>
   </w:style>
+  <w:style w:type="table" w:styleId="HelleListe-Akzent3">
+    <w:name w:val="Light List Accent 3"/>
+    <w:basedOn w:val="NormaleTabelle"/>
+    <w:uiPriority w:val="61"/>
+    <w:rsid w:val="00284F2D"/>
+    <w:pPr>
+      <w:spacing w:line="240" w:lineRule="auto"/>
+    </w:pPr>
+    <w:rPr>
+      <w:rFonts w:eastAsiaTheme="minorEastAsia"/>
+      <w:sz w:val="22"/>
+      <w:szCs w:val="22"/>
+      <w:lang w:val="de-CH" w:eastAsia="de-CH"/>
+    </w:rPr>
+    <w:tblPr>
+      <w:tblStyleRowBandSize w:val="1"/>
+      <w:tblStyleColBandSize w:val="1"/>
+      <w:tblBorders>
+        <w:top w:val="single" w:sz="8" w:space="0" w:color="494642" w:themeColor="accent3"/>
+        <w:left w:val="single" w:sz="8" w:space="0" w:color="494642" w:themeColor="accent3"/>
+        <w:bottom w:val="single" w:sz="8" w:space="0" w:color="494642" w:themeColor="accent3"/>
+        <w:right w:val="single" w:sz="8" w:space="0" w:color="494642" w:themeColor="accent3"/>
+      </w:tblBorders>
+    </w:tblPr>
+    <w:tblStylePr w:type="firstRow">
+      <w:pPr>
+        <w:spacing w:before="0" w:after="0" w:line="240" w:lineRule="auto"/>
+      </w:pPr>
+      <w:rPr>
+        <w:b/>
+        <w:bCs/>
+        <w:color w:val="FFFFFF" w:themeColor="background1"/>
+      </w:rPr>
+      <w:tblPr/>
+      <w:tcPr>
+        <w:shd w:val="clear" w:color="auto" w:fill="494642" w:themeFill="accent3"/>
+      </w:tcPr>
+    </w:tblStylePr>
+    <w:tblStylePr w:type="lastRow">
+      <w:pPr>
+        <w:spacing w:before="0" w:after="0" w:line="240" w:lineRule="auto"/>
+      </w:pPr>
+      <w:rPr>
+        <w:b/>
+        <w:bCs/>
+      </w:rPr>
+      <w:tblPr/>
+      <w:tcPr>
+        <w:tcBorders>
+          <w:top w:val="double" w:sz="6" w:space="0" w:color="494642" w:themeColor="accent3"/>
+          <w:left w:val="single" w:sz="8" w:space="0" w:color="494642" w:themeColor="accent3"/>
+          <w:bottom w:val="single" w:sz="8" w:space="0" w:color="494642" w:themeColor="accent3"/>
+          <w:right w:val="single" w:sz="8" w:space="0" w:color="494642" w:themeColor="accent3"/>
+        </w:tcBorders>
+      </w:tcPr>
+    </w:tblStylePr>
+    <w:tblStylePr w:type="firstCol">
+      <w:rPr>
+        <w:b/>
+        <w:bCs/>
+      </w:rPr>
+    </w:tblStylePr>
+    <w:tblStylePr w:type="lastCol">
+      <w:rPr>
+        <w:b/>
+        <w:bCs/>
+      </w:rPr>
+    </w:tblStylePr>
+    <w:tblStylePr w:type="band1Vert">
+      <w:tblPr/>
+      <w:tcPr>
+        <w:tcBorders>
+          <w:top w:val="single" w:sz="8" w:space="0" w:color="494642" w:themeColor="accent3"/>
+          <w:left w:val="single" w:sz="8" w:space="0" w:color="494642" w:themeColor="accent3"/>
+          <w:bottom w:val="single" w:sz="8" w:space="0" w:color="494642" w:themeColor="accent3"/>
+          <w:right w:val="single" w:sz="8" w:space="0" w:color="494642" w:themeColor="accent3"/>
+        </w:tcBorders>
+      </w:tcPr>
+    </w:tblStylePr>
+    <w:tblStylePr w:type="band1Horz">
+      <w:tblPr/>
+      <w:tcPr>
+        <w:tcBorders>
+          <w:top w:val="single" w:sz="8" w:space="0" w:color="494642" w:themeColor="accent3"/>
+          <w:left w:val="single" w:sz="8" w:space="0" w:color="494642" w:themeColor="accent3"/>
+          <w:bottom w:val="single" w:sz="8" w:space="0" w:color="494642" w:themeColor="accent3"/>
+          <w:right w:val="single" w:sz="8" w:space="0" w:color="494642" w:themeColor="accent3"/>
+        </w:tcBorders>
+      </w:tcPr>
+    </w:tblStylePr>
+  </w:style>
 </w:styles>
 </file>
 
@@ -13122,6 +14407,7 @@
     <w:rsid w:val="006E0733"/>
     <w:rsid w:val="00841EBE"/>
     <w:rsid w:val="00BC55A7"/>
+    <w:rsid w:val="00EF2D10"/>
   </w:rsids>
   <m:mathPr>
     <m:mathFont m:val="Cambria Math"/>
@@ -13836,6 +15122,25 @@
 </file>
 
 <file path=customXml/item2.xml><?xml version="1.0" encoding="utf-8"?>
+<p:properties xmlns:p="http://schemas.microsoft.com/office/2006/metadata/properties" xmlns:xsi="http://www.w3.org/2001/XMLSchema-instance" xmlns:pc="http://schemas.microsoft.com/office/infopath/2007/PartnerControls">
+  <documentManagement/>
+</p:properties>
+</file>
+
+<file path=customXml/item3.xml><?xml version="1.0" encoding="utf-8"?>
+<b:Sources xmlns:b="http://schemas.openxmlformats.org/officeDocument/2006/bibliography" xmlns="http://schemas.openxmlformats.org/officeDocument/2006/bibliography" SelectedStyle="\APASixthEditionOfficeOnline.xsl" StyleName="APA" Version="6"/>
+</file>
+
+<file path=customXml/item4.xml><?xml version="1.0" encoding="utf-8"?>
+<?mso-contentType ?>
+<FormTemplates xmlns="http://schemas.microsoft.com/sharepoint/v3/contenttype/forms">
+  <Display>DocumentLibraryForm</Display>
+  <Edit>DocumentLibraryForm</Edit>
+  <New>DocumentLibraryForm</New>
+</FormTemplates>
+</file>
+
+<file path=customXml/item5.xml><?xml version="1.0" encoding="utf-8"?>
 <ct:contentTypeSchema xmlns:ct="http://schemas.microsoft.com/office/2006/metadata/contentType" xmlns:ma="http://schemas.microsoft.com/office/2006/metadata/properties/metaAttributes" ct:_="" ma:_="" ma:contentTypeName="Dokument" ma:contentTypeID="0x0101007D6975EB59C2E44BAC3B45951BF183FE" ma:contentTypeVersion="9" ma:contentTypeDescription="Ein neues Dokument erstellen." ma:contentTypeScope="" ma:versionID="bad6ffc0af1472491a2555c3229b0e9c">
   <xsd:schema xmlns:xsd="http://www.w3.org/2001/XMLSchema" xmlns:xs="http://www.w3.org/2001/XMLSchema" xmlns:p="http://schemas.microsoft.com/office/2006/metadata/properties" xmlns:ns2="22ab796d-8fc5-4ac7-9ace-ef1e6f1f51fb" xmlns:ns3="dfbdc2fa-c52c-421a-b5b0-a15e8db83b6b" targetNamespace="http://schemas.microsoft.com/office/2006/metadata/properties" ma:root="true" ma:fieldsID="6bacc40c8f78585cc197deaee44f2faf" ns2:_="" ns3:_="">
     <xsd:import namespace="22ab796d-8fc5-4ac7-9ace-ef1e6f1f51fb"/>
@@ -14032,25 +15337,6 @@
 </ct:contentTypeSchema>
 </file>
 
-<file path=customXml/item3.xml><?xml version="1.0" encoding="utf-8"?>
-<?mso-contentType ?>
-<FormTemplates xmlns="http://schemas.microsoft.com/sharepoint/v3/contenttype/forms">
-  <Display>DocumentLibraryForm</Display>
-  <Edit>DocumentLibraryForm</Edit>
-  <New>DocumentLibraryForm</New>
-</FormTemplates>
-</file>
-
-<file path=customXml/item4.xml><?xml version="1.0" encoding="utf-8"?>
-<b:Sources xmlns:b="http://schemas.openxmlformats.org/officeDocument/2006/bibliography" xmlns="http://schemas.openxmlformats.org/officeDocument/2006/bibliography" SelectedStyle="\APASixthEditionOfficeOnline.xsl" StyleName="APA" Version="6"/>
-</file>
-
-<file path=customXml/item5.xml><?xml version="1.0" encoding="utf-8"?>
-<p:properties xmlns:p="http://schemas.microsoft.com/office/2006/metadata/properties" xmlns:xsi="http://www.w3.org/2001/XMLSchema-instance" xmlns:pc="http://schemas.microsoft.com/office/infopath/2007/PartnerControls">
-  <documentManagement/>
-</p:properties>
-</file>
-
 <file path=customXml/itemProps1.xml><?xml version="1.0" encoding="utf-8"?>
 <ds:datastoreItem xmlns:ds="http://schemas.openxmlformats.org/officeDocument/2006/customXml" ds:itemID="{55AF091B-3C7A-41E3-B477-F2FDAA23CFDA}">
   <ds:schemaRefs>
@@ -14060,6 +15346,31 @@
 </file>
 
 <file path=customXml/itemProps2.xml><?xml version="1.0" encoding="utf-8"?>
+<ds:datastoreItem xmlns:ds="http://schemas.openxmlformats.org/officeDocument/2006/customXml" ds:itemID="{BFBAA499-0761-442A-8D0B-ADADD657E3B2}">
+  <ds:schemaRefs>
+    <ds:schemaRef ds:uri="http://schemas.microsoft.com/office/2006/metadata/properties"/>
+    <ds:schemaRef ds:uri="http://schemas.microsoft.com/office/infopath/2007/PartnerControls"/>
+  </ds:schemaRefs>
+</ds:datastoreItem>
+</file>
+
+<file path=customXml/itemProps3.xml><?xml version="1.0" encoding="utf-8"?>
+<ds:datastoreItem xmlns:ds="http://schemas.openxmlformats.org/officeDocument/2006/customXml" ds:itemID="{F518ACFD-A1AD-4648-BB0C-FC44D029D569}">
+  <ds:schemaRefs>
+    <ds:schemaRef ds:uri="http://schemas.openxmlformats.org/officeDocument/2006/bibliography"/>
+  </ds:schemaRefs>
+</ds:datastoreItem>
+</file>
+
+<file path=customXml/itemProps4.xml><?xml version="1.0" encoding="utf-8"?>
+<ds:datastoreItem xmlns:ds="http://schemas.openxmlformats.org/officeDocument/2006/customXml" ds:itemID="{54ABFDA5-2BAC-43C0-B592-71A458647789}">
+  <ds:schemaRefs>
+    <ds:schemaRef ds:uri="http://schemas.microsoft.com/sharepoint/v3/contenttype/forms"/>
+  </ds:schemaRefs>
+</ds:datastoreItem>
+</file>
+
+<file path=customXml/itemProps5.xml><?xml version="1.0" encoding="utf-8"?>
 <ds:datastoreItem xmlns:ds="http://schemas.openxmlformats.org/officeDocument/2006/customXml" ds:itemID="{E792BD0A-7141-424C-AC54-AF78E5AB08D2}">
   <ds:schemaRefs>
     <ds:schemaRef ds:uri="http://schemas.microsoft.com/office/2006/metadata/contentType"/>
@@ -14076,29 +15387,4 @@
     <ds:schemaRef ds:uri="http://schemas.microsoft.com/internal/obd"/>
   </ds:schemaRefs>
 </ds:datastoreItem>
-</file>
-
-<file path=customXml/itemProps3.xml><?xml version="1.0" encoding="utf-8"?>
-<ds:datastoreItem xmlns:ds="http://schemas.openxmlformats.org/officeDocument/2006/customXml" ds:itemID="{54ABFDA5-2BAC-43C0-B592-71A458647789}">
-  <ds:schemaRefs>
-    <ds:schemaRef ds:uri="http://schemas.microsoft.com/sharepoint/v3/contenttype/forms"/>
-  </ds:schemaRefs>
-</ds:datastoreItem>
-</file>
-
-<file path=customXml/itemProps4.xml><?xml version="1.0" encoding="utf-8"?>
-<ds:datastoreItem xmlns:ds="http://schemas.openxmlformats.org/officeDocument/2006/customXml" ds:itemID="{F518ACFD-A1AD-4648-BB0C-FC44D029D569}">
-  <ds:schemaRefs>
-    <ds:schemaRef ds:uri="http://schemas.openxmlformats.org/officeDocument/2006/bibliography"/>
-  </ds:schemaRefs>
-</ds:datastoreItem>
-</file>
-
-<file path=customXml/itemProps5.xml><?xml version="1.0" encoding="utf-8"?>
-<ds:datastoreItem xmlns:ds="http://schemas.openxmlformats.org/officeDocument/2006/customXml" ds:itemID="{BFBAA499-0761-442A-8D0B-ADADD657E3B2}">
-  <ds:schemaRefs>
-    <ds:schemaRef ds:uri="http://schemas.microsoft.com/office/2006/metadata/properties"/>
-    <ds:schemaRef ds:uri="http://schemas.microsoft.com/office/infopath/2007/PartnerControls"/>
-  </ds:schemaRefs>
-</ds:datastoreItem>
 </file>
</xml_diff>

<commit_message>
Schema und Datenmodell hinzufügen
Schema und Datenmodell hinzufügen und in Dokumentation Dokumentieren
</commit_message>
<xml_diff>
--- a/Back-end/SkiService-Backend/Dokumentation/Projektdokumentation.docx
+++ b/Back-end/SkiService-Backend/Dokumentation/Projektdokumentation.docx
@@ -7548,6 +7548,29 @@
     </w:p>
     <w:p/>
     <w:p/>
+    <w:p/>
+    <w:p/>
+    <w:p/>
+    <w:p/>
+    <w:p/>
+    <w:p/>
+    <w:p/>
+    <w:p/>
+    <w:p/>
+    <w:p/>
+    <w:p/>
+    <w:p/>
+    <w:p/>
+    <w:p/>
+    <w:p/>
+    <w:p/>
+    <w:p/>
+    <w:p/>
+    <w:p/>
+    <w:p/>
+    <w:p/>
+    <w:p/>
+    <w:p/>
     <w:p>
       <w:pPr>
         <w:pStyle w:val="berschrift1"/>
@@ -7555,6 +7578,7 @@
       </w:pPr>
       <w:bookmarkStart w:id="11" w:name="_Toc155445471"/>
       <w:r>
+        <w:lastRenderedPageBreak/>
         <w:t>Realisieren</w:t>
       </w:r>
       <w:bookmarkEnd w:id="11"/>
@@ -7563,10 +7587,216 @@
     <w:p/>
     <w:p/>
     <w:p>
+      <w:pPr>
+        <w:pStyle w:val="berschrift2"/>
+      </w:pPr>
       <w:r>
-        <w:t>Datenmodell dokumentiert</w:t>
+        <w:t xml:space="preserve">Datenmodell </w:t>
       </w:r>
     </w:p>
+    <w:p>
+      <w:pPr>
+        <w:pStyle w:val="StandardWeb"/>
+      </w:pPr>
+      <w:r>
+        <w:rPr>
+          <w:noProof/>
+        </w:rPr>
+        <w:drawing>
+          <wp:anchor distT="0" distB="0" distL="114300" distR="114300" simplePos="0" relativeHeight="251731968" behindDoc="0" locked="0" layoutInCell="1" allowOverlap="1" wp14:anchorId="127B17F4" wp14:editId="1C56E9B0">
+            <wp:simplePos x="0" y="0"/>
+            <wp:positionH relativeFrom="column">
+              <wp:posOffset>2924</wp:posOffset>
+            </wp:positionH>
+            <wp:positionV relativeFrom="paragraph">
+              <wp:posOffset>105203</wp:posOffset>
+            </wp:positionV>
+            <wp:extent cx="3795823" cy="2245201"/>
+            <wp:effectExtent l="0" t="0" r="0" b="3175"/>
+            <wp:wrapSquare wrapText="bothSides"/>
+            <wp:docPr id="486284598" name="Grafik 2" descr="Ein Bild, das Text, Screenshot, Design enthält.&#10;&#10;Automatisch generierte Beschreibung"/>
+            <wp:cNvGraphicFramePr>
+              <a:graphicFrameLocks xmlns:a="http://schemas.openxmlformats.org/drawingml/2006/main" noChangeAspect="1"/>
+            </wp:cNvGraphicFramePr>
+            <a:graphic xmlns:a="http://schemas.openxmlformats.org/drawingml/2006/main">
+              <a:graphicData uri="http://schemas.openxmlformats.org/drawingml/2006/picture">
+                <pic:pic xmlns:pic="http://schemas.openxmlformats.org/drawingml/2006/picture">
+                  <pic:nvPicPr>
+                    <pic:cNvPr id="486284598" name="Grafik 2" descr="Ein Bild, das Text, Screenshot, Design enthält.&#10;&#10;Automatisch generierte Beschreibung"/>
+                    <pic:cNvPicPr>
+                      <a:picLocks noChangeAspect="1" noChangeArrowheads="1"/>
+                    </pic:cNvPicPr>
+                  </pic:nvPicPr>
+                  <pic:blipFill>
+                    <a:blip r:embed="rId34">
+                      <a:extLst>
+                        <a:ext uri="{28A0092B-C50C-407E-A947-70E740481C1C}">
+                          <a14:useLocalDpi xmlns:a14="http://schemas.microsoft.com/office/drawing/2010/main" val="0"/>
+                        </a:ext>
+                      </a:extLst>
+                    </a:blip>
+                    <a:srcRect/>
+                    <a:stretch>
+                      <a:fillRect/>
+                    </a:stretch>
+                  </pic:blipFill>
+                  <pic:spPr bwMode="auto">
+                    <a:xfrm>
+                      <a:off x="0" y="0"/>
+                      <a:ext cx="3795823" cy="2245201"/>
+                    </a:xfrm>
+                    <a:prstGeom prst="rect">
+                      <a:avLst/>
+                    </a:prstGeom>
+                    <a:noFill/>
+                    <a:ln>
+                      <a:noFill/>
+                    </a:ln>
+                  </pic:spPr>
+                </pic:pic>
+              </a:graphicData>
+            </a:graphic>
+          </wp:anchor>
+        </w:drawing>
+      </w:r>
+    </w:p>
+    <w:p/>
+    <w:p/>
+    <w:p/>
+    <w:p/>
+    <w:p/>
+    <w:p/>
+    <w:p/>
+    <w:p/>
+    <w:p/>
+    <w:p/>
+    <w:p/>
+    <w:p/>
+    <w:p>
+      <w:pPr>
+        <w:pStyle w:val="berschrift2"/>
+      </w:pPr>
+      <w:r>
+        <w:t>Benutzerkonzept</w:t>
+      </w:r>
+    </w:p>
+    <w:p>
+      <w:r>
+        <w:rPr>
+          <w:noProof/>
+        </w:rPr>
+        <w:drawing>
+          <wp:anchor distT="0" distB="0" distL="114300" distR="114300" simplePos="0" relativeHeight="251730944" behindDoc="0" locked="0" layoutInCell="1" allowOverlap="1" wp14:anchorId="48143DB2" wp14:editId="3D4E347C">
+            <wp:simplePos x="0" y="0"/>
+            <wp:positionH relativeFrom="margin">
+              <wp:align>left</wp:align>
+            </wp:positionH>
+            <wp:positionV relativeFrom="paragraph">
+              <wp:posOffset>87468</wp:posOffset>
+            </wp:positionV>
+            <wp:extent cx="1818005" cy="3631565"/>
+            <wp:effectExtent l="0" t="0" r="0" b="6985"/>
+            <wp:wrapSquare wrapText="bothSides"/>
+            <wp:docPr id="345237407" name="Grafik 1" descr="Ein Bild, das Text, Screenshot, Schrift, Handschrift enthält.&#10;&#10;Automatisch generierte Beschreibung"/>
+            <wp:cNvGraphicFramePr>
+              <a:graphicFrameLocks xmlns:a="http://schemas.openxmlformats.org/drawingml/2006/main" noChangeAspect="1"/>
+            </wp:cNvGraphicFramePr>
+            <a:graphic xmlns:a="http://schemas.openxmlformats.org/drawingml/2006/main">
+              <a:graphicData uri="http://schemas.openxmlformats.org/drawingml/2006/picture">
+                <pic:pic xmlns:pic="http://schemas.openxmlformats.org/drawingml/2006/picture">
+                  <pic:nvPicPr>
+                    <pic:cNvPr id="345237407" name="Grafik 1" descr="Ein Bild, das Text, Screenshot, Schrift, Handschrift enthält.&#10;&#10;Automatisch generierte Beschreibung"/>
+                    <pic:cNvPicPr>
+                      <a:picLocks noChangeAspect="1" noChangeArrowheads="1"/>
+                    </pic:cNvPicPr>
+                  </pic:nvPicPr>
+                  <pic:blipFill>
+                    <a:blip r:embed="rId35" cstate="print">
+                      <a:extLst>
+                        <a:ext uri="{28A0092B-C50C-407E-A947-70E740481C1C}">
+                          <a14:useLocalDpi xmlns:a14="http://schemas.microsoft.com/office/drawing/2010/main" val="0"/>
+                        </a:ext>
+                      </a:extLst>
+                    </a:blip>
+                    <a:srcRect/>
+                    <a:stretch>
+                      <a:fillRect/>
+                    </a:stretch>
+                  </pic:blipFill>
+                  <pic:spPr bwMode="auto">
+                    <a:xfrm>
+                      <a:off x="0" y="0"/>
+                      <a:ext cx="1818005" cy="3631565"/>
+                    </a:xfrm>
+                    <a:prstGeom prst="rect">
+                      <a:avLst/>
+                    </a:prstGeom>
+                    <a:noFill/>
+                    <a:ln>
+                      <a:noFill/>
+                    </a:ln>
+                  </pic:spPr>
+                </pic:pic>
+              </a:graphicData>
+            </a:graphic>
+            <wp14:sizeRelH relativeFrom="margin">
+              <wp14:pctWidth>0</wp14:pctWidth>
+            </wp14:sizeRelH>
+            <wp14:sizeRelV relativeFrom="margin">
+              <wp14:pctHeight>0</wp14:pctHeight>
+            </wp14:sizeRelV>
+          </wp:anchor>
+        </w:drawing>
+      </w:r>
+    </w:p>
+    <w:p/>
+    <w:p/>
+    <w:p/>
+    <w:p/>
+    <w:p/>
+    <w:p/>
+    <w:p/>
+    <w:p/>
+    <w:p/>
+    <w:p/>
+    <w:p/>
+    <w:p/>
+    <w:p/>
+    <w:p/>
+    <w:p/>
+    <w:p/>
+    <w:p/>
+    <w:p/>
+    <w:p/>
+    <w:p/>
+    <w:p/>
+    <w:p/>
+    <w:p/>
+    <w:p/>
+    <w:p/>
+    <w:p/>
+    <w:p/>
+    <w:p/>
+    <w:p/>
+    <w:p/>
+    <w:p/>
+    <w:p/>
+    <w:p/>
+    <w:p/>
+    <w:p/>
+    <w:p/>
+    <w:p/>
+    <w:p/>
+    <w:p/>
+    <w:p/>
+    <w:p/>
+    <w:p/>
+    <w:p/>
+    <w:p/>
+    <w:p/>
+    <w:p/>
+    <w:p/>
+    <w:p/>
     <w:p/>
     <w:p/>
     <w:p/>
@@ -7598,6 +7828,7 @@
       </w:pPr>
       <w:bookmarkStart w:id="12" w:name="_Toc155445482"/>
       <w:r>
+        <w:lastRenderedPageBreak/>
         <w:t>Kontrollieren</w:t>
       </w:r>
       <w:bookmarkEnd w:id="12"/>
@@ -7739,7 +7970,7 @@
                     </pic:cNvPicPr>
                   </pic:nvPicPr>
                   <pic:blipFill rotWithShape="1">
-                    <a:blip r:embed="rId34">
+                    <a:blip r:embed="rId36">
                       <a:extLst>
                         <a:ext uri="{28A0092B-C50C-407E-A947-70E740481C1C}">
                           <a14:useLocalDpi xmlns:a14="http://schemas.microsoft.com/office/drawing/2010/main" val="0"/>
@@ -7860,6 +8091,7 @@
       </w:pPr>
       <w:bookmarkStart w:id="18" w:name="_Toc155445488"/>
       <w:r>
+        <w:lastRenderedPageBreak/>
         <w:t>IS</w:t>
       </w:r>
       <w:r>
@@ -7898,10 +8130,10 @@
       </w:r>
     </w:p>
     <w:sectPr>
-      <w:headerReference w:type="default" r:id="rId35"/>
-      <w:footerReference w:type="default" r:id="rId36"/>
-      <w:headerReference w:type="first" r:id="rId37"/>
-      <w:footerReference w:type="first" r:id="rId38"/>
+      <w:headerReference w:type="default" r:id="rId37"/>
+      <w:footerReference w:type="default" r:id="rId38"/>
+      <w:headerReference w:type="first" r:id="rId39"/>
+      <w:footerReference w:type="first" r:id="rId40"/>
       <w:pgSz w:w="11906" w:h="16838" w:code="9"/>
       <w:pgMar w:top="1701" w:right="1134" w:bottom="1134" w:left="1134" w:header="737" w:footer="709" w:gutter="0"/>
       <w:pgNumType w:start="0"/>
@@ -7993,7 +8225,7 @@
       <w:fldChar w:fldCharType="separate"/>
     </w:r>
     <w:r>
-      <w:t>31.01.2024</w:t>
+      <w:t>01.02.2024</w:t>
     </w:r>
     <w:r>
       <w:fldChar w:fldCharType="end"/>
@@ -14253,6 +14485,23 @@
       </w:tcPr>
     </w:tblStylePr>
   </w:style>
+  <w:style w:type="paragraph" w:styleId="StandardWeb">
+    <w:name w:val="Normal (Web)"/>
+    <w:basedOn w:val="Standard"/>
+    <w:uiPriority w:val="99"/>
+    <w:semiHidden/>
+    <w:unhideWhenUsed/>
+    <w:rsid w:val="007E3F89"/>
+    <w:pPr>
+      <w:spacing w:before="100" w:beforeAutospacing="1" w:after="100" w:afterAutospacing="1" w:line="240" w:lineRule="auto"/>
+    </w:pPr>
+    <w:rPr>
+      <w:rFonts w:ascii="Times New Roman" w:eastAsia="Times New Roman" w:hAnsi="Times New Roman" w:cs="Times New Roman"/>
+      <w:sz w:val="24"/>
+      <w:szCs w:val="24"/>
+      <w:lang w:eastAsia="de-CH"/>
+    </w:rPr>
+  </w:style>
 </w:styles>
 </file>
 
@@ -14401,6 +14650,7 @@
   <w:rsids>
     <w:rsidRoot w:val="00681E4A"/>
     <w:rsid w:val="00261FCB"/>
+    <w:rsid w:val="002E5C5F"/>
     <w:rsid w:val="00390E70"/>
     <w:rsid w:val="0049494F"/>
     <w:rsid w:val="00681E4A"/>
@@ -15122,25 +15372,6 @@
 </file>
 
 <file path=customXml/item2.xml><?xml version="1.0" encoding="utf-8"?>
-<p:properties xmlns:p="http://schemas.microsoft.com/office/2006/metadata/properties" xmlns:xsi="http://www.w3.org/2001/XMLSchema-instance" xmlns:pc="http://schemas.microsoft.com/office/infopath/2007/PartnerControls">
-  <documentManagement/>
-</p:properties>
-</file>
-
-<file path=customXml/item3.xml><?xml version="1.0" encoding="utf-8"?>
-<b:Sources xmlns:b="http://schemas.openxmlformats.org/officeDocument/2006/bibliography" xmlns="http://schemas.openxmlformats.org/officeDocument/2006/bibliography" SelectedStyle="\APASixthEditionOfficeOnline.xsl" StyleName="APA" Version="6"/>
-</file>
-
-<file path=customXml/item4.xml><?xml version="1.0" encoding="utf-8"?>
-<?mso-contentType ?>
-<FormTemplates xmlns="http://schemas.microsoft.com/sharepoint/v3/contenttype/forms">
-  <Display>DocumentLibraryForm</Display>
-  <Edit>DocumentLibraryForm</Edit>
-  <New>DocumentLibraryForm</New>
-</FormTemplates>
-</file>
-
-<file path=customXml/item5.xml><?xml version="1.0" encoding="utf-8"?>
 <ct:contentTypeSchema xmlns:ct="http://schemas.microsoft.com/office/2006/metadata/contentType" xmlns:ma="http://schemas.microsoft.com/office/2006/metadata/properties/metaAttributes" ct:_="" ma:_="" ma:contentTypeName="Dokument" ma:contentTypeID="0x0101007D6975EB59C2E44BAC3B45951BF183FE" ma:contentTypeVersion="9" ma:contentTypeDescription="Ein neues Dokument erstellen." ma:contentTypeScope="" ma:versionID="bad6ffc0af1472491a2555c3229b0e9c">
   <xsd:schema xmlns:xsd="http://www.w3.org/2001/XMLSchema" xmlns:xs="http://www.w3.org/2001/XMLSchema" xmlns:p="http://schemas.microsoft.com/office/2006/metadata/properties" xmlns:ns2="22ab796d-8fc5-4ac7-9ace-ef1e6f1f51fb" xmlns:ns3="dfbdc2fa-c52c-421a-b5b0-a15e8db83b6b" targetNamespace="http://schemas.microsoft.com/office/2006/metadata/properties" ma:root="true" ma:fieldsID="6bacc40c8f78585cc197deaee44f2faf" ns2:_="" ns3:_="">
     <xsd:import namespace="22ab796d-8fc5-4ac7-9ace-ef1e6f1f51fb"/>
@@ -15337,6 +15568,25 @@
 </ct:contentTypeSchema>
 </file>
 
+<file path=customXml/item3.xml><?xml version="1.0" encoding="utf-8"?>
+<?mso-contentType ?>
+<FormTemplates xmlns="http://schemas.microsoft.com/sharepoint/v3/contenttype/forms">
+  <Display>DocumentLibraryForm</Display>
+  <Edit>DocumentLibraryForm</Edit>
+  <New>DocumentLibraryForm</New>
+</FormTemplates>
+</file>
+
+<file path=customXml/item4.xml><?xml version="1.0" encoding="utf-8"?>
+<b:Sources xmlns:b="http://schemas.openxmlformats.org/officeDocument/2006/bibliography" xmlns="http://schemas.openxmlformats.org/officeDocument/2006/bibliography" SelectedStyle="\APASixthEditionOfficeOnline.xsl" StyleName="APA" Version="6"/>
+</file>
+
+<file path=customXml/item5.xml><?xml version="1.0" encoding="utf-8"?>
+<p:properties xmlns:p="http://schemas.microsoft.com/office/2006/metadata/properties" xmlns:xsi="http://www.w3.org/2001/XMLSchema-instance" xmlns:pc="http://schemas.microsoft.com/office/infopath/2007/PartnerControls">
+  <documentManagement/>
+</p:properties>
+</file>
+
 <file path=customXml/itemProps1.xml><?xml version="1.0" encoding="utf-8"?>
 <ds:datastoreItem xmlns:ds="http://schemas.openxmlformats.org/officeDocument/2006/customXml" ds:itemID="{55AF091B-3C7A-41E3-B477-F2FDAA23CFDA}">
   <ds:schemaRefs>
@@ -15346,31 +15596,6 @@
 </file>
 
 <file path=customXml/itemProps2.xml><?xml version="1.0" encoding="utf-8"?>
-<ds:datastoreItem xmlns:ds="http://schemas.openxmlformats.org/officeDocument/2006/customXml" ds:itemID="{BFBAA499-0761-442A-8D0B-ADADD657E3B2}">
-  <ds:schemaRefs>
-    <ds:schemaRef ds:uri="http://schemas.microsoft.com/office/2006/metadata/properties"/>
-    <ds:schemaRef ds:uri="http://schemas.microsoft.com/office/infopath/2007/PartnerControls"/>
-  </ds:schemaRefs>
-</ds:datastoreItem>
-</file>
-
-<file path=customXml/itemProps3.xml><?xml version="1.0" encoding="utf-8"?>
-<ds:datastoreItem xmlns:ds="http://schemas.openxmlformats.org/officeDocument/2006/customXml" ds:itemID="{F518ACFD-A1AD-4648-BB0C-FC44D029D569}">
-  <ds:schemaRefs>
-    <ds:schemaRef ds:uri="http://schemas.openxmlformats.org/officeDocument/2006/bibliography"/>
-  </ds:schemaRefs>
-</ds:datastoreItem>
-</file>
-
-<file path=customXml/itemProps4.xml><?xml version="1.0" encoding="utf-8"?>
-<ds:datastoreItem xmlns:ds="http://schemas.openxmlformats.org/officeDocument/2006/customXml" ds:itemID="{54ABFDA5-2BAC-43C0-B592-71A458647789}">
-  <ds:schemaRefs>
-    <ds:schemaRef ds:uri="http://schemas.microsoft.com/sharepoint/v3/contenttype/forms"/>
-  </ds:schemaRefs>
-</ds:datastoreItem>
-</file>
-
-<file path=customXml/itemProps5.xml><?xml version="1.0" encoding="utf-8"?>
 <ds:datastoreItem xmlns:ds="http://schemas.openxmlformats.org/officeDocument/2006/customXml" ds:itemID="{E792BD0A-7141-424C-AC54-AF78E5AB08D2}">
   <ds:schemaRefs>
     <ds:schemaRef ds:uri="http://schemas.microsoft.com/office/2006/metadata/contentType"/>
@@ -15387,4 +15612,29 @@
     <ds:schemaRef ds:uri="http://schemas.microsoft.com/internal/obd"/>
   </ds:schemaRefs>
 </ds:datastoreItem>
+</file>
+
+<file path=customXml/itemProps3.xml><?xml version="1.0" encoding="utf-8"?>
+<ds:datastoreItem xmlns:ds="http://schemas.openxmlformats.org/officeDocument/2006/customXml" ds:itemID="{54ABFDA5-2BAC-43C0-B592-71A458647789}">
+  <ds:schemaRefs>
+    <ds:schemaRef ds:uri="http://schemas.microsoft.com/sharepoint/v3/contenttype/forms"/>
+  </ds:schemaRefs>
+</ds:datastoreItem>
+</file>
+
+<file path=customXml/itemProps4.xml><?xml version="1.0" encoding="utf-8"?>
+<ds:datastoreItem xmlns:ds="http://schemas.openxmlformats.org/officeDocument/2006/customXml" ds:itemID="{F518ACFD-A1AD-4648-BB0C-FC44D029D569}">
+  <ds:schemaRefs>
+    <ds:schemaRef ds:uri="http://schemas.openxmlformats.org/officeDocument/2006/bibliography"/>
+  </ds:schemaRefs>
+</ds:datastoreItem>
+</file>
+
+<file path=customXml/itemProps5.xml><?xml version="1.0" encoding="utf-8"?>
+<ds:datastoreItem xmlns:ds="http://schemas.openxmlformats.org/officeDocument/2006/customXml" ds:itemID="{BFBAA499-0761-442A-8D0B-ADADD657E3B2}">
+  <ds:schemaRefs>
+    <ds:schemaRef ds:uri="http://schemas.microsoft.com/office/2006/metadata/properties"/>
+    <ds:schemaRef ds:uri="http://schemas.microsoft.com/office/infopath/2007/PartnerControls"/>
+  </ds:schemaRefs>
+</ds:datastoreItem>
 </file>
</xml_diff>

<commit_message>
Import anpassen und Dokumentation
Ich musste den Import anpassen, da ich jetztigen stand die Telefonnummer als string geregelt habe. Die Dokumentation wurde weiter nachgeführt.
</commit_message>
<xml_diff>
--- a/Back-end/SkiService-Backend/Dokumentation/Projektdokumentation.docx
+++ b/Back-end/SkiService-Backend/Dokumentation/Projektdokumentation.docx
@@ -2272,13 +2272,16 @@
               <w:cnfStyle w:val="000000100000" w:firstRow="0" w:lastRow="0" w:firstColumn="0" w:lastColumn="0" w:oddVBand="0" w:evenVBand="0" w:oddHBand="1" w:evenHBand="0" w:firstRowFirstColumn="0" w:firstRowLastColumn="0" w:lastRowFirstColumn="0" w:lastRowLastColumn="0"/>
             </w:pPr>
             <w:r>
-              <w:t>31</w:t>
+              <w:t>02</w:t>
             </w:r>
             <w:r>
               <w:t>.</w:t>
             </w:r>
             <w:r>
-              <w:t>01</w:t>
+              <w:t>0</w:t>
+            </w:r>
+            <w:r>
+              <w:t>2</w:t>
             </w:r>
             <w:r>
               <w:t>.202</w:t>
@@ -7595,6 +7598,106 @@
       </w:r>
     </w:p>
     <w:p>
+      <w:r>
+        <w:t xml:space="preserve">Das Modell besteht aus drei Sammlungen: </w:t>
+      </w:r>
+      <w:proofErr w:type="spellStart"/>
+      <w:r>
+        <w:t>registrations</w:t>
+      </w:r>
+      <w:proofErr w:type="spellEnd"/>
+      <w:r>
+        <w:t xml:space="preserve">, </w:t>
+      </w:r>
+      <w:proofErr w:type="spellStart"/>
+      <w:r>
+        <w:t>userinfos</w:t>
+      </w:r>
+      <w:proofErr w:type="spellEnd"/>
+      <w:r>
+        <w:t xml:space="preserve"> und </w:t>
+      </w:r>
+      <w:proofErr w:type="spellStart"/>
+      <w:r>
+        <w:t>userSessions</w:t>
+      </w:r>
+      <w:proofErr w:type="spellEnd"/>
+      <w:r>
+        <w:t>.</w:t>
+      </w:r>
+    </w:p>
+    <w:p/>
+    <w:p>
+      <w:proofErr w:type="spellStart"/>
+      <w:r>
+        <w:t>Registrations</w:t>
+      </w:r>
+      <w:proofErr w:type="spellEnd"/>
+      <w:r>
+        <w:t xml:space="preserve">: Hier werden Registrierungen mit Details wie Name, Kontakt, Service-Priorität und -Zeitraum gespeichert. Jeder Eintrag hat eine </w:t>
+      </w:r>
+      <w:proofErr w:type="spellStart"/>
+      <w:r>
+        <w:t>ObjectId</w:t>
+      </w:r>
+      <w:proofErr w:type="spellEnd"/>
+      <w:r>
+        <w:t xml:space="preserve"> und eine ID.</w:t>
+      </w:r>
+    </w:p>
+    <w:p/>
+    <w:p>
+      <w:proofErr w:type="spellStart"/>
+      <w:r>
+        <w:t>UserInfos</w:t>
+      </w:r>
+      <w:proofErr w:type="spellEnd"/>
+      <w:r>
+        <w:t>: Diese Sammlung enthält Benutzernamen und Passwörter zur Authentifizierung.</w:t>
+      </w:r>
+    </w:p>
+    <w:p/>
+    <w:p>
+      <w:proofErr w:type="spellStart"/>
+      <w:r>
+        <w:t>UserSessions</w:t>
+      </w:r>
+      <w:proofErr w:type="spellEnd"/>
+      <w:r>
+        <w:t xml:space="preserve">: Hier werden Sitzungsschlüssel, meist JWTs, und Verweise auf </w:t>
+      </w:r>
+      <w:proofErr w:type="spellStart"/>
+      <w:r>
+        <w:t>userInfos</w:t>
+      </w:r>
+      <w:proofErr w:type="spellEnd"/>
+      <w:r>
+        <w:t xml:space="preserve"> zur Session-Verwaltung gespeichert.</w:t>
+      </w:r>
+    </w:p>
+    <w:p/>
+    <w:p>
+      <w:r>
+        <w:t xml:space="preserve">Die </w:t>
+      </w:r>
+      <w:proofErr w:type="spellStart"/>
+      <w:r>
+        <w:t>userSessions</w:t>
+      </w:r>
+      <w:proofErr w:type="spellEnd"/>
+      <w:r>
+        <w:t xml:space="preserve"> referenzieren auf </w:t>
+      </w:r>
+      <w:proofErr w:type="spellStart"/>
+      <w:r>
+        <w:t>userinfos</w:t>
+      </w:r>
+      <w:proofErr w:type="spellEnd"/>
+      <w:r>
+        <w:t>, um Benutzerkonten und Sitzungen zu verknüpfen.</w:t>
+      </w:r>
+    </w:p>
+    <w:p>
       <w:pPr>
         <w:pStyle w:val="StandardWeb"/>
       </w:pPr>
@@ -7603,15 +7706,15 @@
           <w:noProof/>
         </w:rPr>
         <w:drawing>
-          <wp:anchor distT="0" distB="0" distL="114300" distR="114300" simplePos="0" relativeHeight="251731968" behindDoc="0" locked="0" layoutInCell="1" allowOverlap="1" wp14:anchorId="127B17F4" wp14:editId="1C56E9B0">
+          <wp:anchor distT="0" distB="0" distL="114300" distR="114300" simplePos="0" relativeHeight="251731968" behindDoc="0" locked="0" layoutInCell="1" allowOverlap="1" wp14:anchorId="127B17F4" wp14:editId="67813326">
             <wp:simplePos x="0" y="0"/>
-            <wp:positionH relativeFrom="column">
-              <wp:posOffset>2924</wp:posOffset>
+            <wp:positionH relativeFrom="margin">
+              <wp:align>center</wp:align>
             </wp:positionH>
             <wp:positionV relativeFrom="paragraph">
-              <wp:posOffset>105203</wp:posOffset>
+              <wp:posOffset>183543</wp:posOffset>
             </wp:positionV>
-            <wp:extent cx="3795823" cy="2245201"/>
+            <wp:extent cx="3795395" cy="2244725"/>
             <wp:effectExtent l="0" t="0" r="0" b="3175"/>
             <wp:wrapSquare wrapText="bothSides"/>
             <wp:docPr id="486284598" name="Grafik 2" descr="Ein Bild, das Text, Screenshot, Design enthält.&#10;&#10;Automatisch generierte Beschreibung"/>
@@ -7643,7 +7746,7 @@
                   <pic:spPr bwMode="auto">
                     <a:xfrm>
                       <a:off x="0" y="0"/>
-                      <a:ext cx="3795823" cy="2245201"/>
+                      <a:ext cx="3795395" cy="2244725"/>
                     </a:xfrm>
                     <a:prstGeom prst="rect">
                       <a:avLst/>
@@ -7677,6 +7780,7 @@
         <w:pStyle w:val="berschrift2"/>
       </w:pPr>
       <w:r>
+        <w:lastRenderedPageBreak/>
         <w:t>Benutzerkonzept</w:t>
       </w:r>
     </w:p>
@@ -7828,7 +7932,6 @@
       </w:pPr>
       <w:bookmarkStart w:id="12" w:name="_Toc155445482"/>
       <w:r>
-        <w:lastRenderedPageBreak/>
         <w:t>Kontrollieren</w:t>
       </w:r>
       <w:bookmarkEnd w:id="12"/>
@@ -7915,6 +8018,7 @@
       </w:pPr>
       <w:bookmarkStart w:id="16" w:name="_Toc155445486"/>
       <w:r>
+        <w:lastRenderedPageBreak/>
         <w:t>Zeitmanagement</w:t>
       </w:r>
       <w:bookmarkEnd w:id="16"/>
@@ -8091,7 +8195,6 @@
       </w:pPr>
       <w:bookmarkStart w:id="18" w:name="_Toc155445488"/>
       <w:r>
-        <w:lastRenderedPageBreak/>
         <w:t>IS</w:t>
       </w:r>
       <w:r>
@@ -14651,6 +14754,7 @@
     <w:rsidRoot w:val="00681E4A"/>
     <w:rsid w:val="00261FCB"/>
     <w:rsid w:val="002E5C5F"/>
+    <w:rsid w:val="00387AD3"/>
     <w:rsid w:val="00390E70"/>
     <w:rsid w:val="0049494F"/>
     <w:rsid w:val="00681E4A"/>
@@ -14658,6 +14762,7 @@
     <w:rsid w:val="00841EBE"/>
     <w:rsid w:val="00BC55A7"/>
     <w:rsid w:val="00EF2D10"/>
+    <w:rsid w:val="00F411FF"/>
   </w:rsids>
   <m:mathPr>
     <m:mathFont m:val="Cambria Math"/>

</xml_diff>

<commit_message>
Postman & Migrationen hinzufügen
Ich habe meine Postman Collection exportiert. Ausserdem habe ich zu allen Kollektionen die genaue Migration eingefügt, sodass jeder weiss was zuerst zu machen ist, um dann das Projekt korrekt auszuführen und zu testen.
</commit_message>
<xml_diff>
--- a/Back-end/SkiService-Backend/Dokumentation/Projektdokumentation.docx
+++ b/Back-end/SkiService-Backend/Dokumentation/Projektdokumentation.docx
@@ -7163,7 +7163,10 @@
                 <w:lang w:eastAsia="de-CH"/>
               </w:rPr>
             </w:pPr>
-            <w:r>
+          </w:p>
+          <w:p>
+            <w:pPr>
+              <w:spacing w:line="240" w:lineRule="auto"/>
               <w:rPr>
                 <w:rFonts w:ascii="Calibri" w:eastAsia="Times New Roman" w:hAnsi="Calibri" w:cs="Calibri"/>
                 <w:color w:val="000000"/>
@@ -7171,8 +7174,19 @@
                 <w:szCs w:val="22"/>
                 <w:lang w:eastAsia="de-CH"/>
               </w:rPr>
-              <w:t>Die Usersessions aufsteigend nach ID auflisten.</w:t>
-            </w:r>
+            </w:pPr>
+          </w:p>
+          <w:p>
+            <w:pPr>
+              <w:spacing w:line="240" w:lineRule="auto"/>
+              <w:rPr>
+                <w:rFonts w:ascii="Calibri" w:eastAsia="Times New Roman" w:hAnsi="Calibri" w:cs="Calibri"/>
+                <w:color w:val="000000"/>
+                <w:sz w:val="22"/>
+                <w:szCs w:val="22"/>
+                <w:lang w:eastAsia="de-CH"/>
+              </w:rPr>
+            </w:pPr>
           </w:p>
         </w:tc>
       </w:tr>
@@ -7308,6 +7322,18 @@
                 <w:lang w:eastAsia="de-CH"/>
               </w:rPr>
             </w:pPr>
+          </w:p>
+          <w:p>
+            <w:pPr>
+              <w:spacing w:line="240" w:lineRule="auto"/>
+              <w:rPr>
+                <w:rFonts w:ascii="Calibri" w:eastAsia="Times New Roman" w:hAnsi="Calibri" w:cs="Calibri"/>
+                <w:color w:val="000000"/>
+                <w:sz w:val="22"/>
+                <w:szCs w:val="22"/>
+                <w:lang w:eastAsia="de-CH"/>
+              </w:rPr>
+            </w:pPr>
             <w:r>
               <w:rPr>
                 <w:rFonts w:ascii="Calibri" w:eastAsia="Times New Roman" w:hAnsi="Calibri" w:cs="Calibri"/>
@@ -7496,7 +7522,19 @@
       </w:pPr>
       <w:bookmarkStart w:id="8" w:name="_Toc155445457"/>
       <w:r>
-        <w:t>Welche Lösungswege gibt es und wie können wir vorgehen?</w:t>
+        <w:t xml:space="preserve">Welche Lösungswege gibt es und wie </w:t>
+      </w:r>
+      <w:r>
+        <w:t>kann</w:t>
+      </w:r>
+      <w:r>
+        <w:t xml:space="preserve"> </w:t>
+      </w:r>
+      <w:r>
+        <w:t>ich</w:t>
+      </w:r>
+      <w:r>
+        <w:t xml:space="preserve"> vorgehen?</w:t>
       </w:r>
       <w:bookmarkEnd w:id="8"/>
     </w:p>
@@ -7533,11 +7571,22 @@
       </w:pPr>
       <w:bookmarkStart w:id="10" w:name="_Toc155445469"/>
       <w:r>
-        <w:t>Für welches vorgehen entscheiden wir uns?</w:t>
+        <w:t xml:space="preserve">Für welches vorgehen entscheiden </w:t>
+      </w:r>
+      <w:r>
+        <w:t>ich</w:t>
+      </w:r>
+      <w:r>
+        <w:t xml:space="preserve"> </w:t>
+      </w:r>
+      <w:r>
+        <w:t>mich</w:t>
+      </w:r>
+      <w:r>
+        <w:t>?</w:t>
       </w:r>
       <w:bookmarkEnd w:id="10"/>
     </w:p>
-    <w:p/>
     <w:p>
       <w:r>
         <w:t>In der Entscheidungsphase habe ich mich für die Nutzung von MongoDB als NoSQL-Datenbank für das Jetstream-Service-Projekt entschieden.</w:t>
@@ -7586,133 +7635,1722 @@
       </w:r>
       <w:bookmarkEnd w:id="11"/>
     </w:p>
-    <w:p/>
-    <w:p/>
-    <w:p/>
     <w:p>
       <w:pPr>
         <w:pStyle w:val="berschrift2"/>
-      </w:pPr>
-      <w:r>
-        <w:t xml:space="preserve">Datenmodell </w:t>
-      </w:r>
-    </w:p>
-    <w:p>
-      <w:r>
-        <w:t xml:space="preserve">Das Modell besteht aus drei Sammlungen: </w:t>
+        <w:spacing w:before="0" w:after="0"/>
+      </w:pPr>
+      <w:r>
+        <w:t xml:space="preserve">Bestehende SQL Datenbank zu </w:t>
       </w:r>
       <w:proofErr w:type="spellStart"/>
       <w:r>
-        <w:t>registrations</w:t>
+        <w:t>MongoDb</w:t>
       </w:r>
       <w:proofErr w:type="spellEnd"/>
       <w:r>
-        <w:t xml:space="preserve">, </w:t>
-      </w:r>
-      <w:proofErr w:type="spellStart"/>
-      <w:r>
-        <w:t>userinfos</w:t>
-      </w:r>
-      <w:proofErr w:type="spellEnd"/>
-      <w:r>
-        <w:t xml:space="preserve"> und </w:t>
-      </w:r>
-      <w:proofErr w:type="spellStart"/>
-      <w:r>
-        <w:t>userSessions</w:t>
-      </w:r>
-      <w:proofErr w:type="spellEnd"/>
-      <w:r>
-        <w:t>.</w:t>
-      </w:r>
-    </w:p>
-    <w:p/>
-    <w:p>
-      <w:proofErr w:type="spellStart"/>
-      <w:r>
-        <w:t>Registrations</w:t>
-      </w:r>
-      <w:proofErr w:type="spellEnd"/>
-      <w:r>
-        <w:t xml:space="preserve">: Hier werden Registrierungen mit Details wie Name, Kontakt, Service-Priorität und -Zeitraum gespeichert. Jeder Eintrag hat eine </w:t>
-      </w:r>
-      <w:proofErr w:type="spellStart"/>
-      <w:r>
-        <w:t>ObjectId</w:t>
-      </w:r>
-      <w:proofErr w:type="spellEnd"/>
-      <w:r>
-        <w:t xml:space="preserve"> und eine ID.</w:t>
-      </w:r>
-    </w:p>
-    <w:p/>
-    <w:p>
-      <w:proofErr w:type="spellStart"/>
-      <w:r>
-        <w:t>UserInfos</w:t>
-      </w:r>
-      <w:proofErr w:type="spellEnd"/>
-      <w:r>
-        <w:t>: Diese Sammlung enthält Benutzernamen und Passwörter zur Authentifizierung.</w:t>
-      </w:r>
-    </w:p>
-    <w:p/>
-    <w:p>
-      <w:proofErr w:type="spellStart"/>
-      <w:r>
-        <w:t>UserSessions</w:t>
-      </w:r>
-      <w:proofErr w:type="spellEnd"/>
-      <w:r>
-        <w:t xml:space="preserve">: Hier werden Sitzungsschlüssel, meist JWTs, und Verweise auf </w:t>
-      </w:r>
-      <w:proofErr w:type="spellStart"/>
-      <w:r>
-        <w:t>userInfos</w:t>
-      </w:r>
-      <w:proofErr w:type="spellEnd"/>
-      <w:r>
-        <w:t xml:space="preserve"> zur Session-Verwaltung gespeichert.</w:t>
-      </w:r>
-    </w:p>
-    <w:p/>
-    <w:p>
-      <w:r>
-        <w:t xml:space="preserve">Die </w:t>
-      </w:r>
-      <w:proofErr w:type="spellStart"/>
-      <w:r>
-        <w:t>userSessions</w:t>
-      </w:r>
-      <w:proofErr w:type="spellEnd"/>
-      <w:r>
-        <w:t xml:space="preserve"> referenzieren auf </w:t>
-      </w:r>
-      <w:proofErr w:type="spellStart"/>
-      <w:r>
-        <w:t>userinfos</w:t>
-      </w:r>
-      <w:proofErr w:type="spellEnd"/>
-      <w:r>
-        <w:t>, um Benutzerkonten und Sitzungen zu verknüpfen.</w:t>
-      </w:r>
-    </w:p>
-    <w:p>
-      <w:pPr>
-        <w:pStyle w:val="StandardWeb"/>
+        <w:t xml:space="preserve"> </w:t>
+      </w:r>
+      <w:r>
+        <w:t>realisieren</w:t>
+      </w:r>
+    </w:p>
+    <w:p>
+      <w:pPr>
+        <w:pStyle w:val="berschrift3"/>
+        <w:spacing w:before="0" w:after="0"/>
+      </w:pPr>
+      <w:r>
+        <w:t>Backup der Datenbank</w:t>
+      </w:r>
+    </w:p>
+    <w:p>
+      <w:pPr>
+        <w:pStyle w:val="Listenabsatz"/>
+        <w:numPr>
+          <w:ilvl w:val="0"/>
+          <w:numId w:val="47"/>
+        </w:numPr>
+        <w:spacing w:line="240" w:lineRule="auto"/>
+      </w:pPr>
+      <w:r>
+        <w:t xml:space="preserve">Ein Backup der bestehenden Datenbank erstellen, indem im Microsoft SQL Server </w:t>
+      </w:r>
+    </w:p>
+    <w:p>
+      <w:pPr>
+        <w:pStyle w:val="Listenabsatz"/>
+        <w:spacing w:line="240" w:lineRule="auto"/>
+        <w:ind w:left="720" w:firstLine="720"/>
+      </w:pPr>
+      <w:r>
+        <w:t xml:space="preserve">Management Studio auf die gewünschte Datenbank geklickt wird, dann auf „Tasks“ und </w:t>
+      </w:r>
+    </w:p>
+    <w:p>
+      <w:pPr>
+        <w:pStyle w:val="Listenabsatz"/>
+        <w:spacing w:line="240" w:lineRule="auto"/>
+        <w:ind w:left="1440" w:firstLine="0"/>
+      </w:pPr>
+      <w:r>
+        <w:t>anschlie</w:t>
+      </w:r>
+      <w:r>
+        <w:t>ss</w:t>
+      </w:r>
+      <w:r>
+        <w:t>end auf „Backup“. Das Backup ist wichtig, um im Falle eines Problems bei der Migration darauf zurückgreifen zu können."</w:t>
+      </w:r>
+    </w:p>
+    <w:p>
+      <w:pPr>
+        <w:pStyle w:val="Listenabsatz"/>
+        <w:spacing w:line="240" w:lineRule="auto"/>
+        <w:ind w:left="1440" w:firstLine="0"/>
+      </w:pPr>
+    </w:p>
+    <w:p>
+      <w:pPr>
+        <w:pStyle w:val="Listenabsatz"/>
+        <w:spacing w:line="240" w:lineRule="auto"/>
+        <w:ind w:left="1440" w:firstLine="0"/>
       </w:pPr>
       <w:r>
         <w:rPr>
           <w:noProof/>
         </w:rPr>
         <w:drawing>
-          <wp:anchor distT="0" distB="0" distL="114300" distR="114300" simplePos="0" relativeHeight="251731968" behindDoc="0" locked="0" layoutInCell="1" allowOverlap="1" wp14:anchorId="127B17F4" wp14:editId="67813326">
+          <wp:anchor distT="0" distB="0" distL="114300" distR="114300" simplePos="0" relativeHeight="251732992" behindDoc="0" locked="0" layoutInCell="1" allowOverlap="1" wp14:anchorId="472753EB" wp14:editId="5A2FC2B0">
+            <wp:simplePos x="0" y="0"/>
+            <wp:positionH relativeFrom="margin">
+              <wp:align>left</wp:align>
+            </wp:positionH>
+            <wp:positionV relativeFrom="paragraph">
+              <wp:posOffset>6350</wp:posOffset>
+            </wp:positionV>
+            <wp:extent cx="3307080" cy="1621155"/>
+            <wp:effectExtent l="0" t="0" r="7620" b="0"/>
+            <wp:wrapSquare wrapText="bothSides"/>
+            <wp:docPr id="1968707460" name="Grafik 1" descr="Ein Bild, das Text, Screenshot, Zahl, Software enthält.&#10;&#10;Automatisch generierte Beschreibung"/>
+            <wp:cNvGraphicFramePr>
+              <a:graphicFrameLocks xmlns:a="http://schemas.openxmlformats.org/drawingml/2006/main" noChangeAspect="1"/>
+            </wp:cNvGraphicFramePr>
+            <a:graphic xmlns:a="http://schemas.openxmlformats.org/drawingml/2006/main">
+              <a:graphicData uri="http://schemas.openxmlformats.org/drawingml/2006/picture">
+                <pic:pic xmlns:pic="http://schemas.openxmlformats.org/drawingml/2006/picture">
+                  <pic:nvPicPr>
+                    <pic:cNvPr id="1968707460" name="Grafik 1" descr="Ein Bild, das Text, Screenshot, Zahl, Software enthält.&#10;&#10;Automatisch generierte Beschreibung"/>
+                    <pic:cNvPicPr/>
+                  </pic:nvPicPr>
+                  <pic:blipFill rotWithShape="1">
+                    <a:blip r:embed="rId34" cstate="print">
+                      <a:extLst>
+                        <a:ext uri="{28A0092B-C50C-407E-A947-70E740481C1C}">
+                          <a14:useLocalDpi xmlns:a14="http://schemas.microsoft.com/office/drawing/2010/main" val="0"/>
+                        </a:ext>
+                      </a:extLst>
+                    </a:blip>
+                    <a:srcRect t="25940" b="18953"/>
+                    <a:stretch/>
+                  </pic:blipFill>
+                  <pic:spPr bwMode="auto">
+                    <a:xfrm>
+                      <a:off x="0" y="0"/>
+                      <a:ext cx="3307080" cy="1621155"/>
+                    </a:xfrm>
+                    <a:prstGeom prst="rect">
+                      <a:avLst/>
+                    </a:prstGeom>
+                    <a:ln>
+                      <a:noFill/>
+                    </a:ln>
+                    <a:extLst>
+                      <a:ext uri="{53640926-AAD7-44D8-BBD7-CCE9431645EC}">
+                        <a14:shadowObscured xmlns:a14="http://schemas.microsoft.com/office/drawing/2010/main"/>
+                      </a:ext>
+                    </a:extLst>
+                  </pic:spPr>
+                </pic:pic>
+              </a:graphicData>
+            </a:graphic>
+            <wp14:sizeRelH relativeFrom="margin">
+              <wp14:pctWidth>0</wp14:pctWidth>
+            </wp14:sizeRelH>
+            <wp14:sizeRelV relativeFrom="margin">
+              <wp14:pctHeight>0</wp14:pctHeight>
+            </wp14:sizeRelV>
+          </wp:anchor>
+        </w:drawing>
+      </w:r>
+    </w:p>
+    <w:p>
+      <w:pPr>
+        <w:pStyle w:val="Listenabsatz"/>
+        <w:spacing w:line="240" w:lineRule="auto"/>
+        <w:ind w:left="1440" w:firstLine="0"/>
+      </w:pPr>
+    </w:p>
+    <w:p>
+      <w:pPr>
+        <w:pStyle w:val="Listenabsatz"/>
+        <w:spacing w:line="240" w:lineRule="auto"/>
+        <w:ind w:left="1440" w:firstLine="0"/>
+      </w:pPr>
+    </w:p>
+    <w:p>
+      <w:pPr>
+        <w:pStyle w:val="Listenabsatz"/>
+        <w:spacing w:line="240" w:lineRule="auto"/>
+        <w:ind w:left="1440" w:firstLine="0"/>
+      </w:pPr>
+    </w:p>
+    <w:p>
+      <w:pPr>
+        <w:pStyle w:val="Listenabsatz"/>
+        <w:spacing w:line="240" w:lineRule="auto"/>
+        <w:ind w:left="1440" w:firstLine="0"/>
+      </w:pPr>
+    </w:p>
+    <w:p>
+      <w:pPr>
+        <w:pStyle w:val="Listenabsatz"/>
+        <w:spacing w:line="240" w:lineRule="auto"/>
+        <w:ind w:left="1440" w:firstLine="0"/>
+      </w:pPr>
+    </w:p>
+    <w:p>
+      <w:pPr>
+        <w:pStyle w:val="Listenabsatz"/>
+        <w:spacing w:line="240" w:lineRule="auto"/>
+        <w:ind w:left="1440" w:firstLine="0"/>
+      </w:pPr>
+    </w:p>
+    <w:p>
+      <w:pPr>
+        <w:pStyle w:val="Listenabsatz"/>
+        <w:spacing w:line="240" w:lineRule="auto"/>
+        <w:ind w:left="1440" w:firstLine="0"/>
+      </w:pPr>
+    </w:p>
+    <w:p>
+      <w:pPr>
+        <w:pStyle w:val="Listenabsatz"/>
+        <w:spacing w:line="240" w:lineRule="auto"/>
+        <w:ind w:left="1440" w:firstLine="0"/>
+      </w:pPr>
+    </w:p>
+    <w:p>
+      <w:pPr>
+        <w:pStyle w:val="Listenabsatz"/>
+        <w:spacing w:line="240" w:lineRule="auto"/>
+        <w:ind w:left="1440" w:firstLine="0"/>
+      </w:pPr>
+    </w:p>
+    <w:p>
+      <w:pPr>
+        <w:pStyle w:val="Listenabsatz"/>
+        <w:spacing w:line="240" w:lineRule="auto"/>
+        <w:ind w:left="1440" w:firstLine="0"/>
+      </w:pPr>
+    </w:p>
+    <w:p>
+      <w:pPr>
+        <w:pStyle w:val="Listenabsatz"/>
+        <w:spacing w:line="240" w:lineRule="auto"/>
+        <w:ind w:left="1440" w:firstLine="0"/>
+      </w:pPr>
+    </w:p>
+    <w:p>
+      <w:pPr>
+        <w:pStyle w:val="Listenabsatz"/>
+        <w:numPr>
+          <w:ilvl w:val="0"/>
+          <w:numId w:val="47"/>
+        </w:numPr>
+        <w:spacing w:line="240" w:lineRule="auto"/>
+      </w:pPr>
+      <w:r>
+        <w:t>Den Backup an einem sicheren Ort speichern.</w:t>
+      </w:r>
+    </w:p>
+    <w:p>
+      <w:pPr>
+        <w:pStyle w:val="Listenabsatz"/>
+        <w:spacing w:line="240" w:lineRule="auto"/>
+        <w:ind w:left="360" w:firstLine="0"/>
+      </w:pPr>
+    </w:p>
+    <w:p>
+      <w:pPr>
+        <w:pStyle w:val="berschrift3"/>
+      </w:pPr>
+      <w:r>
+        <w:t>Datenbank importieren</w:t>
+      </w:r>
+    </w:p>
+    <w:p>
+      <w:pPr>
+        <w:pStyle w:val="Listenabsatz"/>
+        <w:numPr>
+          <w:ilvl w:val="0"/>
+          <w:numId w:val="48"/>
+        </w:numPr>
+        <w:spacing w:line="240" w:lineRule="auto"/>
+      </w:pPr>
+      <w:r>
+        <w:t xml:space="preserve">Im Microsoft SQL Server Management Studio mit der rechten Maustaste auf die gewünschte </w:t>
+      </w:r>
+    </w:p>
+    <w:p>
+      <w:pPr>
+        <w:pStyle w:val="Listenabsatz"/>
+        <w:spacing w:line="240" w:lineRule="auto"/>
+        <w:ind w:left="1080" w:firstLine="360"/>
+      </w:pPr>
+      <w:r>
+        <w:t>Datenbank klicken, dann auf „Tasks“ und auf  „Export Data“ klicken.</w:t>
+      </w:r>
+    </w:p>
+    <w:p>
+      <w:pPr>
+        <w:pStyle w:val="Listenabsatz"/>
+        <w:spacing w:line="240" w:lineRule="auto"/>
+        <w:ind w:left="1080" w:firstLine="360"/>
+      </w:pPr>
+      <w:r>
+        <w:rPr>
+          <w:noProof/>
+        </w:rPr>
+        <w:drawing>
+          <wp:anchor distT="0" distB="0" distL="114300" distR="114300" simplePos="0" relativeHeight="251734016" behindDoc="0" locked="0" layoutInCell="1" allowOverlap="1" wp14:anchorId="30770C77" wp14:editId="2E6E57EC">
+            <wp:simplePos x="0" y="0"/>
+            <wp:positionH relativeFrom="margin">
+              <wp:align>left</wp:align>
+            </wp:positionH>
+            <wp:positionV relativeFrom="paragraph">
+              <wp:posOffset>119491</wp:posOffset>
+            </wp:positionV>
+            <wp:extent cx="3379020" cy="2054860"/>
+            <wp:effectExtent l="0" t="0" r="0" b="2540"/>
+            <wp:wrapSquare wrapText="bothSides"/>
+            <wp:docPr id="839130498" name="Grafik 1" descr="Ein Bild, das Text, Screenshot, Zahl, Software enthält.&#10;&#10;Automatisch generierte Beschreibung"/>
+            <wp:cNvGraphicFramePr>
+              <a:graphicFrameLocks xmlns:a="http://schemas.openxmlformats.org/drawingml/2006/main" noChangeAspect="1"/>
+            </wp:cNvGraphicFramePr>
+            <a:graphic xmlns:a="http://schemas.openxmlformats.org/drawingml/2006/main">
+              <a:graphicData uri="http://schemas.openxmlformats.org/drawingml/2006/picture">
+                <pic:pic xmlns:pic="http://schemas.openxmlformats.org/drawingml/2006/picture">
+                  <pic:nvPicPr>
+                    <pic:cNvPr id="839130498" name="Grafik 1" descr="Ein Bild, das Text, Screenshot, Zahl, Software enthält.&#10;&#10;Automatisch generierte Beschreibung"/>
+                    <pic:cNvPicPr/>
+                  </pic:nvPicPr>
+                  <pic:blipFill>
+                    <a:blip r:embed="rId35" cstate="print">
+                      <a:extLst>
+                        <a:ext uri="{28A0092B-C50C-407E-A947-70E740481C1C}">
+                          <a14:useLocalDpi xmlns:a14="http://schemas.microsoft.com/office/drawing/2010/main" val="0"/>
+                        </a:ext>
+                      </a:extLst>
+                    </a:blip>
+                    <a:stretch>
+                      <a:fillRect/>
+                    </a:stretch>
+                  </pic:blipFill>
+                  <pic:spPr>
+                    <a:xfrm>
+                      <a:off x="0" y="0"/>
+                      <a:ext cx="3379020" cy="2054860"/>
+                    </a:xfrm>
+                    <a:prstGeom prst="rect">
+                      <a:avLst/>
+                    </a:prstGeom>
+                  </pic:spPr>
+                </pic:pic>
+              </a:graphicData>
+            </a:graphic>
+          </wp:anchor>
+        </w:drawing>
+      </w:r>
+    </w:p>
+    <w:p>
+      <w:pPr>
+        <w:pStyle w:val="Listenabsatz"/>
+        <w:spacing w:line="240" w:lineRule="auto"/>
+        <w:ind w:left="1080" w:firstLine="360"/>
+      </w:pPr>
+    </w:p>
+    <w:p>
+      <w:pPr>
+        <w:pStyle w:val="Listenabsatz"/>
+        <w:spacing w:line="240" w:lineRule="auto"/>
+        <w:ind w:left="1080" w:firstLine="360"/>
+      </w:pPr>
+    </w:p>
+    <w:p>
+      <w:pPr>
+        <w:pStyle w:val="Listenabsatz"/>
+        <w:spacing w:line="240" w:lineRule="auto"/>
+        <w:ind w:left="1080" w:firstLine="360"/>
+      </w:pPr>
+    </w:p>
+    <w:p>
+      <w:pPr>
+        <w:pStyle w:val="Listenabsatz"/>
+        <w:spacing w:line="240" w:lineRule="auto"/>
+        <w:ind w:left="1080" w:firstLine="360"/>
+      </w:pPr>
+    </w:p>
+    <w:p>
+      <w:pPr>
+        <w:pStyle w:val="Listenabsatz"/>
+        <w:spacing w:line="240" w:lineRule="auto"/>
+        <w:ind w:left="1080" w:firstLine="360"/>
+      </w:pPr>
+    </w:p>
+    <w:p>
+      <w:pPr>
+        <w:pStyle w:val="Listenabsatz"/>
+        <w:spacing w:line="240" w:lineRule="auto"/>
+        <w:ind w:left="1080" w:firstLine="360"/>
+      </w:pPr>
+    </w:p>
+    <w:p>
+      <w:pPr>
+        <w:pStyle w:val="Listenabsatz"/>
+        <w:spacing w:line="240" w:lineRule="auto"/>
+        <w:ind w:left="1080" w:firstLine="360"/>
+      </w:pPr>
+    </w:p>
+    <w:p>
+      <w:pPr>
+        <w:pStyle w:val="Listenabsatz"/>
+        <w:spacing w:line="240" w:lineRule="auto"/>
+        <w:ind w:left="1080" w:firstLine="360"/>
+      </w:pPr>
+    </w:p>
+    <w:p>
+      <w:pPr>
+        <w:pStyle w:val="Listenabsatz"/>
+        <w:spacing w:line="240" w:lineRule="auto"/>
+        <w:ind w:left="1080" w:firstLine="360"/>
+      </w:pPr>
+    </w:p>
+    <w:p>
+      <w:pPr>
+        <w:pStyle w:val="Listenabsatz"/>
+        <w:spacing w:line="240" w:lineRule="auto"/>
+        <w:ind w:left="1080" w:firstLine="360"/>
+      </w:pPr>
+    </w:p>
+    <w:p>
+      <w:pPr>
+        <w:pStyle w:val="Listenabsatz"/>
+        <w:spacing w:line="240" w:lineRule="auto"/>
+        <w:ind w:left="1080" w:firstLine="360"/>
+      </w:pPr>
+    </w:p>
+    <w:p>
+      <w:pPr>
+        <w:pStyle w:val="Listenabsatz"/>
+        <w:spacing w:line="240" w:lineRule="auto"/>
+        <w:ind w:left="1080" w:firstLine="360"/>
+      </w:pPr>
+    </w:p>
+    <w:p>
+      <w:pPr>
+        <w:pStyle w:val="Listenabsatz"/>
+        <w:spacing w:line="240" w:lineRule="auto"/>
+        <w:ind w:left="1080" w:firstLine="360"/>
+      </w:pPr>
+    </w:p>
+    <w:p>
+      <w:pPr>
+        <w:pStyle w:val="Listenabsatz"/>
+        <w:spacing w:line="240" w:lineRule="auto"/>
+        <w:ind w:left="1080" w:firstLine="360"/>
+      </w:pPr>
+    </w:p>
+    <w:p>
+      <w:pPr>
+        <w:spacing w:line="240" w:lineRule="auto"/>
+      </w:pPr>
+    </w:p>
+    <w:p>
+      <w:pPr>
+        <w:spacing w:line="240" w:lineRule="auto"/>
+      </w:pPr>
+    </w:p>
+    <w:p>
+      <w:pPr>
+        <w:spacing w:line="240" w:lineRule="auto"/>
+      </w:pPr>
+    </w:p>
+    <w:p>
+      <w:pPr>
+        <w:spacing w:line="240" w:lineRule="auto"/>
+      </w:pPr>
+    </w:p>
+    <w:p>
+      <w:pPr>
+        <w:spacing w:line="240" w:lineRule="auto"/>
+      </w:pPr>
+    </w:p>
+    <w:p>
+      <w:pPr>
+        <w:spacing w:line="240" w:lineRule="auto"/>
+      </w:pPr>
+    </w:p>
+    <w:p>
+      <w:pPr>
+        <w:spacing w:line="240" w:lineRule="auto"/>
+      </w:pPr>
+    </w:p>
+    <w:p>
+      <w:pPr>
+        <w:spacing w:line="240" w:lineRule="auto"/>
+      </w:pPr>
+    </w:p>
+    <w:p>
+      <w:pPr>
+        <w:spacing w:line="240" w:lineRule="auto"/>
+      </w:pPr>
+    </w:p>
+    <w:p>
+      <w:pPr>
+        <w:spacing w:line="240" w:lineRule="auto"/>
+      </w:pPr>
+    </w:p>
+    <w:p>
+      <w:pPr>
+        <w:spacing w:line="240" w:lineRule="auto"/>
+      </w:pPr>
+    </w:p>
+    <w:p>
+      <w:pPr>
+        <w:spacing w:line="240" w:lineRule="auto"/>
+      </w:pPr>
+    </w:p>
+    <w:p>
+      <w:pPr>
+        <w:spacing w:line="240" w:lineRule="auto"/>
+      </w:pPr>
+    </w:p>
+    <w:p>
+      <w:pPr>
+        <w:spacing w:line="240" w:lineRule="auto"/>
+      </w:pPr>
+    </w:p>
+    <w:p>
+      <w:pPr>
+        <w:pStyle w:val="Listenabsatz"/>
+        <w:spacing w:line="240" w:lineRule="auto"/>
+        <w:ind w:left="1080" w:firstLine="360"/>
+      </w:pPr>
+    </w:p>
+    <w:p>
+      <w:pPr>
+        <w:pStyle w:val="Listenabsatz"/>
+        <w:numPr>
+          <w:ilvl w:val="0"/>
+          <w:numId w:val="48"/>
+        </w:numPr>
+        <w:spacing w:after="240" w:line="240" w:lineRule="auto"/>
+        <w:rPr>
+          <w:lang w:val="en-US"/>
+        </w:rPr>
+      </w:pPr>
+      <w:r>
+        <w:rPr>
+          <w:lang w:val="en-US"/>
+        </w:rPr>
+        <w:lastRenderedPageBreak/>
+        <w:t xml:space="preserve">Bei Data Source „Microsoft OLE DB Provider for SQL Server“ </w:t>
+      </w:r>
+      <w:proofErr w:type="spellStart"/>
+      <w:r>
+        <w:rPr>
+          <w:lang w:val="en-US"/>
+        </w:rPr>
+        <w:t>auswählen</w:t>
+      </w:r>
+      <w:proofErr w:type="spellEnd"/>
+      <w:r>
+        <w:rPr>
+          <w:lang w:val="en-US"/>
+        </w:rPr>
+        <w:t>:</w:t>
+      </w:r>
+    </w:p>
+    <w:p>
+      <w:pPr>
+        <w:spacing w:after="240" w:line="240" w:lineRule="auto"/>
+        <w:rPr>
+          <w:lang w:val="en-US"/>
+        </w:rPr>
+      </w:pPr>
+      <w:r>
+        <w:rPr>
+          <w:noProof/>
+        </w:rPr>
+        <w:drawing>
+          <wp:anchor distT="0" distB="0" distL="114300" distR="114300" simplePos="0" relativeHeight="251735040" behindDoc="0" locked="0" layoutInCell="1" allowOverlap="1" wp14:anchorId="366D0AA1" wp14:editId="2FBADAF3">
+            <wp:simplePos x="0" y="0"/>
+            <wp:positionH relativeFrom="margin">
+              <wp:posOffset>-5080</wp:posOffset>
+            </wp:positionH>
+            <wp:positionV relativeFrom="paragraph">
+              <wp:posOffset>5715</wp:posOffset>
+            </wp:positionV>
+            <wp:extent cx="2726690" cy="2456815"/>
+            <wp:effectExtent l="0" t="0" r="0" b="635"/>
+            <wp:wrapSquare wrapText="bothSides"/>
+            <wp:docPr id="144421643" name="Grafik 1" descr="Ein Bild, das Text, Screenshot, Software, Zahl enthält.&#10;&#10;Automatisch generierte Beschreibung"/>
+            <wp:cNvGraphicFramePr>
+              <a:graphicFrameLocks xmlns:a="http://schemas.openxmlformats.org/drawingml/2006/main" noChangeAspect="1"/>
+            </wp:cNvGraphicFramePr>
+            <a:graphic xmlns:a="http://schemas.openxmlformats.org/drawingml/2006/main">
+              <a:graphicData uri="http://schemas.openxmlformats.org/drawingml/2006/picture">
+                <pic:pic xmlns:pic="http://schemas.openxmlformats.org/drawingml/2006/picture">
+                  <pic:nvPicPr>
+                    <pic:cNvPr id="144421643" name="Grafik 1" descr="Ein Bild, das Text, Screenshot, Software, Zahl enthält.&#10;&#10;Automatisch generierte Beschreibung"/>
+                    <pic:cNvPicPr/>
+                  </pic:nvPicPr>
+                  <pic:blipFill>
+                    <a:blip r:embed="rId36" cstate="print">
+                      <a:extLst>
+                        <a:ext uri="{28A0092B-C50C-407E-A947-70E740481C1C}">
+                          <a14:useLocalDpi xmlns:a14="http://schemas.microsoft.com/office/drawing/2010/main" val="0"/>
+                        </a:ext>
+                      </a:extLst>
+                    </a:blip>
+                    <a:stretch>
+                      <a:fillRect/>
+                    </a:stretch>
+                  </pic:blipFill>
+                  <pic:spPr>
+                    <a:xfrm>
+                      <a:off x="0" y="0"/>
+                      <a:ext cx="2726690" cy="2456815"/>
+                    </a:xfrm>
+                    <a:prstGeom prst="rect">
+                      <a:avLst/>
+                    </a:prstGeom>
+                  </pic:spPr>
+                </pic:pic>
+              </a:graphicData>
+            </a:graphic>
+            <wp14:sizeRelH relativeFrom="margin">
+              <wp14:pctWidth>0</wp14:pctWidth>
+            </wp14:sizeRelH>
+            <wp14:sizeRelV relativeFrom="margin">
+              <wp14:pctHeight>0</wp14:pctHeight>
+            </wp14:sizeRelV>
+          </wp:anchor>
+        </w:drawing>
+      </w:r>
+      <w:r>
+        <w:rPr>
+          <w:lang w:val="en-US"/>
+        </w:rPr>
+        <w:t xml:space="preserve">  </w:t>
+      </w:r>
+    </w:p>
+    <w:p>
+      <w:pPr>
+        <w:pStyle w:val="Listenabsatz"/>
+        <w:spacing w:after="240" w:line="240" w:lineRule="auto"/>
+        <w:ind w:left="720" w:firstLine="720"/>
+        <w:rPr>
+          <w:lang w:val="en-US"/>
+        </w:rPr>
+      </w:pPr>
+    </w:p>
+    <w:p>
+      <w:pPr>
+        <w:pStyle w:val="Listenabsatz"/>
+        <w:ind w:left="720" w:firstLine="720"/>
+        <w:rPr>
+          <w:lang w:val="en-US"/>
+        </w:rPr>
+      </w:pPr>
+    </w:p>
+    <w:p>
+      <w:pPr>
+        <w:pStyle w:val="Listenabsatz"/>
+        <w:ind w:left="720" w:firstLine="720"/>
+        <w:rPr>
+          <w:lang w:val="en-US"/>
+        </w:rPr>
+      </w:pPr>
+    </w:p>
+    <w:p>
+      <w:pPr>
+        <w:pStyle w:val="Listenabsatz"/>
+        <w:ind w:left="720" w:firstLine="720"/>
+        <w:rPr>
+          <w:lang w:val="en-US"/>
+        </w:rPr>
+      </w:pPr>
+    </w:p>
+    <w:p>
+      <w:pPr>
+        <w:pStyle w:val="Listenabsatz"/>
+        <w:ind w:left="720" w:firstLine="720"/>
+        <w:rPr>
+          <w:lang w:val="en-US"/>
+        </w:rPr>
+      </w:pPr>
+    </w:p>
+    <w:p>
+      <w:pPr>
+        <w:pStyle w:val="Listenabsatz"/>
+        <w:ind w:left="720" w:firstLine="720"/>
+        <w:rPr>
+          <w:lang w:val="en-US"/>
+        </w:rPr>
+      </w:pPr>
+    </w:p>
+    <w:p>
+      <w:pPr>
+        <w:pStyle w:val="Listenabsatz"/>
+        <w:ind w:left="720" w:firstLine="720"/>
+        <w:rPr>
+          <w:lang w:val="en-US"/>
+        </w:rPr>
+      </w:pPr>
+    </w:p>
+    <w:p>
+      <w:pPr>
+        <w:pStyle w:val="Listenabsatz"/>
+        <w:ind w:left="720" w:firstLine="720"/>
+        <w:rPr>
+          <w:lang w:val="en-US"/>
+        </w:rPr>
+      </w:pPr>
+    </w:p>
+    <w:p>
+      <w:pPr>
+        <w:pStyle w:val="Listenabsatz"/>
+        <w:ind w:left="720" w:firstLine="720"/>
+        <w:rPr>
+          <w:lang w:val="en-US"/>
+        </w:rPr>
+      </w:pPr>
+    </w:p>
+    <w:p>
+      <w:pPr>
+        <w:pStyle w:val="Listenabsatz"/>
+        <w:ind w:left="720" w:firstLine="720"/>
+        <w:rPr>
+          <w:lang w:val="en-US"/>
+        </w:rPr>
+      </w:pPr>
+    </w:p>
+    <w:p>
+      <w:pPr>
+        <w:pStyle w:val="Listenabsatz"/>
+        <w:ind w:left="720" w:firstLine="720"/>
+        <w:rPr>
+          <w:lang w:val="en-US"/>
+        </w:rPr>
+      </w:pPr>
+    </w:p>
+    <w:p>
+      <w:pPr>
+        <w:pStyle w:val="Listenabsatz"/>
+        <w:ind w:left="720" w:firstLine="720"/>
+        <w:rPr>
+          <w:lang w:val="en-US"/>
+        </w:rPr>
+      </w:pPr>
+    </w:p>
+    <w:p>
+      <w:pPr>
+        <w:pStyle w:val="Listenabsatz"/>
+        <w:ind w:left="720" w:firstLine="720"/>
+        <w:rPr>
+          <w:lang w:val="en-US"/>
+        </w:rPr>
+      </w:pPr>
+    </w:p>
+    <w:p>
+      <w:pPr>
+        <w:pStyle w:val="Listenabsatz"/>
+        <w:ind w:left="720" w:firstLine="720"/>
+        <w:rPr>
+          <w:lang w:val="en-US"/>
+        </w:rPr>
+      </w:pPr>
+    </w:p>
+    <w:p>
+      <w:pPr>
+        <w:pStyle w:val="Listenabsatz"/>
+        <w:ind w:left="720" w:firstLine="720"/>
+        <w:rPr>
+          <w:lang w:val="en-US"/>
+        </w:rPr>
+      </w:pPr>
+    </w:p>
+    <w:p>
+      <w:pPr>
+        <w:pStyle w:val="Listenabsatz"/>
+        <w:numPr>
+          <w:ilvl w:val="0"/>
+          <w:numId w:val="47"/>
+        </w:numPr>
+      </w:pPr>
+      <w:r>
+        <w:t>Nachdem wir auf „</w:t>
+      </w:r>
+      <w:r>
+        <w:t>Next</w:t>
+      </w:r>
+      <w:r>
+        <w:t>“</w:t>
+      </w:r>
+      <w:r>
+        <w:t xml:space="preserve"> geklickt haben wählen wir beim zweiten mal im  </w:t>
+      </w:r>
+      <w:r>
+        <w:t xml:space="preserve">Data Source </w:t>
+      </w:r>
+    </w:p>
+    <w:p>
+      <w:pPr>
+        <w:pStyle w:val="Listenabsatz"/>
+        <w:ind w:left="1080" w:firstLine="360"/>
+      </w:pPr>
+      <w:r>
+        <w:t>„Flat File Destination“ um d</w:t>
+      </w:r>
+      <w:r>
+        <w:t xml:space="preserve">en Import als </w:t>
+      </w:r>
+      <w:proofErr w:type="spellStart"/>
+      <w:r>
+        <w:t>txt</w:t>
+      </w:r>
+      <w:proofErr w:type="spellEnd"/>
+      <w:r>
+        <w:t xml:space="preserve"> Datei zu speichern: </w:t>
+      </w:r>
+    </w:p>
+    <w:p>
+      <w:pPr>
+        <w:pStyle w:val="Listenabsatz"/>
+        <w:ind w:left="720" w:firstLine="720"/>
+      </w:pPr>
+    </w:p>
+    <w:p>
+      <w:pPr>
+        <w:pStyle w:val="Listenabsatz"/>
+        <w:ind w:left="720" w:firstLine="720"/>
+      </w:pPr>
+      <w:r>
+        <w:rPr>
+          <w:noProof/>
+        </w:rPr>
+        <w:drawing>
+          <wp:anchor distT="0" distB="0" distL="114300" distR="114300" simplePos="0" relativeHeight="251736064" behindDoc="0" locked="0" layoutInCell="1" allowOverlap="1" wp14:anchorId="17B896B1" wp14:editId="2CED8959">
+            <wp:simplePos x="0" y="0"/>
+            <wp:positionH relativeFrom="margin">
+              <wp:align>left</wp:align>
+            </wp:positionH>
+            <wp:positionV relativeFrom="paragraph">
+              <wp:posOffset>32137</wp:posOffset>
+            </wp:positionV>
+            <wp:extent cx="3426460" cy="3081655"/>
+            <wp:effectExtent l="0" t="0" r="2540" b="4445"/>
+            <wp:wrapSquare wrapText="bothSides"/>
+            <wp:docPr id="1843532400" name="Grafik 1" descr="Ein Bild, das Text, Screenshot, Zahl, Software enthält.&#10;&#10;Automatisch generierte Beschreibung"/>
+            <wp:cNvGraphicFramePr>
+              <a:graphicFrameLocks xmlns:a="http://schemas.openxmlformats.org/drawingml/2006/main" noChangeAspect="1"/>
+            </wp:cNvGraphicFramePr>
+            <a:graphic xmlns:a="http://schemas.openxmlformats.org/drawingml/2006/main">
+              <a:graphicData uri="http://schemas.openxmlformats.org/drawingml/2006/picture">
+                <pic:pic xmlns:pic="http://schemas.openxmlformats.org/drawingml/2006/picture">
+                  <pic:nvPicPr>
+                    <pic:cNvPr id="1843532400" name="Grafik 1" descr="Ein Bild, das Text, Screenshot, Zahl, Software enthält.&#10;&#10;Automatisch generierte Beschreibung"/>
+                    <pic:cNvPicPr/>
+                  </pic:nvPicPr>
+                  <pic:blipFill>
+                    <a:blip r:embed="rId37" cstate="print">
+                      <a:extLst>
+                        <a:ext uri="{28A0092B-C50C-407E-A947-70E740481C1C}">
+                          <a14:useLocalDpi xmlns:a14="http://schemas.microsoft.com/office/drawing/2010/main" val="0"/>
+                        </a:ext>
+                      </a:extLst>
+                    </a:blip>
+                    <a:stretch>
+                      <a:fillRect/>
+                    </a:stretch>
+                  </pic:blipFill>
+                  <pic:spPr>
+                    <a:xfrm>
+                      <a:off x="0" y="0"/>
+                      <a:ext cx="3429678" cy="3084409"/>
+                    </a:xfrm>
+                    <a:prstGeom prst="rect">
+                      <a:avLst/>
+                    </a:prstGeom>
+                  </pic:spPr>
+                </pic:pic>
+              </a:graphicData>
+            </a:graphic>
+            <wp14:sizeRelH relativeFrom="margin">
+              <wp14:pctWidth>0</wp14:pctWidth>
+            </wp14:sizeRelH>
+            <wp14:sizeRelV relativeFrom="margin">
+              <wp14:pctHeight>0</wp14:pctHeight>
+            </wp14:sizeRelV>
+          </wp:anchor>
+        </w:drawing>
+      </w:r>
+    </w:p>
+    <w:p>
+      <w:pPr>
+        <w:pStyle w:val="Listenabsatz"/>
+        <w:ind w:left="720" w:firstLine="720"/>
+      </w:pPr>
+    </w:p>
+    <w:p>
+      <w:pPr>
+        <w:pStyle w:val="Listenabsatz"/>
+        <w:ind w:left="720" w:firstLine="720"/>
+      </w:pPr>
+    </w:p>
+    <w:p>
+      <w:pPr>
+        <w:pStyle w:val="Listenabsatz"/>
+        <w:ind w:left="720" w:firstLine="720"/>
+      </w:pPr>
+    </w:p>
+    <w:p>
+      <w:pPr>
+        <w:pStyle w:val="Listenabsatz"/>
+        <w:ind w:left="720" w:firstLine="720"/>
+      </w:pPr>
+    </w:p>
+    <w:p>
+      <w:pPr>
+        <w:pStyle w:val="Listenabsatz"/>
+        <w:ind w:left="720" w:firstLine="720"/>
+      </w:pPr>
+    </w:p>
+    <w:p>
+      <w:pPr>
+        <w:pStyle w:val="Listenabsatz"/>
+        <w:ind w:left="720" w:firstLine="720"/>
+      </w:pPr>
+    </w:p>
+    <w:p>
+      <w:pPr>
+        <w:pStyle w:val="Listenabsatz"/>
+        <w:ind w:left="720" w:firstLine="720"/>
+      </w:pPr>
+    </w:p>
+    <w:p>
+      <w:pPr>
+        <w:pStyle w:val="Listenabsatz"/>
+        <w:ind w:left="720" w:firstLine="720"/>
+      </w:pPr>
+    </w:p>
+    <w:p>
+      <w:pPr>
+        <w:pStyle w:val="Listenabsatz"/>
+        <w:ind w:left="720" w:firstLine="720"/>
+      </w:pPr>
+    </w:p>
+    <w:p>
+      <w:pPr>
+        <w:pStyle w:val="Listenabsatz"/>
+        <w:ind w:left="720" w:firstLine="720"/>
+      </w:pPr>
+    </w:p>
+    <w:p>
+      <w:pPr>
+        <w:pStyle w:val="Listenabsatz"/>
+        <w:ind w:left="720" w:firstLine="720"/>
+      </w:pPr>
+    </w:p>
+    <w:p>
+      <w:pPr>
+        <w:pStyle w:val="Listenabsatz"/>
+        <w:ind w:left="720" w:firstLine="720"/>
+      </w:pPr>
+    </w:p>
+    <w:p>
+      <w:pPr>
+        <w:pStyle w:val="Listenabsatz"/>
+        <w:ind w:left="720" w:firstLine="720"/>
+      </w:pPr>
+    </w:p>
+    <w:p>
+      <w:pPr>
+        <w:pStyle w:val="Listenabsatz"/>
+        <w:ind w:left="720" w:firstLine="720"/>
+      </w:pPr>
+    </w:p>
+    <w:p>
+      <w:pPr>
+        <w:pStyle w:val="Listenabsatz"/>
+        <w:ind w:left="720" w:firstLine="720"/>
+      </w:pPr>
+    </w:p>
+    <w:p>
+      <w:pPr>
+        <w:pStyle w:val="Listenabsatz"/>
+        <w:ind w:left="720" w:firstLine="720"/>
+      </w:pPr>
+    </w:p>
+    <w:p>
+      <w:pPr>
+        <w:pStyle w:val="Listenabsatz"/>
+        <w:ind w:left="720" w:firstLine="720"/>
+      </w:pPr>
+    </w:p>
+    <w:p>
+      <w:pPr>
+        <w:pStyle w:val="Listenabsatz"/>
+        <w:ind w:left="720" w:firstLine="720"/>
+      </w:pPr>
+    </w:p>
+    <w:p>
+      <w:pPr>
+        <w:pStyle w:val="Listenabsatz"/>
+        <w:ind w:left="720" w:firstLine="720"/>
+      </w:pPr>
+    </w:p>
+    <w:p>
+      <w:pPr>
+        <w:pStyle w:val="Listenabsatz"/>
+        <w:ind w:left="720" w:firstLine="720"/>
+      </w:pPr>
+    </w:p>
+    <w:p>
+      <w:pPr>
+        <w:pStyle w:val="Listenabsatz"/>
+        <w:ind w:left="720" w:firstLine="720"/>
+      </w:pPr>
+    </w:p>
+    <w:p>
+      <w:pPr>
+        <w:pStyle w:val="Listenabsatz"/>
+        <w:ind w:left="720" w:firstLine="720"/>
+      </w:pPr>
+    </w:p>
+    <w:p>
+      <w:pPr>
+        <w:pStyle w:val="Listenabsatz"/>
+        <w:ind w:left="720" w:firstLine="720"/>
+      </w:pPr>
+    </w:p>
+    <w:p>
+      <w:pPr>
+        <w:pStyle w:val="Listenabsatz"/>
+        <w:ind w:left="720" w:firstLine="720"/>
+      </w:pPr>
+    </w:p>
+    <w:p>
+      <w:pPr>
+        <w:pStyle w:val="Listenabsatz"/>
+        <w:ind w:left="720" w:firstLine="720"/>
+      </w:pPr>
+    </w:p>
+    <w:p>
+      <w:pPr>
+        <w:pStyle w:val="Listenabsatz"/>
+        <w:ind w:left="720" w:firstLine="720"/>
+      </w:pPr>
+    </w:p>
+    <w:p>
+      <w:pPr>
+        <w:pStyle w:val="Listenabsatz"/>
+        <w:ind w:left="720" w:firstLine="720"/>
+      </w:pPr>
+    </w:p>
+    <w:p>
+      <w:pPr>
+        <w:pStyle w:val="Listenabsatz"/>
+        <w:ind w:left="720" w:firstLine="720"/>
+      </w:pPr>
+    </w:p>
+    <w:p>
+      <w:pPr>
+        <w:pStyle w:val="Listenabsatz"/>
+        <w:numPr>
+          <w:ilvl w:val="0"/>
+          <w:numId w:val="47"/>
+        </w:numPr>
+      </w:pPr>
+      <w:r>
+        <w:lastRenderedPageBreak/>
+        <w:t xml:space="preserve">Nachdem wir auf </w:t>
+      </w:r>
+      <w:r>
+        <w:t>„</w:t>
+      </w:r>
+      <w:r>
+        <w:t>Next</w:t>
+      </w:r>
+      <w:r>
+        <w:t>“</w:t>
+      </w:r>
+      <w:r>
+        <w:t xml:space="preserve"> geklickt haben wählen wir bei</w:t>
+      </w:r>
+    </w:p>
+    <w:p>
+      <w:pPr>
+        <w:pStyle w:val="Listenabsatz"/>
+        <w:ind w:left="1440" w:firstLine="0"/>
+      </w:pPr>
+      <w:r>
+        <w:t xml:space="preserve">„Source </w:t>
+      </w:r>
+      <w:proofErr w:type="spellStart"/>
+      <w:r>
+        <w:t>table</w:t>
+      </w:r>
+      <w:proofErr w:type="spellEnd"/>
+      <w:r>
+        <w:t xml:space="preserve"> </w:t>
+      </w:r>
+      <w:proofErr w:type="spellStart"/>
+      <w:r>
+        <w:t>or</w:t>
+      </w:r>
+      <w:proofErr w:type="spellEnd"/>
+      <w:r>
+        <w:t xml:space="preserve"> </w:t>
+      </w:r>
+      <w:proofErr w:type="spellStart"/>
+      <w:r>
+        <w:t>view</w:t>
+      </w:r>
+      <w:proofErr w:type="spellEnd"/>
+      <w:r>
+        <w:t>“ die Tabelle die wir Im</w:t>
+      </w:r>
+      <w:r>
+        <w:t xml:space="preserve">portieren möchten und beenden den Vorgang indem wir auf </w:t>
+      </w:r>
+      <w:r>
+        <w:t>„</w:t>
+      </w:r>
+      <w:r>
+        <w:t>Next</w:t>
+      </w:r>
+      <w:r>
+        <w:t>“</w:t>
+      </w:r>
+      <w:r>
+        <w:t xml:space="preserve"> klicken:</w:t>
+      </w:r>
+    </w:p>
+    <w:p>
+      <w:pPr>
+        <w:pStyle w:val="Listenabsatz"/>
+        <w:ind w:left="1440" w:firstLine="0"/>
+      </w:pPr>
+      <w:r>
+        <w:rPr>
+          <w:noProof/>
+        </w:rPr>
+        <w:drawing>
+          <wp:anchor distT="0" distB="0" distL="114300" distR="114300" simplePos="0" relativeHeight="251737088" behindDoc="0" locked="0" layoutInCell="1" allowOverlap="1" wp14:anchorId="0AEDEDAA" wp14:editId="5EF1A63A">
+            <wp:simplePos x="0" y="0"/>
+            <wp:positionH relativeFrom="margin">
+              <wp:align>left</wp:align>
+            </wp:positionH>
+            <wp:positionV relativeFrom="paragraph">
+              <wp:posOffset>113858</wp:posOffset>
+            </wp:positionV>
+            <wp:extent cx="3211830" cy="2867025"/>
+            <wp:effectExtent l="0" t="0" r="7620" b="9525"/>
+            <wp:wrapSquare wrapText="bothSides"/>
+            <wp:docPr id="1287569544" name="Grafik 1" descr="Ein Bild, das Text, Screenshot, Software, Display enthält.&#10;&#10;Automatisch generierte Beschreibung"/>
+            <wp:cNvGraphicFramePr>
+              <a:graphicFrameLocks xmlns:a="http://schemas.openxmlformats.org/drawingml/2006/main" noChangeAspect="1"/>
+            </wp:cNvGraphicFramePr>
+            <a:graphic xmlns:a="http://schemas.openxmlformats.org/drawingml/2006/main">
+              <a:graphicData uri="http://schemas.openxmlformats.org/drawingml/2006/picture">
+                <pic:pic xmlns:pic="http://schemas.openxmlformats.org/drawingml/2006/picture">
+                  <pic:nvPicPr>
+                    <pic:cNvPr id="1287569544" name="Grafik 1" descr="Ein Bild, das Text, Screenshot, Software, Display enthält.&#10;&#10;Automatisch generierte Beschreibung"/>
+                    <pic:cNvPicPr/>
+                  </pic:nvPicPr>
+                  <pic:blipFill>
+                    <a:blip r:embed="rId38" cstate="print">
+                      <a:extLst>
+                        <a:ext uri="{28A0092B-C50C-407E-A947-70E740481C1C}">
+                          <a14:useLocalDpi xmlns:a14="http://schemas.microsoft.com/office/drawing/2010/main" val="0"/>
+                        </a:ext>
+                      </a:extLst>
+                    </a:blip>
+                    <a:stretch>
+                      <a:fillRect/>
+                    </a:stretch>
+                  </pic:blipFill>
+                  <pic:spPr>
+                    <a:xfrm>
+                      <a:off x="0" y="0"/>
+                      <a:ext cx="3211830" cy="2867025"/>
+                    </a:xfrm>
+                    <a:prstGeom prst="rect">
+                      <a:avLst/>
+                    </a:prstGeom>
+                  </pic:spPr>
+                </pic:pic>
+              </a:graphicData>
+            </a:graphic>
+          </wp:anchor>
+        </w:drawing>
+      </w:r>
+    </w:p>
+    <w:p>
+      <w:pPr>
+        <w:pStyle w:val="Listenabsatz"/>
+        <w:ind w:left="1440" w:firstLine="0"/>
+      </w:pPr>
+    </w:p>
+    <w:p>
+      <w:pPr>
+        <w:pStyle w:val="Listenabsatz"/>
+        <w:ind w:left="1440" w:firstLine="0"/>
+      </w:pPr>
+    </w:p>
+    <w:p>
+      <w:pPr>
+        <w:pStyle w:val="Listenabsatz"/>
+        <w:ind w:left="1440" w:firstLine="0"/>
+      </w:pPr>
+    </w:p>
+    <w:p>
+      <w:pPr>
+        <w:pStyle w:val="Listenabsatz"/>
+        <w:ind w:left="1440" w:firstLine="0"/>
+      </w:pPr>
+    </w:p>
+    <w:p>
+      <w:pPr>
+        <w:pStyle w:val="Listenabsatz"/>
+        <w:ind w:left="1440" w:firstLine="0"/>
+      </w:pPr>
+    </w:p>
+    <w:p>
+      <w:pPr>
+        <w:pStyle w:val="Listenabsatz"/>
+        <w:ind w:left="1440" w:firstLine="0"/>
+      </w:pPr>
+    </w:p>
+    <w:p>
+      <w:pPr>
+        <w:pStyle w:val="Listenabsatz"/>
+        <w:ind w:left="1440" w:firstLine="0"/>
+      </w:pPr>
+    </w:p>
+    <w:p>
+      <w:pPr>
+        <w:pStyle w:val="Listenabsatz"/>
+        <w:ind w:left="1440" w:firstLine="0"/>
+      </w:pPr>
+    </w:p>
+    <w:p>
+      <w:pPr>
+        <w:pStyle w:val="Listenabsatz"/>
+        <w:ind w:left="1440" w:firstLine="0"/>
+      </w:pPr>
+    </w:p>
+    <w:p>
+      <w:pPr>
+        <w:pStyle w:val="Listenabsatz"/>
+        <w:ind w:left="1440" w:firstLine="0"/>
+      </w:pPr>
+    </w:p>
+    <w:p>
+      <w:pPr>
+        <w:pStyle w:val="Listenabsatz"/>
+        <w:ind w:left="1440" w:firstLine="0"/>
+      </w:pPr>
+    </w:p>
+    <w:p>
+      <w:pPr>
+        <w:pStyle w:val="Listenabsatz"/>
+        <w:ind w:left="1440" w:firstLine="0"/>
+      </w:pPr>
+    </w:p>
+    <w:p>
+      <w:pPr>
+        <w:pStyle w:val="Listenabsatz"/>
+        <w:ind w:left="1440" w:firstLine="0"/>
+      </w:pPr>
+    </w:p>
+    <w:p>
+      <w:pPr>
+        <w:pStyle w:val="Listenabsatz"/>
+        <w:ind w:left="1440" w:firstLine="0"/>
+      </w:pPr>
+    </w:p>
+    <w:p>
+      <w:pPr>
+        <w:pStyle w:val="Listenabsatz"/>
+        <w:ind w:left="1440" w:firstLine="0"/>
+      </w:pPr>
+    </w:p>
+    <w:p>
+      <w:pPr>
+        <w:pStyle w:val="Listenabsatz"/>
+        <w:ind w:left="1440" w:firstLine="0"/>
+      </w:pPr>
+    </w:p>
+    <w:p>
+      <w:pPr>
+        <w:pStyle w:val="Listenabsatz"/>
+        <w:ind w:left="1440" w:firstLine="0"/>
+      </w:pPr>
+    </w:p>
+    <w:p>
+      <w:pPr>
+        <w:pStyle w:val="Listenabsatz"/>
+        <w:ind w:left="1440" w:firstLine="0"/>
+      </w:pPr>
+    </w:p>
+    <w:p>
+      <w:pPr>
+        <w:pStyle w:val="Listenabsatz"/>
+        <w:numPr>
+          <w:ilvl w:val="0"/>
+          <w:numId w:val="47"/>
+        </w:numPr>
+      </w:pPr>
+      <w:r>
+        <w:t xml:space="preserve">Den ganzen Vorgang </w:t>
+      </w:r>
+      <w:r>
+        <w:t>für die anderen Tabellen in der Datenbank wiederholen.</w:t>
+      </w:r>
+    </w:p>
+    <w:p>
+      <w:pPr>
+        <w:pStyle w:val="Listenabsatz"/>
+        <w:ind w:left="1440" w:firstLine="0"/>
+      </w:pPr>
+    </w:p>
+    <w:p>
+      <w:pPr>
+        <w:pStyle w:val="Listenabsatz"/>
+        <w:ind w:left="1440" w:firstLine="0"/>
+      </w:pPr>
+    </w:p>
+    <w:p>
+      <w:pPr>
+        <w:pStyle w:val="Listenabsatz"/>
+        <w:ind w:left="1440" w:firstLine="0"/>
+      </w:pPr>
+    </w:p>
+    <w:p>
+      <w:pPr>
+        <w:pStyle w:val="berschrift3"/>
+      </w:pPr>
+      <w:r>
+        <w:t xml:space="preserve">Die Imports zur </w:t>
+      </w:r>
+      <w:proofErr w:type="spellStart"/>
+      <w:r>
+        <w:t>MongoDb</w:t>
+      </w:r>
+      <w:proofErr w:type="spellEnd"/>
+      <w:r>
+        <w:t xml:space="preserve"> hinzufügen</w:t>
+      </w:r>
+    </w:p>
+    <w:p>
+      <w:pPr>
+        <w:pStyle w:val="Listenabsatz"/>
+        <w:numPr>
+          <w:ilvl w:val="0"/>
+          <w:numId w:val="49"/>
+        </w:numPr>
+      </w:pPr>
+      <w:r>
+        <w:t xml:space="preserve">Im </w:t>
+      </w:r>
+      <w:proofErr w:type="spellStart"/>
+      <w:r>
+        <w:t>cmd</w:t>
+      </w:r>
+      <w:proofErr w:type="spellEnd"/>
+      <w:r>
+        <w:t xml:space="preserve"> </w:t>
+      </w:r>
+      <w:r>
+        <w:t>in das Verzeichnis</w:t>
+      </w:r>
+      <w:r>
+        <w:t xml:space="preserve"> wechseln</w:t>
+      </w:r>
+      <w:r>
+        <w:t xml:space="preserve">, in dem die importierten Daten </w:t>
+      </w:r>
+    </w:p>
+    <w:p>
+      <w:pPr>
+        <w:pStyle w:val="Listenabsatz"/>
+        <w:ind w:left="1440" w:firstLine="0"/>
+      </w:pPr>
+      <w:r>
+        <w:t xml:space="preserve">gespeichert sind. </w:t>
+      </w:r>
+      <w:r>
+        <w:t>Dazu verwenden wir</w:t>
+      </w:r>
+      <w:r>
+        <w:t xml:space="preserve"> den Befehl cd .., um ein Verzeichnis nach oben zu navigieren, und geben anschlie</w:t>
+      </w:r>
+      <w:r>
+        <w:t>ss</w:t>
+      </w:r>
+      <w:r>
+        <w:t>end cd Pfad/Zum/Verzeichnis/ ein, um in das gewünschte Verzeichnis zu gelangen, in dem sich die importierten Daten befinden.</w:t>
+      </w:r>
+    </w:p>
+    <w:p>
+      <w:pPr>
+        <w:pStyle w:val="Listenabsatz"/>
+        <w:ind w:left="1440" w:firstLine="0"/>
+      </w:pPr>
+    </w:p>
+    <w:p>
+      <w:pPr>
+        <w:pStyle w:val="Listenabsatz"/>
+        <w:numPr>
+          <w:ilvl w:val="0"/>
+          <w:numId w:val="49"/>
+        </w:numPr>
+      </w:pPr>
+      <w:r>
+        <w:t xml:space="preserve">Wir geben im </w:t>
+      </w:r>
+      <w:proofErr w:type="spellStart"/>
+      <w:r>
+        <w:t>cmd</w:t>
+      </w:r>
+      <w:proofErr w:type="spellEnd"/>
+      <w:r>
+        <w:t xml:space="preserve"> den folgenden code: </w:t>
+      </w:r>
+      <w:r>
+        <w:t>„</w:t>
+      </w:r>
+      <w:proofErr w:type="spellStart"/>
+      <w:r>
+        <w:t>mongoimport</w:t>
+      </w:r>
+      <w:proofErr w:type="spellEnd"/>
+      <w:r>
+        <w:t xml:space="preserve"> --</w:t>
+      </w:r>
+      <w:proofErr w:type="spellStart"/>
+      <w:r>
+        <w:t>uri</w:t>
+      </w:r>
+      <w:proofErr w:type="spellEnd"/>
+      <w:r>
+        <w:t xml:space="preserve"> </w:t>
+      </w:r>
+    </w:p>
+    <w:p>
+      <w:pPr>
+        <w:pStyle w:val="Listenabsatz"/>
+        <w:ind w:left="720" w:firstLine="720"/>
+      </w:pPr>
+      <w:r>
+        <w:t>mongodb://localhost:27017/M165Azin --</w:t>
+      </w:r>
+      <w:proofErr w:type="spellStart"/>
+      <w:r>
+        <w:t>collection</w:t>
+      </w:r>
+      <w:proofErr w:type="spellEnd"/>
+      <w:r>
+        <w:t xml:space="preserve"> </w:t>
+      </w:r>
+      <w:proofErr w:type="spellStart"/>
+      <w:r>
+        <w:t>meineKollektion</w:t>
+      </w:r>
+      <w:proofErr w:type="spellEnd"/>
+      <w:r>
+        <w:t xml:space="preserve"> --</w:t>
+      </w:r>
+      <w:proofErr w:type="spellStart"/>
+      <w:r>
+        <w:t>file</w:t>
+      </w:r>
+      <w:proofErr w:type="spellEnd"/>
+      <w:r>
+        <w:t xml:space="preserve"> </w:t>
+      </w:r>
+    </w:p>
+    <w:p>
+      <w:pPr>
+        <w:pStyle w:val="Listenabsatz"/>
+        <w:ind w:left="720" w:firstLine="720"/>
+      </w:pPr>
+      <w:r>
+        <w:t>/</w:t>
+      </w:r>
+      <w:proofErr w:type="spellStart"/>
+      <w:r>
+        <w:t>pfad</w:t>
+      </w:r>
+      <w:proofErr w:type="spellEnd"/>
+      <w:r>
+        <w:t>/zur/meinedaten.txt --</w:t>
+      </w:r>
+      <w:proofErr w:type="spellStart"/>
+      <w:r>
+        <w:t>jsonArray</w:t>
+      </w:r>
+      <w:proofErr w:type="spellEnd"/>
+      <w:r>
+        <w:t>“</w:t>
+      </w:r>
+      <w:r>
+        <w:t xml:space="preserve"> diese</w:t>
+      </w:r>
+      <w:r>
+        <w:t>r Pfad muss</w:t>
+      </w:r>
+      <w:r>
+        <w:t xml:space="preserve"> noch  an die korrekten </w:t>
+      </w:r>
+      <w:proofErr w:type="spellStart"/>
+      <w:r>
+        <w:t>infos</w:t>
+      </w:r>
+      <w:proofErr w:type="spellEnd"/>
+      <w:r>
+        <w:t xml:space="preserve"> </w:t>
+      </w:r>
+    </w:p>
+    <w:p>
+      <w:pPr>
+        <w:pStyle w:val="Listenabsatz"/>
+        <w:ind w:left="720" w:firstLine="720"/>
+      </w:pPr>
+      <w:r>
+        <w:t>angepasst werden.</w:t>
+      </w:r>
+    </w:p>
+    <w:p>
+      <w:pPr>
+        <w:pStyle w:val="Listenabsatz"/>
+        <w:ind w:left="720" w:firstLine="720"/>
+      </w:pPr>
+    </w:p>
+    <w:p>
+      <w:pPr>
+        <w:pStyle w:val="Listenabsatz"/>
+        <w:ind w:left="720" w:firstLine="720"/>
+      </w:pPr>
+    </w:p>
+    <w:p>
+      <w:pPr>
+        <w:pStyle w:val="Listenabsatz"/>
+        <w:ind w:left="720" w:firstLine="720"/>
+      </w:pPr>
+    </w:p>
+    <w:p>
+      <w:pPr>
+        <w:pStyle w:val="Listenabsatz"/>
+        <w:ind w:left="720" w:firstLine="720"/>
+      </w:pPr>
+    </w:p>
+    <w:p>
+      <w:pPr>
+        <w:pStyle w:val="Listenabsatz"/>
+        <w:ind w:left="720" w:firstLine="720"/>
+      </w:pPr>
+    </w:p>
+    <w:p>
+      <w:pPr>
+        <w:pStyle w:val="Listenabsatz"/>
+        <w:ind w:left="720" w:firstLine="720"/>
+      </w:pPr>
+    </w:p>
+    <w:p>
+      <w:pPr>
+        <w:pStyle w:val="Listenabsatz"/>
+        <w:ind w:left="720" w:firstLine="720"/>
+      </w:pPr>
+    </w:p>
+    <w:p>
+      <w:pPr>
+        <w:pStyle w:val="Listenabsatz"/>
+        <w:ind w:left="720" w:firstLine="720"/>
+      </w:pPr>
+    </w:p>
+    <w:p>
+      <w:pPr>
+        <w:pStyle w:val="Listenabsatz"/>
+        <w:ind w:left="720" w:firstLine="720"/>
+      </w:pPr>
+    </w:p>
+    <w:p>
+      <w:pPr>
+        <w:pStyle w:val="Listenabsatz"/>
+        <w:ind w:left="720" w:firstLine="720"/>
+      </w:pPr>
+    </w:p>
+    <w:p>
+      <w:pPr>
+        <w:pStyle w:val="Listenabsatz"/>
+        <w:ind w:left="720" w:firstLine="720"/>
+      </w:pPr>
+    </w:p>
+    <w:p>
+      <w:pPr>
+        <w:pStyle w:val="berschrift2"/>
+      </w:pPr>
+      <w:r>
+        <w:lastRenderedPageBreak/>
+        <w:t xml:space="preserve">Datenmodell </w:t>
+      </w:r>
+    </w:p>
+    <w:p>
+      <w:r>
+        <w:t>Mein</w:t>
+      </w:r>
+      <w:r>
+        <w:t xml:space="preserve"> Modell besteht aus drei Sammlungen: </w:t>
+      </w:r>
+      <w:proofErr w:type="spellStart"/>
+      <w:r>
+        <w:t>registrations</w:t>
+      </w:r>
+      <w:proofErr w:type="spellEnd"/>
+      <w:r>
+        <w:t xml:space="preserve">, </w:t>
+      </w:r>
+      <w:proofErr w:type="spellStart"/>
+      <w:r>
+        <w:t>userinfos</w:t>
+      </w:r>
+      <w:proofErr w:type="spellEnd"/>
+      <w:r>
+        <w:t xml:space="preserve"> und </w:t>
+      </w:r>
+      <w:proofErr w:type="spellStart"/>
+      <w:r>
+        <w:t>userSessions</w:t>
+      </w:r>
+      <w:proofErr w:type="spellEnd"/>
+      <w:r>
+        <w:t>.</w:t>
+      </w:r>
+    </w:p>
+    <w:p/>
+    <w:p>
+      <w:proofErr w:type="spellStart"/>
+      <w:r>
+        <w:t>Registrations</w:t>
+      </w:r>
+      <w:proofErr w:type="spellEnd"/>
+      <w:r>
+        <w:t>: Hier werden Registrierungen mit Details wie Name, Kontakt, Service</w:t>
+      </w:r>
+      <w:r>
+        <w:t xml:space="preserve"> </w:t>
+      </w:r>
+      <w:r>
+        <w:t xml:space="preserve">Priorität und </w:t>
+      </w:r>
+      <w:r>
+        <w:t xml:space="preserve">Service </w:t>
+      </w:r>
+      <w:r>
+        <w:t xml:space="preserve">Zeitraum gespeichert. Jeder Eintrag hat eine </w:t>
+      </w:r>
+      <w:proofErr w:type="spellStart"/>
+      <w:r>
+        <w:t>ObjectId</w:t>
+      </w:r>
+      <w:proofErr w:type="spellEnd"/>
+      <w:r>
+        <w:t xml:space="preserve"> und eine ID.</w:t>
+      </w:r>
+    </w:p>
+    <w:p/>
+    <w:p>
+      <w:proofErr w:type="spellStart"/>
+      <w:r>
+        <w:t>UserInfos</w:t>
+      </w:r>
+      <w:proofErr w:type="spellEnd"/>
+      <w:r>
+        <w:t>: Diese Sammlung enthält Benutzernamen und Passwörter zur Authentifizierung.</w:t>
+      </w:r>
+    </w:p>
+    <w:p/>
+    <w:p>
+      <w:proofErr w:type="spellStart"/>
+      <w:r>
+        <w:t>UserSessions</w:t>
+      </w:r>
+      <w:proofErr w:type="spellEnd"/>
+      <w:r>
+        <w:t xml:space="preserve">: Hier werden Sitzungsschlüssel, meist JWTs, und Verweise auf </w:t>
+      </w:r>
+      <w:proofErr w:type="spellStart"/>
+      <w:r>
+        <w:t>userInfos</w:t>
+      </w:r>
+      <w:proofErr w:type="spellEnd"/>
+      <w:r>
+        <w:t xml:space="preserve"> zur Session-Verwaltung gespeichert.</w:t>
+      </w:r>
+    </w:p>
+    <w:p/>
+    <w:p>
+      <w:r>
+        <w:t xml:space="preserve">Die </w:t>
+      </w:r>
+      <w:proofErr w:type="spellStart"/>
+      <w:r>
+        <w:t>userSessions</w:t>
+      </w:r>
+      <w:proofErr w:type="spellEnd"/>
+      <w:r>
+        <w:t xml:space="preserve"> referenzieren auf </w:t>
+      </w:r>
+      <w:proofErr w:type="spellStart"/>
+      <w:r>
+        <w:t>userinfos</w:t>
+      </w:r>
+      <w:proofErr w:type="spellEnd"/>
+      <w:r>
+        <w:t>, um Benutzerkonten und Sitzungen zu verknüpfen.</w:t>
+      </w:r>
+    </w:p>
+    <w:p>
+      <w:pPr>
+        <w:pStyle w:val="StandardWeb"/>
+      </w:pPr>
+      <w:r>
+        <w:rPr>
+          <w:noProof/>
+        </w:rPr>
+        <w:drawing>
+          <wp:anchor distT="0" distB="0" distL="114300" distR="114300" simplePos="0" relativeHeight="251731968" behindDoc="0" locked="0" layoutInCell="1" allowOverlap="1" wp14:anchorId="127B17F4" wp14:editId="69C749AB">
             <wp:simplePos x="0" y="0"/>
             <wp:positionH relativeFrom="margin">
               <wp:align>center</wp:align>
             </wp:positionH>
             <wp:positionV relativeFrom="paragraph">
-              <wp:posOffset>183543</wp:posOffset>
+              <wp:posOffset>183515</wp:posOffset>
             </wp:positionV>
             <wp:extent cx="3795395" cy="2244725"/>
             <wp:effectExtent l="0" t="0" r="0" b="3175"/>
@@ -7731,7 +9369,7 @@
                     </pic:cNvPicPr>
                   </pic:nvPicPr>
                   <pic:blipFill>
-                    <a:blip r:embed="rId34">
+                    <a:blip r:embed="rId39">
                       <a:extLst>
                         <a:ext uri="{28A0092B-C50C-407E-A947-70E740481C1C}">
                           <a14:useLocalDpi xmlns:a14="http://schemas.microsoft.com/office/drawing/2010/main" val="0"/>
@@ -7815,7 +9453,7 @@
                     </pic:cNvPicPr>
                   </pic:nvPicPr>
                   <pic:blipFill>
-                    <a:blip r:embed="rId35" cstate="print">
+                    <a:blip r:embed="rId40" cstate="print">
                       <a:extLst>
                         <a:ext uri="{28A0092B-C50C-407E-A947-70E740481C1C}">
                           <a14:useLocalDpi xmlns:a14="http://schemas.microsoft.com/office/drawing/2010/main" val="0"/>
@@ -8074,7 +9712,7 @@
                     </pic:cNvPicPr>
                   </pic:nvPicPr>
                   <pic:blipFill rotWithShape="1">
-                    <a:blip r:embed="rId36">
+                    <a:blip r:embed="rId41">
                       <a:extLst>
                         <a:ext uri="{28A0092B-C50C-407E-A947-70E740481C1C}">
                           <a14:useLocalDpi xmlns:a14="http://schemas.microsoft.com/office/drawing/2010/main" val="0"/>
@@ -8233,10 +9871,10 @@
       </w:r>
     </w:p>
     <w:sectPr>
-      <w:headerReference w:type="default" r:id="rId37"/>
-      <w:footerReference w:type="default" r:id="rId38"/>
-      <w:headerReference w:type="first" r:id="rId39"/>
-      <w:footerReference w:type="first" r:id="rId40"/>
+      <w:headerReference w:type="default" r:id="rId42"/>
+      <w:footerReference w:type="default" r:id="rId43"/>
+      <w:headerReference w:type="first" r:id="rId44"/>
+      <w:footerReference w:type="first" r:id="rId45"/>
       <w:pgSz w:w="11906" w:h="16838" w:code="9"/>
       <w:pgMar w:top="1701" w:right="1134" w:bottom="1134" w:left="1134" w:header="737" w:footer="709" w:gutter="0"/>
       <w:pgNumType w:start="0"/>
@@ -8328,7 +9966,7 @@
       <w:fldChar w:fldCharType="separate"/>
     </w:r>
     <w:r>
-      <w:t>01.02.2024</w:t>
+      <w:t>02.02.2024</w:t>
     </w:r>
     <w:r>
       <w:fldChar w:fldCharType="end"/>
@@ -8790,6 +10428,95 @@
     </w:lvl>
   </w:abstractNum>
   <w:abstractNum w:abstractNumId="10" w15:restartNumberingAfterBreak="0">
+    <w:nsid w:val="028B4093"/>
+    <w:multiLevelType w:val="hybridMultilevel"/>
+    <w:tmpl w:val="C0E49A5E"/>
+    <w:lvl w:ilvl="0" w:tplc="FFFFFFFF">
+      <w:start w:val="1"/>
+      <w:numFmt w:val="decimal"/>
+      <w:lvlText w:val="Schritt %1."/>
+      <w:lvlJc w:val="left"/>
+      <w:pPr>
+        <w:ind w:left="360" w:hanging="360"/>
+      </w:pPr>
+      <w:rPr>
+        <w:rFonts w:hint="default"/>
+      </w:rPr>
+    </w:lvl>
+    <w:lvl w:ilvl="1" w:tplc="FFFFFFFF" w:tentative="1">
+      <w:start w:val="1"/>
+      <w:numFmt w:val="lowerLetter"/>
+      <w:lvlText w:val="%2."/>
+      <w:lvlJc w:val="left"/>
+      <w:pPr>
+        <w:ind w:left="1080" w:hanging="360"/>
+      </w:pPr>
+    </w:lvl>
+    <w:lvl w:ilvl="2" w:tplc="FFFFFFFF" w:tentative="1">
+      <w:start w:val="1"/>
+      <w:numFmt w:val="lowerRoman"/>
+      <w:lvlText w:val="%3."/>
+      <w:lvlJc w:val="right"/>
+      <w:pPr>
+        <w:ind w:left="1800" w:hanging="180"/>
+      </w:pPr>
+    </w:lvl>
+    <w:lvl w:ilvl="3" w:tplc="FFFFFFFF" w:tentative="1">
+      <w:start w:val="1"/>
+      <w:numFmt w:val="decimal"/>
+      <w:lvlText w:val="%4."/>
+      <w:lvlJc w:val="left"/>
+      <w:pPr>
+        <w:ind w:left="2520" w:hanging="360"/>
+      </w:pPr>
+    </w:lvl>
+    <w:lvl w:ilvl="4" w:tplc="FFFFFFFF" w:tentative="1">
+      <w:start w:val="1"/>
+      <w:numFmt w:val="lowerLetter"/>
+      <w:lvlText w:val="%5."/>
+      <w:lvlJc w:val="left"/>
+      <w:pPr>
+        <w:ind w:left="3240" w:hanging="360"/>
+      </w:pPr>
+    </w:lvl>
+    <w:lvl w:ilvl="5" w:tplc="FFFFFFFF" w:tentative="1">
+      <w:start w:val="1"/>
+      <w:numFmt w:val="lowerRoman"/>
+      <w:lvlText w:val="%6."/>
+      <w:lvlJc w:val="right"/>
+      <w:pPr>
+        <w:ind w:left="3960" w:hanging="180"/>
+      </w:pPr>
+    </w:lvl>
+    <w:lvl w:ilvl="6" w:tplc="FFFFFFFF" w:tentative="1">
+      <w:start w:val="1"/>
+      <w:numFmt w:val="decimal"/>
+      <w:lvlText w:val="%7."/>
+      <w:lvlJc w:val="left"/>
+      <w:pPr>
+        <w:ind w:left="4680" w:hanging="360"/>
+      </w:pPr>
+    </w:lvl>
+    <w:lvl w:ilvl="7" w:tplc="FFFFFFFF" w:tentative="1">
+      <w:start w:val="1"/>
+      <w:numFmt w:val="lowerLetter"/>
+      <w:lvlText w:val="%8."/>
+      <w:lvlJc w:val="left"/>
+      <w:pPr>
+        <w:ind w:left="5400" w:hanging="360"/>
+      </w:pPr>
+    </w:lvl>
+    <w:lvl w:ilvl="8" w:tplc="FFFFFFFF" w:tentative="1">
+      <w:start w:val="1"/>
+      <w:numFmt w:val="lowerRoman"/>
+      <w:lvlText w:val="%9."/>
+      <w:lvlJc w:val="right"/>
+      <w:pPr>
+        <w:ind w:left="6120" w:hanging="180"/>
+      </w:pPr>
+    </w:lvl>
+  </w:abstractNum>
+  <w:abstractNum w:abstractNumId="11" w15:restartNumberingAfterBreak="0">
     <w:nsid w:val="05F233E8"/>
     <w:multiLevelType w:val="hybridMultilevel"/>
     <w:tmpl w:val="34ECC3A4"/>
@@ -8902,7 +10629,7 @@
       </w:rPr>
     </w:lvl>
   </w:abstractNum>
-  <w:abstractNum w:abstractNumId="11" w15:restartNumberingAfterBreak="0">
+  <w:abstractNum w:abstractNumId="12" w15:restartNumberingAfterBreak="0">
     <w:nsid w:val="06726DD9"/>
     <w:multiLevelType w:val="hybridMultilevel"/>
     <w:tmpl w:val="AA96C3BE"/>
@@ -8991,7 +10718,7 @@
       </w:pPr>
     </w:lvl>
   </w:abstractNum>
-  <w:abstractNum w:abstractNumId="12" w15:restartNumberingAfterBreak="0">
+  <w:abstractNum w:abstractNumId="13" w15:restartNumberingAfterBreak="0">
     <w:nsid w:val="0E2A07BA"/>
     <w:multiLevelType w:val="hybridMultilevel"/>
     <w:tmpl w:val="85D25850"/>
@@ -9104,7 +10831,7 @@
       </w:rPr>
     </w:lvl>
   </w:abstractNum>
-  <w:abstractNum w:abstractNumId="13" w15:restartNumberingAfterBreak="0">
+  <w:abstractNum w:abstractNumId="14" w15:restartNumberingAfterBreak="0">
     <w:nsid w:val="0F4D42F7"/>
     <w:multiLevelType w:val="multilevel"/>
     <w:tmpl w:val="ACA2542E"/>
@@ -9245,7 +10972,7 @@
       </w:rPr>
     </w:lvl>
   </w:abstractNum>
-  <w:abstractNum w:abstractNumId="14" w15:restartNumberingAfterBreak="0">
+  <w:abstractNum w:abstractNumId="15" w15:restartNumberingAfterBreak="0">
     <w:nsid w:val="0F735BB5"/>
     <w:multiLevelType w:val="multilevel"/>
     <w:tmpl w:val="71485B20"/>
@@ -9365,7 +11092,7 @@
       </w:rPr>
     </w:lvl>
   </w:abstractNum>
-  <w:abstractNum w:abstractNumId="15" w15:restartNumberingAfterBreak="0">
+  <w:abstractNum w:abstractNumId="16" w15:restartNumberingAfterBreak="0">
     <w:nsid w:val="1045657C"/>
     <w:multiLevelType w:val="hybridMultilevel"/>
     <w:tmpl w:val="6C0EE7C2"/>
@@ -9478,13 +11205,102 @@
       </w:rPr>
     </w:lvl>
   </w:abstractNum>
-  <w:abstractNum w:abstractNumId="16" w15:restartNumberingAfterBreak="0">
+  <w:abstractNum w:abstractNumId="17" w15:restartNumberingAfterBreak="0">
+    <w:nsid w:val="10DE451B"/>
+    <w:multiLevelType w:val="hybridMultilevel"/>
+    <w:tmpl w:val="10B8DD2E"/>
+    <w:lvl w:ilvl="0" w:tplc="FFFFFFFF">
+      <w:start w:val="1"/>
+      <w:numFmt w:val="decimal"/>
+      <w:lvlText w:val="Schritt %1."/>
+      <w:lvlJc w:val="left"/>
+      <w:pPr>
+        <w:ind w:left="360" w:hanging="360"/>
+      </w:pPr>
+      <w:rPr>
+        <w:rFonts w:hint="default"/>
+      </w:rPr>
+    </w:lvl>
+    <w:lvl w:ilvl="1" w:tplc="FFFFFFFF">
+      <w:start w:val="1"/>
+      <w:numFmt w:val="lowerLetter"/>
+      <w:lvlText w:val="%2."/>
+      <w:lvlJc w:val="left"/>
+      <w:pPr>
+        <w:ind w:left="1080" w:hanging="360"/>
+      </w:pPr>
+    </w:lvl>
+    <w:lvl w:ilvl="2" w:tplc="FFFFFFFF" w:tentative="1">
+      <w:start w:val="1"/>
+      <w:numFmt w:val="lowerRoman"/>
+      <w:lvlText w:val="%3."/>
+      <w:lvlJc w:val="right"/>
+      <w:pPr>
+        <w:ind w:left="1800" w:hanging="180"/>
+      </w:pPr>
+    </w:lvl>
+    <w:lvl w:ilvl="3" w:tplc="FFFFFFFF" w:tentative="1">
+      <w:start w:val="1"/>
+      <w:numFmt w:val="decimal"/>
+      <w:lvlText w:val="%4."/>
+      <w:lvlJc w:val="left"/>
+      <w:pPr>
+        <w:ind w:left="2520" w:hanging="360"/>
+      </w:pPr>
+    </w:lvl>
+    <w:lvl w:ilvl="4" w:tplc="FFFFFFFF" w:tentative="1">
+      <w:start w:val="1"/>
+      <w:numFmt w:val="lowerLetter"/>
+      <w:lvlText w:val="%5."/>
+      <w:lvlJc w:val="left"/>
+      <w:pPr>
+        <w:ind w:left="3240" w:hanging="360"/>
+      </w:pPr>
+    </w:lvl>
+    <w:lvl w:ilvl="5" w:tplc="FFFFFFFF" w:tentative="1">
+      <w:start w:val="1"/>
+      <w:numFmt w:val="lowerRoman"/>
+      <w:lvlText w:val="%6."/>
+      <w:lvlJc w:val="right"/>
+      <w:pPr>
+        <w:ind w:left="3960" w:hanging="180"/>
+      </w:pPr>
+    </w:lvl>
+    <w:lvl w:ilvl="6" w:tplc="FFFFFFFF" w:tentative="1">
+      <w:start w:val="1"/>
+      <w:numFmt w:val="decimal"/>
+      <w:lvlText w:val="%7."/>
+      <w:lvlJc w:val="left"/>
+      <w:pPr>
+        <w:ind w:left="4680" w:hanging="360"/>
+      </w:pPr>
+    </w:lvl>
+    <w:lvl w:ilvl="7" w:tplc="FFFFFFFF" w:tentative="1">
+      <w:start w:val="1"/>
+      <w:numFmt w:val="lowerLetter"/>
+      <w:lvlText w:val="%8."/>
+      <w:lvlJc w:val="left"/>
+      <w:pPr>
+        <w:ind w:left="5400" w:hanging="360"/>
+      </w:pPr>
+    </w:lvl>
+    <w:lvl w:ilvl="8" w:tplc="FFFFFFFF" w:tentative="1">
+      <w:start w:val="1"/>
+      <w:numFmt w:val="lowerRoman"/>
+      <w:lvlText w:val="%9."/>
+      <w:lvlJc w:val="right"/>
+      <w:pPr>
+        <w:ind w:left="6120" w:hanging="180"/>
+      </w:pPr>
+    </w:lvl>
+  </w:abstractNum>
+  <w:abstractNum w:abstractNumId="18" w15:restartNumberingAfterBreak="0">
     <w:nsid w:val="12462DF0"/>
     <w:multiLevelType w:val="multilevel"/>
     <w:tmpl w:val="757CAFB4"/>
     <w:numStyleLink w:val="List-Bullet"/>
   </w:abstractNum>
-  <w:abstractNum w:abstractNumId="17" w15:restartNumberingAfterBreak="0">
+  <w:abstractNum w:abstractNumId="19" w15:restartNumberingAfterBreak="0">
     <w:nsid w:val="193F3F01"/>
     <w:multiLevelType w:val="hybridMultilevel"/>
     <w:tmpl w:val="7BAE4D4E"/>
@@ -9573,7 +11389,7 @@
       </w:pPr>
     </w:lvl>
   </w:abstractNum>
-  <w:abstractNum w:abstractNumId="18" w15:restartNumberingAfterBreak="0">
+  <w:abstractNum w:abstractNumId="20" w15:restartNumberingAfterBreak="0">
     <w:nsid w:val="1B6D50E9"/>
     <w:multiLevelType w:val="multilevel"/>
     <w:tmpl w:val="F1D2884C"/>
@@ -9693,7 +11509,7 @@
       </w:rPr>
     </w:lvl>
   </w:abstractNum>
-  <w:abstractNum w:abstractNumId="19" w15:restartNumberingAfterBreak="0">
+  <w:abstractNum w:abstractNumId="21" w15:restartNumberingAfterBreak="0">
     <w:nsid w:val="1D161C55"/>
     <w:multiLevelType w:val="multilevel"/>
     <w:tmpl w:val="757CAFB4"/>
@@ -9813,7 +11629,7 @@
       </w:rPr>
     </w:lvl>
   </w:abstractNum>
-  <w:abstractNum w:abstractNumId="20" w15:restartNumberingAfterBreak="0">
+  <w:abstractNum w:abstractNumId="22" w15:restartNumberingAfterBreak="0">
     <w:nsid w:val="23F524F9"/>
     <w:multiLevelType w:val="multilevel"/>
     <w:tmpl w:val="2E2A7E16"/>
@@ -9933,7 +11749,7 @@
       </w:rPr>
     </w:lvl>
   </w:abstractNum>
-  <w:abstractNum w:abstractNumId="21" w15:restartNumberingAfterBreak="0">
+  <w:abstractNum w:abstractNumId="23" w15:restartNumberingAfterBreak="0">
     <w:nsid w:val="293E5705"/>
     <w:multiLevelType w:val="hybridMultilevel"/>
     <w:tmpl w:val="3D12612C"/>
@@ -10046,13 +11862,13 @@
       </w:rPr>
     </w:lvl>
   </w:abstractNum>
-  <w:abstractNum w:abstractNumId="22" w15:restartNumberingAfterBreak="0">
+  <w:abstractNum w:abstractNumId="24" w15:restartNumberingAfterBreak="0">
     <w:nsid w:val="2A2A4E1D"/>
     <w:multiLevelType w:val="multilevel"/>
     <w:tmpl w:val="F1D2884C"/>
     <w:numStyleLink w:val="List-Table"/>
   </w:abstractNum>
-  <w:abstractNum w:abstractNumId="23" w15:restartNumberingAfterBreak="0">
+  <w:abstractNum w:abstractNumId="25" w15:restartNumberingAfterBreak="0">
     <w:nsid w:val="2D9851C6"/>
     <w:multiLevelType w:val="hybridMultilevel"/>
     <w:tmpl w:val="9F7A7FAC"/>
@@ -10165,7 +11981,7 @@
       </w:rPr>
     </w:lvl>
   </w:abstractNum>
-  <w:abstractNum w:abstractNumId="24" w15:restartNumberingAfterBreak="0">
+  <w:abstractNum w:abstractNumId="26" w15:restartNumberingAfterBreak="0">
     <w:nsid w:val="30EF04DF"/>
     <w:multiLevelType w:val="hybridMultilevel"/>
     <w:tmpl w:val="15D4CEA6"/>
@@ -10278,13 +12094,13 @@
       </w:rPr>
     </w:lvl>
   </w:abstractNum>
-  <w:abstractNum w:abstractNumId="25" w15:restartNumberingAfterBreak="0">
+  <w:abstractNum w:abstractNumId="27" w15:restartNumberingAfterBreak="0">
     <w:nsid w:val="34611F31"/>
     <w:multiLevelType w:val="multilevel"/>
     <w:tmpl w:val="F1D2884C"/>
     <w:numStyleLink w:val="List-Table"/>
   </w:abstractNum>
-  <w:abstractNum w:abstractNumId="26" w15:restartNumberingAfterBreak="0">
+  <w:abstractNum w:abstractNumId="28" w15:restartNumberingAfterBreak="0">
     <w:nsid w:val="42882CC3"/>
     <w:multiLevelType w:val="multilevel"/>
     <w:tmpl w:val="E20C999C"/>
@@ -10292,7 +12108,6 @@
     <w:lvl w:ilvl="0">
       <w:start w:val="1"/>
       <w:numFmt w:val="decimal"/>
-      <w:pStyle w:val="berschrift1"/>
       <w:lvlText w:val="%1"/>
       <w:lvlJc w:val="left"/>
       <w:pPr>
@@ -10305,7 +12120,6 @@
     <w:lvl w:ilvl="1">
       <w:start w:val="1"/>
       <w:numFmt w:val="decimal"/>
-      <w:pStyle w:val="berschrift2"/>
       <w:lvlText w:val="%1.%2"/>
       <w:lvlJc w:val="left"/>
       <w:pPr>
@@ -10318,7 +12132,6 @@
     <w:lvl w:ilvl="2">
       <w:start w:val="1"/>
       <w:numFmt w:val="decimal"/>
-      <w:pStyle w:val="berschrift3"/>
       <w:lvlText w:val="%1.%2.%3"/>
       <w:lvlJc w:val="left"/>
       <w:pPr>
@@ -10331,7 +12144,6 @@
     <w:lvl w:ilvl="3">
       <w:start w:val="1"/>
       <w:numFmt w:val="decimal"/>
-      <w:pStyle w:val="berschrift4"/>
       <w:lvlText w:val="%1.%2.%3.%4"/>
       <w:lvlJc w:val="left"/>
       <w:pPr>
@@ -10344,7 +12156,6 @@
     <w:lvl w:ilvl="4">
       <w:start w:val="1"/>
       <w:numFmt w:val="decimal"/>
-      <w:pStyle w:val="berschrift5"/>
       <w:lvlText w:val="%1.%2.%3.%4.%5"/>
       <w:lvlJc w:val="left"/>
       <w:pPr>
@@ -10357,7 +12168,6 @@
     <w:lvl w:ilvl="5">
       <w:start w:val="1"/>
       <w:numFmt w:val="decimal"/>
-      <w:pStyle w:val="berschrift6"/>
       <w:lvlText w:val="%1.%2.%3.%4.%5.%6"/>
       <w:lvlJc w:val="left"/>
       <w:pPr>
@@ -10370,7 +12180,6 @@
     <w:lvl w:ilvl="6">
       <w:start w:val="1"/>
       <w:numFmt w:val="decimal"/>
-      <w:pStyle w:val="berschrift7"/>
       <w:lvlText w:val="%1.%2.%3.%4.%5.%6.%7"/>
       <w:lvlJc w:val="left"/>
       <w:pPr>
@@ -10383,7 +12192,6 @@
     <w:lvl w:ilvl="7">
       <w:start w:val="1"/>
       <w:numFmt w:val="decimal"/>
-      <w:pStyle w:val="berschrift8"/>
       <w:lvlText w:val="%1.%2.%3.%4.%5.%6.%7.%8"/>
       <w:lvlJc w:val="left"/>
       <w:pPr>
@@ -10396,7 +12204,6 @@
     <w:lvl w:ilvl="8">
       <w:start w:val="1"/>
       <w:numFmt w:val="decimal"/>
-      <w:pStyle w:val="berschrift9"/>
       <w:lvlText w:val="%1.%2.%3.%4.%5.%6.%7.%8.%9"/>
       <w:lvlJc w:val="left"/>
       <w:pPr>
@@ -10407,7 +12214,7 @@
       </w:rPr>
     </w:lvl>
   </w:abstractNum>
-  <w:abstractNum w:abstractNumId="27" w15:restartNumberingAfterBreak="0">
+  <w:abstractNum w:abstractNumId="29" w15:restartNumberingAfterBreak="0">
     <w:nsid w:val="46CD5D37"/>
     <w:multiLevelType w:val="hybridMultilevel"/>
     <w:tmpl w:val="938A7966"/>
@@ -10520,7 +12327,7 @@
       </w:rPr>
     </w:lvl>
   </w:abstractNum>
-  <w:abstractNum w:abstractNumId="28" w15:restartNumberingAfterBreak="0">
+  <w:abstractNum w:abstractNumId="30" w15:restartNumberingAfterBreak="0">
     <w:nsid w:val="4701326A"/>
     <w:multiLevelType w:val="hybridMultilevel"/>
     <w:tmpl w:val="AA96C3BE"/>
@@ -10609,7 +12416,7 @@
       </w:pPr>
     </w:lvl>
   </w:abstractNum>
-  <w:abstractNum w:abstractNumId="29" w15:restartNumberingAfterBreak="0">
+  <w:abstractNum w:abstractNumId="31" w15:restartNumberingAfterBreak="0">
     <w:nsid w:val="4C4119FE"/>
     <w:multiLevelType w:val="hybridMultilevel"/>
     <w:tmpl w:val="5CB02824"/>
@@ -10722,13 +12529,129 @@
       </w:rPr>
     </w:lvl>
   </w:abstractNum>
-  <w:abstractNum w:abstractNumId="30" w15:restartNumberingAfterBreak="0">
+  <w:abstractNum w:abstractNumId="32" w15:restartNumberingAfterBreak="0">
     <w:nsid w:val="4E567EA7"/>
     <w:multiLevelType w:val="multilevel"/>
     <w:tmpl w:val="E20C999C"/>
-    <w:numStyleLink w:val="List-Heading"/>
+    <w:lvl w:ilvl="0">
+      <w:start w:val="1"/>
+      <w:numFmt w:val="decimal"/>
+      <w:pStyle w:val="berschrift1"/>
+      <w:lvlText w:val="%1"/>
+      <w:lvlJc w:val="left"/>
+      <w:pPr>
+        <w:ind w:left="720" w:hanging="720"/>
+      </w:pPr>
+      <w:rPr>
+        <w:rFonts w:hint="default"/>
+      </w:rPr>
+    </w:lvl>
+    <w:lvl w:ilvl="1">
+      <w:start w:val="1"/>
+      <w:numFmt w:val="decimal"/>
+      <w:pStyle w:val="berschrift2"/>
+      <w:lvlText w:val="%1.%2"/>
+      <w:lvlJc w:val="left"/>
+      <w:pPr>
+        <w:ind w:left="720" w:hanging="720"/>
+      </w:pPr>
+      <w:rPr>
+        <w:rFonts w:hint="default"/>
+      </w:rPr>
+    </w:lvl>
+    <w:lvl w:ilvl="2">
+      <w:start w:val="1"/>
+      <w:numFmt w:val="decimal"/>
+      <w:pStyle w:val="berschrift3"/>
+      <w:lvlText w:val="%1.%2.%3"/>
+      <w:lvlJc w:val="left"/>
+      <w:pPr>
+        <w:ind w:left="720" w:hanging="720"/>
+      </w:pPr>
+      <w:rPr>
+        <w:rFonts w:hint="default"/>
+      </w:rPr>
+    </w:lvl>
+    <w:lvl w:ilvl="3">
+      <w:start w:val="1"/>
+      <w:numFmt w:val="decimal"/>
+      <w:pStyle w:val="berschrift4"/>
+      <w:lvlText w:val="%1.%2.%3.%4"/>
+      <w:lvlJc w:val="left"/>
+      <w:pPr>
+        <w:ind w:left="1072" w:hanging="1072"/>
+      </w:pPr>
+      <w:rPr>
+        <w:rFonts w:hint="default"/>
+      </w:rPr>
+    </w:lvl>
+    <w:lvl w:ilvl="4">
+      <w:start w:val="1"/>
+      <w:numFmt w:val="decimal"/>
+      <w:pStyle w:val="berschrift5"/>
+      <w:lvlText w:val="%1.%2.%3.%4.%5"/>
+      <w:lvlJc w:val="left"/>
+      <w:pPr>
+        <w:ind w:left="1072" w:hanging="1072"/>
+      </w:pPr>
+      <w:rPr>
+        <w:rFonts w:hint="default"/>
+      </w:rPr>
+    </w:lvl>
+    <w:lvl w:ilvl="5">
+      <w:start w:val="1"/>
+      <w:numFmt w:val="decimal"/>
+      <w:pStyle w:val="berschrift6"/>
+      <w:lvlText w:val="%1.%2.%3.%4.%5.%6"/>
+      <w:lvlJc w:val="left"/>
+      <w:pPr>
+        <w:ind w:left="1440" w:hanging="1440"/>
+      </w:pPr>
+      <w:rPr>
+        <w:rFonts w:hint="default"/>
+      </w:rPr>
+    </w:lvl>
+    <w:lvl w:ilvl="6">
+      <w:start w:val="1"/>
+      <w:numFmt w:val="decimal"/>
+      <w:pStyle w:val="berschrift7"/>
+      <w:lvlText w:val="%1.%2.%3.%4.%5.%6.%7"/>
+      <w:lvlJc w:val="left"/>
+      <w:pPr>
+        <w:ind w:left="1440" w:hanging="1440"/>
+      </w:pPr>
+      <w:rPr>
+        <w:rFonts w:hint="default"/>
+      </w:rPr>
+    </w:lvl>
+    <w:lvl w:ilvl="7">
+      <w:start w:val="1"/>
+      <w:numFmt w:val="decimal"/>
+      <w:pStyle w:val="berschrift8"/>
+      <w:lvlText w:val="%1.%2.%3.%4.%5.%6.%7.%8"/>
+      <w:lvlJc w:val="left"/>
+      <w:pPr>
+        <w:ind w:left="1797" w:hanging="1797"/>
+      </w:pPr>
+      <w:rPr>
+        <w:rFonts w:hint="default"/>
+      </w:rPr>
+    </w:lvl>
+    <w:lvl w:ilvl="8">
+      <w:start w:val="1"/>
+      <w:numFmt w:val="decimal"/>
+      <w:pStyle w:val="berschrift9"/>
+      <w:lvlText w:val="%1.%2.%3.%4.%5.%6.%7.%8.%9"/>
+      <w:lvlJc w:val="left"/>
+      <w:pPr>
+        <w:ind w:left="1797" w:hanging="1797"/>
+      </w:pPr>
+      <w:rPr>
+        <w:rFonts w:hint="default"/>
+      </w:rPr>
+    </w:lvl>
   </w:abstractNum>
-  <w:abstractNum w:abstractNumId="31" w15:restartNumberingAfterBreak="0">
+  <w:abstractNum w:abstractNumId="33" w15:restartNumberingAfterBreak="0">
     <w:nsid w:val="501170D4"/>
     <w:multiLevelType w:val="hybridMultilevel"/>
     <w:tmpl w:val="C302C3F0"/>
@@ -10818,7 +12741,7 @@
       </w:pPr>
     </w:lvl>
   </w:abstractNum>
-  <w:abstractNum w:abstractNumId="32" w15:restartNumberingAfterBreak="0">
+  <w:abstractNum w:abstractNumId="34" w15:restartNumberingAfterBreak="0">
     <w:nsid w:val="51B12ADA"/>
     <w:multiLevelType w:val="hybridMultilevel"/>
     <w:tmpl w:val="CBD40748"/>
@@ -10907,7 +12830,7 @@
       </w:pPr>
     </w:lvl>
   </w:abstractNum>
-  <w:abstractNum w:abstractNumId="33" w15:restartNumberingAfterBreak="0">
+  <w:abstractNum w:abstractNumId="35" w15:restartNumberingAfterBreak="0">
     <w:nsid w:val="542B2C51"/>
     <w:multiLevelType w:val="hybridMultilevel"/>
     <w:tmpl w:val="6C0EE7C2"/>
@@ -11020,7 +12943,7 @@
       </w:rPr>
     </w:lvl>
   </w:abstractNum>
-  <w:abstractNum w:abstractNumId="34" w15:restartNumberingAfterBreak="0">
+  <w:abstractNum w:abstractNumId="36" w15:restartNumberingAfterBreak="0">
     <w:nsid w:val="54352A96"/>
     <w:multiLevelType w:val="hybridMultilevel"/>
     <w:tmpl w:val="3C32AAE2"/>
@@ -11134,13 +13057,13 @@
       </w:rPr>
     </w:lvl>
   </w:abstractNum>
-  <w:abstractNum w:abstractNumId="35" w15:restartNumberingAfterBreak="0">
+  <w:abstractNum w:abstractNumId="37" w15:restartNumberingAfterBreak="0">
     <w:nsid w:val="54F03784"/>
     <w:multiLevelType w:val="multilevel"/>
     <w:tmpl w:val="757CAFB4"/>
     <w:numStyleLink w:val="List-Bullet"/>
   </w:abstractNum>
-  <w:abstractNum w:abstractNumId="36" w15:restartNumberingAfterBreak="0">
+  <w:abstractNum w:abstractNumId="38" w15:restartNumberingAfterBreak="0">
     <w:nsid w:val="57BE4E74"/>
     <w:multiLevelType w:val="hybridMultilevel"/>
     <w:tmpl w:val="EF064A10"/>
@@ -11226,19 +13149,19 @@
       </w:pPr>
     </w:lvl>
   </w:abstractNum>
-  <w:abstractNum w:abstractNumId="37" w15:restartNumberingAfterBreak="0">
+  <w:abstractNum w:abstractNumId="39" w15:restartNumberingAfterBreak="0">
     <w:nsid w:val="5FBD300F"/>
     <w:multiLevelType w:val="multilevel"/>
     <w:tmpl w:val="757CAFB4"/>
     <w:numStyleLink w:val="List-Bullet"/>
   </w:abstractNum>
-  <w:abstractNum w:abstractNumId="38" w15:restartNumberingAfterBreak="0">
+  <w:abstractNum w:abstractNumId="40" w15:restartNumberingAfterBreak="0">
     <w:nsid w:val="670D1A00"/>
     <w:multiLevelType w:val="multilevel"/>
     <w:tmpl w:val="757CAFB4"/>
     <w:numStyleLink w:val="List-Bullet"/>
   </w:abstractNum>
-  <w:abstractNum w:abstractNumId="39" w15:restartNumberingAfterBreak="0">
+  <w:abstractNum w:abstractNumId="41" w15:restartNumberingAfterBreak="0">
     <w:nsid w:val="6B6D0E31"/>
     <w:multiLevelType w:val="hybridMultilevel"/>
     <w:tmpl w:val="16202FFE"/>
@@ -11351,7 +13274,7 @@
       </w:rPr>
     </w:lvl>
   </w:abstractNum>
-  <w:abstractNum w:abstractNumId="40" w15:restartNumberingAfterBreak="0">
+  <w:abstractNum w:abstractNumId="42" w15:restartNumberingAfterBreak="0">
     <w:nsid w:val="6FD80EEA"/>
     <w:multiLevelType w:val="hybridMultilevel"/>
     <w:tmpl w:val="CF882496"/>
@@ -11440,7 +13363,185 @@
       </w:pPr>
     </w:lvl>
   </w:abstractNum>
-  <w:abstractNum w:abstractNumId="41" w15:restartNumberingAfterBreak="0">
+  <w:abstractNum w:abstractNumId="43" w15:restartNumberingAfterBreak="0">
+    <w:nsid w:val="741B04D6"/>
+    <w:multiLevelType w:val="hybridMultilevel"/>
+    <w:tmpl w:val="15CED3BA"/>
+    <w:lvl w:ilvl="0" w:tplc="FFFFFFFF">
+      <w:start w:val="1"/>
+      <w:numFmt w:val="decimal"/>
+      <w:lvlText w:val="Schritt %1."/>
+      <w:lvlJc w:val="left"/>
+      <w:pPr>
+        <w:ind w:left="360" w:hanging="360"/>
+      </w:pPr>
+      <w:rPr>
+        <w:rFonts w:hint="default"/>
+      </w:rPr>
+    </w:lvl>
+    <w:lvl w:ilvl="1" w:tplc="FFFFFFFF" w:tentative="1">
+      <w:start w:val="1"/>
+      <w:numFmt w:val="lowerLetter"/>
+      <w:lvlText w:val="%2."/>
+      <w:lvlJc w:val="left"/>
+      <w:pPr>
+        <w:ind w:left="1080" w:hanging="360"/>
+      </w:pPr>
+    </w:lvl>
+    <w:lvl w:ilvl="2" w:tplc="FFFFFFFF" w:tentative="1">
+      <w:start w:val="1"/>
+      <w:numFmt w:val="lowerRoman"/>
+      <w:lvlText w:val="%3."/>
+      <w:lvlJc w:val="right"/>
+      <w:pPr>
+        <w:ind w:left="1800" w:hanging="180"/>
+      </w:pPr>
+    </w:lvl>
+    <w:lvl w:ilvl="3" w:tplc="FFFFFFFF" w:tentative="1">
+      <w:start w:val="1"/>
+      <w:numFmt w:val="decimal"/>
+      <w:lvlText w:val="%4."/>
+      <w:lvlJc w:val="left"/>
+      <w:pPr>
+        <w:ind w:left="2520" w:hanging="360"/>
+      </w:pPr>
+    </w:lvl>
+    <w:lvl w:ilvl="4" w:tplc="FFFFFFFF" w:tentative="1">
+      <w:start w:val="1"/>
+      <w:numFmt w:val="lowerLetter"/>
+      <w:lvlText w:val="%5."/>
+      <w:lvlJc w:val="left"/>
+      <w:pPr>
+        <w:ind w:left="3240" w:hanging="360"/>
+      </w:pPr>
+    </w:lvl>
+    <w:lvl w:ilvl="5" w:tplc="FFFFFFFF" w:tentative="1">
+      <w:start w:val="1"/>
+      <w:numFmt w:val="lowerRoman"/>
+      <w:lvlText w:val="%6."/>
+      <w:lvlJc w:val="right"/>
+      <w:pPr>
+        <w:ind w:left="3960" w:hanging="180"/>
+      </w:pPr>
+    </w:lvl>
+    <w:lvl w:ilvl="6" w:tplc="FFFFFFFF" w:tentative="1">
+      <w:start w:val="1"/>
+      <w:numFmt w:val="decimal"/>
+      <w:lvlText w:val="%7."/>
+      <w:lvlJc w:val="left"/>
+      <w:pPr>
+        <w:ind w:left="4680" w:hanging="360"/>
+      </w:pPr>
+    </w:lvl>
+    <w:lvl w:ilvl="7" w:tplc="FFFFFFFF" w:tentative="1">
+      <w:start w:val="1"/>
+      <w:numFmt w:val="lowerLetter"/>
+      <w:lvlText w:val="%8."/>
+      <w:lvlJc w:val="left"/>
+      <w:pPr>
+        <w:ind w:left="5400" w:hanging="360"/>
+      </w:pPr>
+    </w:lvl>
+    <w:lvl w:ilvl="8" w:tplc="FFFFFFFF" w:tentative="1">
+      <w:start w:val="1"/>
+      <w:numFmt w:val="lowerRoman"/>
+      <w:lvlText w:val="%9."/>
+      <w:lvlJc w:val="right"/>
+      <w:pPr>
+        <w:ind w:left="6120" w:hanging="180"/>
+      </w:pPr>
+    </w:lvl>
+  </w:abstractNum>
+  <w:abstractNum w:abstractNumId="44" w15:restartNumberingAfterBreak="0">
+    <w:nsid w:val="74B466B7"/>
+    <w:multiLevelType w:val="hybridMultilevel"/>
+    <w:tmpl w:val="15CED3BA"/>
+    <w:lvl w:ilvl="0" w:tplc="4078A5C2">
+      <w:start w:val="1"/>
+      <w:numFmt w:val="decimal"/>
+      <w:lvlText w:val="Schritt %1."/>
+      <w:lvlJc w:val="left"/>
+      <w:pPr>
+        <w:ind w:left="360" w:hanging="360"/>
+      </w:pPr>
+      <w:rPr>
+        <w:rFonts w:hint="default"/>
+      </w:rPr>
+    </w:lvl>
+    <w:lvl w:ilvl="1" w:tplc="08070019" w:tentative="1">
+      <w:start w:val="1"/>
+      <w:numFmt w:val="lowerLetter"/>
+      <w:lvlText w:val="%2."/>
+      <w:lvlJc w:val="left"/>
+      <w:pPr>
+        <w:ind w:left="1080" w:hanging="360"/>
+      </w:pPr>
+    </w:lvl>
+    <w:lvl w:ilvl="2" w:tplc="0807001B" w:tentative="1">
+      <w:start w:val="1"/>
+      <w:numFmt w:val="lowerRoman"/>
+      <w:lvlText w:val="%3."/>
+      <w:lvlJc w:val="right"/>
+      <w:pPr>
+        <w:ind w:left="1800" w:hanging="180"/>
+      </w:pPr>
+    </w:lvl>
+    <w:lvl w:ilvl="3" w:tplc="0807000F" w:tentative="1">
+      <w:start w:val="1"/>
+      <w:numFmt w:val="decimal"/>
+      <w:lvlText w:val="%4."/>
+      <w:lvlJc w:val="left"/>
+      <w:pPr>
+        <w:ind w:left="2520" w:hanging="360"/>
+      </w:pPr>
+    </w:lvl>
+    <w:lvl w:ilvl="4" w:tplc="08070019" w:tentative="1">
+      <w:start w:val="1"/>
+      <w:numFmt w:val="lowerLetter"/>
+      <w:lvlText w:val="%5."/>
+      <w:lvlJc w:val="left"/>
+      <w:pPr>
+        <w:ind w:left="3240" w:hanging="360"/>
+      </w:pPr>
+    </w:lvl>
+    <w:lvl w:ilvl="5" w:tplc="0807001B" w:tentative="1">
+      <w:start w:val="1"/>
+      <w:numFmt w:val="lowerRoman"/>
+      <w:lvlText w:val="%6."/>
+      <w:lvlJc w:val="right"/>
+      <w:pPr>
+        <w:ind w:left="3960" w:hanging="180"/>
+      </w:pPr>
+    </w:lvl>
+    <w:lvl w:ilvl="6" w:tplc="0807000F" w:tentative="1">
+      <w:start w:val="1"/>
+      <w:numFmt w:val="decimal"/>
+      <w:lvlText w:val="%7."/>
+      <w:lvlJc w:val="left"/>
+      <w:pPr>
+        <w:ind w:left="4680" w:hanging="360"/>
+      </w:pPr>
+    </w:lvl>
+    <w:lvl w:ilvl="7" w:tplc="08070019" w:tentative="1">
+      <w:start w:val="1"/>
+      <w:numFmt w:val="lowerLetter"/>
+      <w:lvlText w:val="%8."/>
+      <w:lvlJc w:val="left"/>
+      <w:pPr>
+        <w:ind w:left="5400" w:hanging="360"/>
+      </w:pPr>
+    </w:lvl>
+    <w:lvl w:ilvl="8" w:tplc="0807001B" w:tentative="1">
+      <w:start w:val="1"/>
+      <w:numFmt w:val="lowerRoman"/>
+      <w:lvlText w:val="%9."/>
+      <w:lvlJc w:val="right"/>
+      <w:pPr>
+        <w:ind w:left="6120" w:hanging="180"/>
+      </w:pPr>
+    </w:lvl>
+  </w:abstractNum>
+  <w:abstractNum w:abstractNumId="45" w15:restartNumberingAfterBreak="0">
     <w:nsid w:val="78855FD4"/>
     <w:multiLevelType w:val="hybridMultilevel"/>
     <w:tmpl w:val="2E6E9DFE"/>
@@ -11553,7 +13654,7 @@
       </w:rPr>
     </w:lvl>
   </w:abstractNum>
-  <w:abstractNum w:abstractNumId="42" w15:restartNumberingAfterBreak="0">
+  <w:abstractNum w:abstractNumId="46" w15:restartNumberingAfterBreak="0">
     <w:nsid w:val="7F900270"/>
     <w:multiLevelType w:val="hybridMultilevel"/>
     <w:tmpl w:val="87846FE4"/>
@@ -11658,10 +13759,10 @@
     <w:abstractNumId w:val="4"/>
   </w:num>
   <w:num w:numId="6" w16cid:durableId="1584682851">
-    <w:abstractNumId w:val="19"/>
+    <w:abstractNumId w:val="21"/>
   </w:num>
   <w:num w:numId="7" w16cid:durableId="209658445">
-    <w:abstractNumId w:val="14"/>
+    <w:abstractNumId w:val="15"/>
   </w:num>
   <w:num w:numId="8" w16cid:durableId="1358921652">
     <w:abstractNumId w:val="8"/>
@@ -11679,34 +13780,34 @@
     <w:abstractNumId w:val="0"/>
   </w:num>
   <w:num w:numId="13" w16cid:durableId="2056928382">
-    <w:abstractNumId w:val="26"/>
+    <w:abstractNumId w:val="28"/>
   </w:num>
   <w:num w:numId="14" w16cid:durableId="1720780478">
-    <w:abstractNumId w:val="14"/>
+    <w:abstractNumId w:val="15"/>
   </w:num>
   <w:num w:numId="15" w16cid:durableId="1713267979">
+    <w:abstractNumId w:val="22"/>
+  </w:num>
+  <w:num w:numId="16" w16cid:durableId="147482560">
+    <w:abstractNumId w:val="22"/>
+  </w:num>
+  <w:num w:numId="17" w16cid:durableId="347024589">
+    <w:abstractNumId w:val="32"/>
+  </w:num>
+  <w:num w:numId="18" w16cid:durableId="504591792">
     <w:abstractNumId w:val="20"/>
   </w:num>
-  <w:num w:numId="16" w16cid:durableId="147482560">
-    <w:abstractNumId w:val="20"/>
-  </w:num>
-  <w:num w:numId="17" w16cid:durableId="347024589">
-    <w:abstractNumId w:val="30"/>
-  </w:num>
-  <w:num w:numId="18" w16cid:durableId="504591792">
-    <w:abstractNumId w:val="18"/>
-  </w:num>
   <w:num w:numId="19" w16cid:durableId="1762414064">
-    <w:abstractNumId w:val="22"/>
+    <w:abstractNumId w:val="24"/>
   </w:num>
   <w:num w:numId="20" w16cid:durableId="1564563493">
-    <w:abstractNumId w:val="34"/>
+    <w:abstractNumId w:val="36"/>
   </w:num>
   <w:num w:numId="21" w16cid:durableId="15085093">
-    <w:abstractNumId w:val="38"/>
+    <w:abstractNumId w:val="40"/>
   </w:num>
   <w:num w:numId="22" w16cid:durableId="1968968103">
-    <w:abstractNumId w:val="20"/>
+    <w:abstractNumId w:val="22"/>
     <w:lvlOverride w:ilvl="0">
       <w:startOverride w:val="1"/>
     </w:lvlOverride>
@@ -11736,13 +13837,13 @@
     </w:lvlOverride>
   </w:num>
   <w:num w:numId="23" w16cid:durableId="1525941972">
-    <w:abstractNumId w:val="35"/>
+    <w:abstractNumId w:val="37"/>
   </w:num>
   <w:num w:numId="24" w16cid:durableId="1404063193">
-    <w:abstractNumId w:val="37"/>
+    <w:abstractNumId w:val="39"/>
   </w:num>
   <w:num w:numId="25" w16cid:durableId="405227221">
-    <w:abstractNumId w:val="16"/>
+    <w:abstractNumId w:val="18"/>
     <w:lvlOverride w:ilvl="0">
       <w:lvl w:ilvl="0">
         <w:start w:val="1"/>
@@ -11777,67 +13878,79 @@
     </w:lvlOverride>
   </w:num>
   <w:num w:numId="26" w16cid:durableId="1185290519">
+    <w:abstractNumId w:val="31"/>
+  </w:num>
+  <w:num w:numId="27" w16cid:durableId="1796094142">
+    <w:abstractNumId w:val="27"/>
+  </w:num>
+  <w:num w:numId="28" w16cid:durableId="2039503776">
+    <w:abstractNumId w:val="33"/>
+  </w:num>
+  <w:num w:numId="29" w16cid:durableId="1403020635">
+    <w:abstractNumId w:val="14"/>
+  </w:num>
+  <w:num w:numId="30" w16cid:durableId="49886346">
+    <w:abstractNumId w:val="38"/>
+  </w:num>
+  <w:num w:numId="31" w16cid:durableId="793405250">
+    <w:abstractNumId w:val="34"/>
+  </w:num>
+  <w:num w:numId="32" w16cid:durableId="1615595599">
+    <w:abstractNumId w:val="41"/>
+  </w:num>
+  <w:num w:numId="33" w16cid:durableId="1362046855">
+    <w:abstractNumId w:val="11"/>
+  </w:num>
+  <w:num w:numId="34" w16cid:durableId="1900549745">
+    <w:abstractNumId w:val="26"/>
+  </w:num>
+  <w:num w:numId="35" w16cid:durableId="300813182">
+    <w:abstractNumId w:val="13"/>
+  </w:num>
+  <w:num w:numId="36" w16cid:durableId="337006724">
+    <w:abstractNumId w:val="23"/>
+  </w:num>
+  <w:num w:numId="37" w16cid:durableId="749742716">
+    <w:abstractNumId w:val="12"/>
+  </w:num>
+  <w:num w:numId="38" w16cid:durableId="1687899504">
+    <w:abstractNumId w:val="46"/>
+  </w:num>
+  <w:num w:numId="39" w16cid:durableId="979459567">
+    <w:abstractNumId w:val="30"/>
+  </w:num>
+  <w:num w:numId="40" w16cid:durableId="909970190">
+    <w:abstractNumId w:val="35"/>
+  </w:num>
+  <w:num w:numId="41" w16cid:durableId="239994841">
+    <w:abstractNumId w:val="45"/>
+  </w:num>
+  <w:num w:numId="42" w16cid:durableId="1955358246">
+    <w:abstractNumId w:val="19"/>
+  </w:num>
+  <w:num w:numId="43" w16cid:durableId="1331525472">
+    <w:abstractNumId w:val="42"/>
+  </w:num>
+  <w:num w:numId="44" w16cid:durableId="1310089349">
     <w:abstractNumId w:val="29"/>
   </w:num>
-  <w:num w:numId="27" w16cid:durableId="1796094142">
+  <w:num w:numId="45" w16cid:durableId="607154454">
+    <w:abstractNumId w:val="16"/>
+  </w:num>
+  <w:num w:numId="46" w16cid:durableId="785923847">
     <w:abstractNumId w:val="25"/>
   </w:num>
-  <w:num w:numId="28" w16cid:durableId="2039503776">
-    <w:abstractNumId w:val="31"/>
+  <w:num w:numId="47" w16cid:durableId="187530975">
+    <w:abstractNumId w:val="44"/>
   </w:num>
-  <w:num w:numId="29" w16cid:durableId="1403020635">
-    <w:abstractNumId w:val="13"/>
-  </w:num>
-  <w:num w:numId="30" w16cid:durableId="49886346">
-    <w:abstractNumId w:val="36"/>
-  </w:num>
-  <w:num w:numId="31" w16cid:durableId="793405250">
-    <w:abstractNumId w:val="32"/>
-  </w:num>
-  <w:num w:numId="32" w16cid:durableId="1615595599">
-    <w:abstractNumId w:val="39"/>
-  </w:num>
-  <w:num w:numId="33" w16cid:durableId="1362046855">
+  <w:num w:numId="48" w16cid:durableId="2089644381">
     <w:abstractNumId w:val="10"/>
   </w:num>
-  <w:num w:numId="34" w16cid:durableId="1900549745">
-    <w:abstractNumId w:val="24"/>
-  </w:num>
-  <w:num w:numId="35" w16cid:durableId="300813182">
-    <w:abstractNumId w:val="12"/>
-  </w:num>
-  <w:num w:numId="36" w16cid:durableId="337006724">
-    <w:abstractNumId w:val="21"/>
-  </w:num>
-  <w:num w:numId="37" w16cid:durableId="749742716">
-    <w:abstractNumId w:val="11"/>
-  </w:num>
-  <w:num w:numId="38" w16cid:durableId="1687899504">
-    <w:abstractNumId w:val="42"/>
-  </w:num>
-  <w:num w:numId="39" w16cid:durableId="979459567">
-    <w:abstractNumId w:val="28"/>
-  </w:num>
-  <w:num w:numId="40" w16cid:durableId="909970190">
-    <w:abstractNumId w:val="33"/>
-  </w:num>
-  <w:num w:numId="41" w16cid:durableId="239994841">
-    <w:abstractNumId w:val="41"/>
-  </w:num>
-  <w:num w:numId="42" w16cid:durableId="1955358246">
+  <w:num w:numId="49" w16cid:durableId="1846361132">
     <w:abstractNumId w:val="17"/>
   </w:num>
-  <w:num w:numId="43" w16cid:durableId="1331525472">
-    <w:abstractNumId w:val="40"/>
-  </w:num>
-  <w:num w:numId="44" w16cid:durableId="1310089349">
-    <w:abstractNumId w:val="27"/>
-  </w:num>
-  <w:num w:numId="45" w16cid:durableId="607154454">
-    <w:abstractNumId w:val="15"/>
-  </w:num>
-  <w:num w:numId="46" w16cid:durableId="785923847">
-    <w:abstractNumId w:val="23"/>
+  <w:num w:numId="50" w16cid:durableId="1091043494">
+    <w:abstractNumId w:val="43"/>
   </w:num>
   <w:numIdMacAtCleanup w:val="22"/>
 </w:numbering>
@@ -14752,9 +16865,9 @@
   </w:compat>
   <w:rsids>
     <w:rsidRoot w:val="00681E4A"/>
+    <w:rsid w:val="000240A5"/>
     <w:rsid w:val="00261FCB"/>
     <w:rsid w:val="002E5C5F"/>
-    <w:rsid w:val="00387AD3"/>
     <w:rsid w:val="00390E70"/>
     <w:rsid w:val="0049494F"/>
     <w:rsid w:val="00681E4A"/>
@@ -14762,7 +16875,9 @@
     <w:rsid w:val="00841EBE"/>
     <w:rsid w:val="00BC55A7"/>
     <w:rsid w:val="00EF2D10"/>
+    <w:rsid w:val="00F05A52"/>
     <w:rsid w:val="00F411FF"/>
+    <w:rsid w:val="00FD0AFF"/>
   </w:rsids>
   <m:mathPr>
     <m:mathFont m:val="Cambria Math"/>
@@ -15477,6 +17592,25 @@
 </file>
 
 <file path=customXml/item2.xml><?xml version="1.0" encoding="utf-8"?>
+<p:properties xmlns:p="http://schemas.microsoft.com/office/2006/metadata/properties" xmlns:xsi="http://www.w3.org/2001/XMLSchema-instance" xmlns:pc="http://schemas.microsoft.com/office/infopath/2007/PartnerControls">
+  <documentManagement/>
+</p:properties>
+</file>
+
+<file path=customXml/item3.xml><?xml version="1.0" encoding="utf-8"?>
+<b:Sources xmlns:b="http://schemas.openxmlformats.org/officeDocument/2006/bibliography" xmlns="http://schemas.openxmlformats.org/officeDocument/2006/bibliography" SelectedStyle="\APASixthEditionOfficeOnline.xsl" StyleName="APA" Version="6"/>
+</file>
+
+<file path=customXml/item4.xml><?xml version="1.0" encoding="utf-8"?>
+<?mso-contentType ?>
+<FormTemplates xmlns="http://schemas.microsoft.com/sharepoint/v3/contenttype/forms">
+  <Display>DocumentLibraryForm</Display>
+  <Edit>DocumentLibraryForm</Edit>
+  <New>DocumentLibraryForm</New>
+</FormTemplates>
+</file>
+
+<file path=customXml/item5.xml><?xml version="1.0" encoding="utf-8"?>
 <ct:contentTypeSchema xmlns:ct="http://schemas.microsoft.com/office/2006/metadata/contentType" xmlns:ma="http://schemas.microsoft.com/office/2006/metadata/properties/metaAttributes" ct:_="" ma:_="" ma:contentTypeName="Dokument" ma:contentTypeID="0x0101007D6975EB59C2E44BAC3B45951BF183FE" ma:contentTypeVersion="9" ma:contentTypeDescription="Ein neues Dokument erstellen." ma:contentTypeScope="" ma:versionID="bad6ffc0af1472491a2555c3229b0e9c">
   <xsd:schema xmlns:xsd="http://www.w3.org/2001/XMLSchema" xmlns:xs="http://www.w3.org/2001/XMLSchema" xmlns:p="http://schemas.microsoft.com/office/2006/metadata/properties" xmlns:ns2="22ab796d-8fc5-4ac7-9ace-ef1e6f1f51fb" xmlns:ns3="dfbdc2fa-c52c-421a-b5b0-a15e8db83b6b" targetNamespace="http://schemas.microsoft.com/office/2006/metadata/properties" ma:root="true" ma:fieldsID="6bacc40c8f78585cc197deaee44f2faf" ns2:_="" ns3:_="">
     <xsd:import namespace="22ab796d-8fc5-4ac7-9ace-ef1e6f1f51fb"/>
@@ -15673,25 +17807,6 @@
 </ct:contentTypeSchema>
 </file>
 
-<file path=customXml/item3.xml><?xml version="1.0" encoding="utf-8"?>
-<?mso-contentType ?>
-<FormTemplates xmlns="http://schemas.microsoft.com/sharepoint/v3/contenttype/forms">
-  <Display>DocumentLibraryForm</Display>
-  <Edit>DocumentLibraryForm</Edit>
-  <New>DocumentLibraryForm</New>
-</FormTemplates>
-</file>
-
-<file path=customXml/item4.xml><?xml version="1.0" encoding="utf-8"?>
-<b:Sources xmlns:b="http://schemas.openxmlformats.org/officeDocument/2006/bibliography" xmlns="http://schemas.openxmlformats.org/officeDocument/2006/bibliography" SelectedStyle="\APASixthEditionOfficeOnline.xsl" StyleName="APA" Version="6"/>
-</file>
-
-<file path=customXml/item5.xml><?xml version="1.0" encoding="utf-8"?>
-<p:properties xmlns:p="http://schemas.microsoft.com/office/2006/metadata/properties" xmlns:xsi="http://www.w3.org/2001/XMLSchema-instance" xmlns:pc="http://schemas.microsoft.com/office/infopath/2007/PartnerControls">
-  <documentManagement/>
-</p:properties>
-</file>
-
 <file path=customXml/itemProps1.xml><?xml version="1.0" encoding="utf-8"?>
 <ds:datastoreItem xmlns:ds="http://schemas.openxmlformats.org/officeDocument/2006/customXml" ds:itemID="{55AF091B-3C7A-41E3-B477-F2FDAA23CFDA}">
   <ds:schemaRefs>
@@ -15701,6 +17816,31 @@
 </file>
 
 <file path=customXml/itemProps2.xml><?xml version="1.0" encoding="utf-8"?>
+<ds:datastoreItem xmlns:ds="http://schemas.openxmlformats.org/officeDocument/2006/customXml" ds:itemID="{BFBAA499-0761-442A-8D0B-ADADD657E3B2}">
+  <ds:schemaRefs>
+    <ds:schemaRef ds:uri="http://schemas.microsoft.com/office/2006/metadata/properties"/>
+    <ds:schemaRef ds:uri="http://schemas.microsoft.com/office/infopath/2007/PartnerControls"/>
+  </ds:schemaRefs>
+</ds:datastoreItem>
+</file>
+
+<file path=customXml/itemProps3.xml><?xml version="1.0" encoding="utf-8"?>
+<ds:datastoreItem xmlns:ds="http://schemas.openxmlformats.org/officeDocument/2006/customXml" ds:itemID="{F518ACFD-A1AD-4648-BB0C-FC44D029D569}">
+  <ds:schemaRefs>
+    <ds:schemaRef ds:uri="http://schemas.openxmlformats.org/officeDocument/2006/bibliography"/>
+  </ds:schemaRefs>
+</ds:datastoreItem>
+</file>
+
+<file path=customXml/itemProps4.xml><?xml version="1.0" encoding="utf-8"?>
+<ds:datastoreItem xmlns:ds="http://schemas.openxmlformats.org/officeDocument/2006/customXml" ds:itemID="{54ABFDA5-2BAC-43C0-B592-71A458647789}">
+  <ds:schemaRefs>
+    <ds:schemaRef ds:uri="http://schemas.microsoft.com/sharepoint/v3/contenttype/forms"/>
+  </ds:schemaRefs>
+</ds:datastoreItem>
+</file>
+
+<file path=customXml/itemProps5.xml><?xml version="1.0" encoding="utf-8"?>
 <ds:datastoreItem xmlns:ds="http://schemas.openxmlformats.org/officeDocument/2006/customXml" ds:itemID="{E792BD0A-7141-424C-AC54-AF78E5AB08D2}">
   <ds:schemaRefs>
     <ds:schemaRef ds:uri="http://schemas.microsoft.com/office/2006/metadata/contentType"/>
@@ -15717,29 +17857,4 @@
     <ds:schemaRef ds:uri="http://schemas.microsoft.com/internal/obd"/>
   </ds:schemaRefs>
 </ds:datastoreItem>
-</file>
-
-<file path=customXml/itemProps3.xml><?xml version="1.0" encoding="utf-8"?>
-<ds:datastoreItem xmlns:ds="http://schemas.openxmlformats.org/officeDocument/2006/customXml" ds:itemID="{54ABFDA5-2BAC-43C0-B592-71A458647789}">
-  <ds:schemaRefs>
-    <ds:schemaRef ds:uri="http://schemas.microsoft.com/sharepoint/v3/contenttype/forms"/>
-  </ds:schemaRefs>
-</ds:datastoreItem>
-</file>
-
-<file path=customXml/itemProps4.xml><?xml version="1.0" encoding="utf-8"?>
-<ds:datastoreItem xmlns:ds="http://schemas.openxmlformats.org/officeDocument/2006/customXml" ds:itemID="{F518ACFD-A1AD-4648-BB0C-FC44D029D569}">
-  <ds:schemaRefs>
-    <ds:schemaRef ds:uri="http://schemas.openxmlformats.org/officeDocument/2006/bibliography"/>
-  </ds:schemaRefs>
-</ds:datastoreItem>
-</file>
-
-<file path=customXml/itemProps5.xml><?xml version="1.0" encoding="utf-8"?>
-<ds:datastoreItem xmlns:ds="http://schemas.openxmlformats.org/officeDocument/2006/customXml" ds:itemID="{BFBAA499-0761-442A-8D0B-ADADD657E3B2}">
-  <ds:schemaRefs>
-    <ds:schemaRef ds:uri="http://schemas.microsoft.com/office/2006/metadata/properties"/>
-    <ds:schemaRef ds:uri="http://schemas.microsoft.com/office/infopath/2007/PartnerControls"/>
-  </ds:schemaRefs>
-</ds:datastoreItem>
 </file>
</xml_diff>